<commit_message>
Letzter Commit für diese Woche
</commit_message>
<xml_diff>
--- a/LabyrinthRPG/Lab Plans.docx
+++ b/LabyrinthRPG/Lab Plans.docx
@@ -2888,6 +2888,9 @@
             <w:r>
               <w:t>Tribut Durchgang</w:t>
             </w:r>
+            <w:r>
+              <w:t>1</w:t>
+            </w:r>
           </w:p>
         </w:tc>
         <w:tc>
@@ -2899,7 +2902,7 @@
               <w:cnfStyle w:val="000000000000" w:firstRow="0" w:lastRow="0" w:firstColumn="0" w:lastColumn="0" w:oddVBand="0" w:evenVBand="0" w:oddHBand="0" w:evenHBand="0" w:firstRowFirstColumn="0" w:firstRowLastColumn="0" w:lastRowFirstColumn="0" w:lastRowLastColumn="0"/>
             </w:pPr>
             <w:r>
-              <w:t>Tgat</w:t>
+              <w:t>Tga1</w:t>
             </w:r>
           </w:p>
         </w:tc>
@@ -2912,10 +2915,7 @@
               <w:cnfStyle w:val="000000000000" w:firstRow="0" w:lastRow="0" w:firstColumn="0" w:lastColumn="0" w:oddVBand="0" w:evenVBand="0" w:oddHBand="0" w:evenHBand="0" w:firstRowFirstColumn="0" w:firstRowLastColumn="0" w:lastRowFirstColumn="0" w:lastRowLastColumn="0"/>
             </w:pPr>
             <w:r>
-              <w:t>no/</w:t>
-            </w:r>
-            <w:r>
-              <w:t>yes</w:t>
+              <w:t>no/yes</w:t>
             </w:r>
           </w:p>
         </w:tc>
@@ -2954,7 +2954,10 @@
               <w:cnfStyle w:val="000000000000" w:firstRow="0" w:lastRow="0" w:firstColumn="0" w:lastColumn="0" w:oddVBand="0" w:evenVBand="0" w:oddHBand="0" w:evenHBand="0" w:firstRowFirstColumn="0" w:firstRowLastColumn="0" w:lastRowFirstColumn="0" w:lastRowLastColumn="0"/>
             </w:pPr>
             <w:r>
-              <w:t>X Gold</w:t>
+              <w:t xml:space="preserve">100 </w:t>
+            </w:r>
+            <w:r>
+              <w:t>Gold</w:t>
             </w:r>
           </w:p>
         </w:tc>
@@ -2984,7 +2987,7 @@
           </w:tcPr>
           <w:p>
             <w:r>
-              <w:t>Early Guard</w:t>
+              <w:t>Tribut Durchgang2</w:t>
             </w:r>
           </w:p>
         </w:tc>
@@ -2997,7 +3000,7 @@
               <w:cnfStyle w:val="000000100000" w:firstRow="0" w:lastRow="0" w:firstColumn="0" w:lastColumn="0" w:oddVBand="0" w:evenVBand="0" w:oddHBand="1" w:evenHBand="0" w:firstRowFirstColumn="0" w:firstRowLastColumn="0" w:lastRowFirstColumn="0" w:lastRowLastColumn="0"/>
             </w:pPr>
             <w:r>
-              <w:t>Guar</w:t>
+              <w:t>Tga2</w:t>
             </w:r>
           </w:p>
         </w:tc>
@@ -3010,7 +3013,7 @@
               <w:cnfStyle w:val="000000100000" w:firstRow="0" w:lastRow="0" w:firstColumn="0" w:lastColumn="0" w:oddVBand="0" w:evenVBand="0" w:oddHBand="1" w:evenHBand="0" w:firstRowFirstColumn="0" w:firstRowLastColumn="0" w:lastRowFirstColumn="0" w:lastRowLastColumn="0"/>
             </w:pPr>
             <w:r>
-              <w:t>yes</w:t>
+              <w:t>no/yes</w:t>
             </w:r>
           </w:p>
         </w:tc>
@@ -3036,7 +3039,7 @@
               <w:cnfStyle w:val="000000100000" w:firstRow="0" w:lastRow="0" w:firstColumn="0" w:lastColumn="0" w:oddVBand="0" w:evenVBand="0" w:oddHBand="1" w:evenHBand="0" w:firstRowFirstColumn="0" w:firstRowLastColumn="0" w:lastRowFirstColumn="0" w:lastRowLastColumn="0"/>
             </w:pPr>
             <w:r>
-              <w:t>1</w:t>
+              <w:t>0</w:t>
             </w:r>
           </w:p>
         </w:tc>
@@ -3049,7 +3052,10 @@
               <w:cnfStyle w:val="000000100000" w:firstRow="0" w:lastRow="0" w:firstColumn="0" w:lastColumn="0" w:oddVBand="0" w:evenVBand="0" w:oddHBand="1" w:evenHBand="0" w:firstRowFirstColumn="0" w:firstRowLastColumn="0" w:lastRowFirstColumn="0" w:lastRowLastColumn="0"/>
             </w:pPr>
             <w:r>
-              <w:t>0</w:t>
+              <w:t xml:space="preserve">2000 </w:t>
+            </w:r>
+            <w:r>
+              <w:t>Gold</w:t>
             </w:r>
           </w:p>
         </w:tc>
@@ -3078,7 +3084,7 @@
           </w:tcPr>
           <w:p>
             <w:r>
-              <w:t>Gasse</w:t>
+              <w:t>Early Guard</w:t>
             </w:r>
           </w:p>
         </w:tc>
@@ -3091,7 +3097,7 @@
               <w:cnfStyle w:val="000000000000" w:firstRow="0" w:lastRow="0" w:firstColumn="0" w:lastColumn="0" w:oddVBand="0" w:evenVBand="0" w:oddHBand="0" w:evenHBand="0" w:firstRowFirstColumn="0" w:firstRowLastColumn="0" w:lastRowFirstColumn="0" w:lastRowLastColumn="0"/>
             </w:pPr>
             <w:r>
-              <w:t>Gass</w:t>
+              <w:t>Guar</w:t>
             </w:r>
           </w:p>
         </w:tc>
@@ -3130,7 +3136,7 @@
               <w:cnfStyle w:val="000000000000" w:firstRow="0" w:lastRow="0" w:firstColumn="0" w:lastColumn="0" w:oddVBand="0" w:evenVBand="0" w:oddHBand="0" w:evenHBand="0" w:firstRowFirstColumn="0" w:firstRowLastColumn="0" w:lastRowFirstColumn="0" w:lastRowLastColumn="0"/>
             </w:pPr>
             <w:r>
-              <w:t>Maybe?</w:t>
+              <w:t>1</w:t>
             </w:r>
           </w:p>
         </w:tc>
@@ -3173,7 +3179,7 @@
           </w:tcPr>
           <w:p>
             <w:r>
-              <w:t>Impassable door</w:t>
+              <w:t>Ofen</w:t>
             </w:r>
           </w:p>
         </w:tc>
@@ -3186,7 +3192,7 @@
               <w:cnfStyle w:val="000000100000" w:firstRow="0" w:lastRow="0" w:firstColumn="0" w:lastColumn="0" w:oddVBand="0" w:evenVBand="0" w:oddHBand="1" w:evenHBand="0" w:firstRowFirstColumn="0" w:firstRowLastColumn="0" w:lastRowFirstColumn="0" w:lastRowLastColumn="0"/>
             </w:pPr>
             <w:r>
-              <w:t>ITur</w:t>
+              <w:t>Oven</w:t>
             </w:r>
           </w:p>
         </w:tc>
@@ -3267,7 +3273,7 @@
           </w:tcPr>
           <w:p>
             <w:r>
-              <w:t>Handel KaufArmor</w:t>
+              <w:t>Gasse</w:t>
             </w:r>
           </w:p>
         </w:tc>
@@ -3280,7 +3286,7 @@
               <w:cnfStyle w:val="000000000000" w:firstRow="0" w:lastRow="0" w:firstColumn="0" w:lastColumn="0" w:oddVBand="0" w:evenVBand="0" w:oddHBand="0" w:evenHBand="0" w:firstRowFirstColumn="0" w:firstRowLastColumn="0" w:lastRowFirstColumn="0" w:lastRowLastColumn="0"/>
             </w:pPr>
             <w:r>
-              <w:t>TrAK</w:t>
+              <w:t>Gass</w:t>
             </w:r>
           </w:p>
         </w:tc>
@@ -3319,10 +3325,7 @@
               <w:cnfStyle w:val="000000000000" w:firstRow="0" w:lastRow="0" w:firstColumn="0" w:lastColumn="0" w:oddVBand="0" w:evenVBand="0" w:oddHBand="0" w:evenHBand="0" w:firstRowFirstColumn="0" w:firstRowLastColumn="0" w:lastRowFirstColumn="0" w:lastRowLastColumn="0"/>
             </w:pPr>
             <w:r>
-              <w:rPr>
-                <w:rFonts w:ascii="Times New Roman" w:hAnsi="Times New Roman" w:cs="Times New Roman"/>
-              </w:rPr>
-              <w:t>1 per Price</w:t>
+              <w:t>Maybe?</w:t>
             </w:r>
           </w:p>
         </w:tc>
@@ -3365,10 +3368,7 @@
           </w:tcPr>
           <w:p>
             <w:r>
-              <w:t xml:space="preserve">Handel </w:t>
-            </w:r>
-            <w:r>
-              <w:t>KaufSchleif</w:t>
+              <w:t>Impassable door</w:t>
             </w:r>
           </w:p>
         </w:tc>
@@ -3381,7 +3381,7 @@
               <w:cnfStyle w:val="000000100000" w:firstRow="0" w:lastRow="0" w:firstColumn="0" w:lastColumn="0" w:oddVBand="0" w:evenVBand="0" w:oddHBand="1" w:evenHBand="0" w:firstRowFirstColumn="0" w:firstRowLastColumn="0" w:lastRowFirstColumn="0" w:lastRowLastColumn="0"/>
             </w:pPr>
             <w:r>
-              <w:t>TrSK</w:t>
+              <w:t>ITur</w:t>
             </w:r>
           </w:p>
         </w:tc>
@@ -3394,7 +3394,7 @@
               <w:cnfStyle w:val="000000100000" w:firstRow="0" w:lastRow="0" w:firstColumn="0" w:lastColumn="0" w:oddVBand="0" w:evenVBand="0" w:oddHBand="1" w:evenHBand="0" w:firstRowFirstColumn="0" w:firstRowLastColumn="0" w:lastRowFirstColumn="0" w:lastRowLastColumn="0"/>
             </w:pPr>
             <w:r>
-              <w:t>yes</w:t>
+              <w:t>no</w:t>
             </w:r>
           </w:p>
         </w:tc>
@@ -3420,7 +3420,7 @@
               <w:cnfStyle w:val="000000100000" w:firstRow="0" w:lastRow="0" w:firstColumn="0" w:lastColumn="0" w:oddVBand="0" w:evenVBand="0" w:oddHBand="1" w:evenHBand="0" w:firstRowFirstColumn="0" w:firstRowLastColumn="0" w:lastRowFirstColumn="0" w:lastRowLastColumn="0"/>
             </w:pPr>
             <w:r>
-              <w:t>1 per Price</w:t>
+              <w:t>0</w:t>
             </w:r>
           </w:p>
         </w:tc>
@@ -3462,7 +3462,7 @@
           </w:tcPr>
           <w:p>
             <w:r>
-              <w:t>Handel Kauf Key</w:t>
+              <w:t>Handel KaufArmor</w:t>
             </w:r>
           </w:p>
         </w:tc>
@@ -3475,7 +3475,7 @@
               <w:cnfStyle w:val="000000000000" w:firstRow="0" w:lastRow="0" w:firstColumn="0" w:lastColumn="0" w:oddVBand="0" w:evenVBand="0" w:oddHBand="0" w:evenHBand="0" w:firstRowFirstColumn="0" w:firstRowLastColumn="0" w:lastRowFirstColumn="0" w:lastRowLastColumn="0"/>
             </w:pPr>
             <w:r>
-              <w:t>TrKK</w:t>
+              <w:t>TrAK</w:t>
             </w:r>
           </w:p>
         </w:tc>
@@ -3514,7 +3514,10 @@
               <w:cnfStyle w:val="000000000000" w:firstRow="0" w:lastRow="0" w:firstColumn="0" w:lastColumn="0" w:oddVBand="0" w:evenVBand="0" w:oddHBand="0" w:evenHBand="0" w:firstRowFirstColumn="0" w:firstRowLastColumn="0" w:lastRowFirstColumn="0" w:lastRowLastColumn="0"/>
             </w:pPr>
             <w:r>
-              <w:t>1 = 1000 Gold</w:t>
+              <w:rPr>
+                <w:rFonts w:ascii="Times New Roman" w:hAnsi="Times New Roman" w:cs="Times New Roman"/>
+              </w:rPr>
+              <w:t>1 per Price</w:t>
             </w:r>
           </w:p>
         </w:tc>
@@ -3557,16 +3560,10 @@
           </w:tcPr>
           <w:p>
             <w:r>
-              <w:t>Handel</w:t>
-            </w:r>
-            <w:r>
-              <w:t xml:space="preserve"> Sell</w:t>
-            </w:r>
-            <w:r>
-              <w:t xml:space="preserve"> </w:t>
-            </w:r>
-            <w:r>
-              <w:t>Schleif</w:t>
+              <w:t xml:space="preserve">Handel </w:t>
+            </w:r>
+            <w:r>
+              <w:t>KaufSchleif</w:t>
             </w:r>
           </w:p>
         </w:tc>
@@ -3579,7 +3576,7 @@
               <w:cnfStyle w:val="000000100000" w:firstRow="0" w:lastRow="0" w:firstColumn="0" w:lastColumn="0" w:oddVBand="0" w:evenVBand="0" w:oddHBand="1" w:evenHBand="0" w:firstRowFirstColumn="0" w:firstRowLastColumn="0" w:lastRowFirstColumn="0" w:lastRowLastColumn="0"/>
             </w:pPr>
             <w:r>
-              <w:t>TrSS</w:t>
+              <w:t>TrSK</w:t>
             </w:r>
           </w:p>
         </w:tc>
@@ -3618,13 +3615,7 @@
               <w:cnfStyle w:val="000000100000" w:firstRow="0" w:lastRow="0" w:firstColumn="0" w:lastColumn="0" w:oddVBand="0" w:evenVBand="0" w:oddHBand="1" w:evenHBand="0" w:firstRowFirstColumn="0" w:firstRowLastColumn="0" w:lastRowFirstColumn="0" w:lastRowLastColumn="0"/>
             </w:pPr>
             <w:r>
-              <w:t xml:space="preserve">1 per </w:t>
-            </w:r>
-            <w:r>
-              <w:t xml:space="preserve">Sell </w:t>
-            </w:r>
-            <w:r>
-              <w:t>Price</w:t>
+              <w:t>1 per Price</w:t>
             </w:r>
           </w:p>
         </w:tc>
@@ -3637,7 +3628,7 @@
               <w:cnfStyle w:val="000000100000" w:firstRow="0" w:lastRow="0" w:firstColumn="0" w:lastColumn="0" w:oddVBand="0" w:evenVBand="0" w:oddHBand="1" w:evenHBand="0" w:firstRowFirstColumn="0" w:firstRowLastColumn="0" w:lastRowFirstColumn="0" w:lastRowLastColumn="0"/>
             </w:pPr>
             <w:r>
-              <w:t>Schleifsteine</w:t>
+              <w:t>0</w:t>
             </w:r>
           </w:p>
         </w:tc>
@@ -3666,10 +3657,7 @@
           </w:tcPr>
           <w:p>
             <w:r>
-              <w:t xml:space="preserve">Handel Sell </w:t>
-            </w:r>
-            <w:r>
-              <w:t>Armor</w:t>
+              <w:t>Handel Kauf Key</w:t>
             </w:r>
           </w:p>
         </w:tc>
@@ -3682,7 +3670,7 @@
               <w:cnfStyle w:val="000000000000" w:firstRow="0" w:lastRow="0" w:firstColumn="0" w:lastColumn="0" w:oddVBand="0" w:evenVBand="0" w:oddHBand="0" w:evenHBand="0" w:firstRowFirstColumn="0" w:firstRowLastColumn="0" w:lastRowFirstColumn="0" w:lastRowLastColumn="0"/>
             </w:pPr>
             <w:r>
-              <w:t>TrSA</w:t>
+              <w:t>TrKK</w:t>
             </w:r>
           </w:p>
         </w:tc>
@@ -3721,7 +3709,7 @@
               <w:cnfStyle w:val="000000000000" w:firstRow="0" w:lastRow="0" w:firstColumn="0" w:lastColumn="0" w:oddVBand="0" w:evenVBand="0" w:oddHBand="0" w:evenHBand="0" w:firstRowFirstColumn="0" w:firstRowLastColumn="0" w:lastRowFirstColumn="0" w:lastRowLastColumn="0"/>
             </w:pPr>
             <w:r>
-              <w:t>1 per Sell Price</w:t>
+              <w:t>1 = 1000 Gold</w:t>
             </w:r>
           </w:p>
         </w:tc>
@@ -3734,7 +3722,7 @@
               <w:cnfStyle w:val="000000000000" w:firstRow="0" w:lastRow="0" w:firstColumn="0" w:lastColumn="0" w:oddVBand="0" w:evenVBand="0" w:oddHBand="0" w:evenHBand="0" w:firstRowFirstColumn="0" w:firstRowLastColumn="0" w:lastRowFirstColumn="0" w:lastRowLastColumn="0"/>
             </w:pPr>
             <w:r>
-              <w:t>Armor</w:t>
+              <w:t>0</w:t>
             </w:r>
           </w:p>
         </w:tc>
@@ -3764,7 +3752,16 @@
           </w:tcPr>
           <w:p>
             <w:r>
-              <w:t>Handel Sell Bomb</w:t>
+              <w:t>Handel</w:t>
+            </w:r>
+            <w:r>
+              <w:t xml:space="preserve"> Sell</w:t>
+            </w:r>
+            <w:r>
+              <w:t xml:space="preserve"> </w:t>
+            </w:r>
+            <w:r>
+              <w:t>Schleif</w:t>
             </w:r>
           </w:p>
         </w:tc>
@@ -3777,7 +3774,7 @@
               <w:cnfStyle w:val="000000100000" w:firstRow="0" w:lastRow="0" w:firstColumn="0" w:lastColumn="0" w:oddVBand="0" w:evenVBand="0" w:oddHBand="1" w:evenHBand="0" w:firstRowFirstColumn="0" w:firstRowLastColumn="0" w:lastRowFirstColumn="0" w:lastRowLastColumn="0"/>
             </w:pPr>
             <w:r>
-              <w:t>TrSB</w:t>
+              <w:t>TrSS</w:t>
             </w:r>
           </w:p>
         </w:tc>
@@ -3816,7 +3813,13 @@
               <w:cnfStyle w:val="000000100000" w:firstRow="0" w:lastRow="0" w:firstColumn="0" w:lastColumn="0" w:oddVBand="0" w:evenVBand="0" w:oddHBand="1" w:evenHBand="0" w:firstRowFirstColumn="0" w:firstRowLastColumn="0" w:lastRowFirstColumn="0" w:lastRowLastColumn="0"/>
             </w:pPr>
             <w:r>
-              <w:t>1 per Sell Price</w:t>
+              <w:t xml:space="preserve">1 per </w:t>
+            </w:r>
+            <w:r>
+              <w:t xml:space="preserve">Sell </w:t>
+            </w:r>
+            <w:r>
+              <w:t>Price</w:t>
             </w:r>
           </w:p>
         </w:tc>
@@ -3829,7 +3832,7 @@
               <w:cnfStyle w:val="000000100000" w:firstRow="0" w:lastRow="0" w:firstColumn="0" w:lastColumn="0" w:oddVBand="0" w:evenVBand="0" w:oddHBand="1" w:evenHBand="0" w:firstRowFirstColumn="0" w:firstRowLastColumn="0" w:lastRowFirstColumn="0" w:lastRowLastColumn="0"/>
             </w:pPr>
             <w:r>
-              <w:t>Bomb</w:t>
+              <w:t>Schleifsteine</w:t>
             </w:r>
           </w:p>
         </w:tc>
@@ -3858,7 +3861,10 @@
           </w:tcPr>
           <w:p>
             <w:r>
-              <w:t>GeldBerg</w:t>
+              <w:t xml:space="preserve">Handel Sell </w:t>
+            </w:r>
+            <w:r>
+              <w:t>Armor</w:t>
             </w:r>
           </w:p>
         </w:tc>
@@ -3871,7 +3877,7 @@
               <w:cnfStyle w:val="000000000000" w:firstRow="0" w:lastRow="0" w:firstColumn="0" w:lastColumn="0" w:oddVBand="0" w:evenVBand="0" w:oddHBand="0" w:evenHBand="0" w:firstRowFirstColumn="0" w:firstRowLastColumn="0" w:lastRowFirstColumn="0" w:lastRowLastColumn="0"/>
             </w:pPr>
             <w:r>
-              <w:t>Coin</w:t>
+              <w:t>TrSA</w:t>
             </w:r>
           </w:p>
         </w:tc>
@@ -3910,7 +3916,7 @@
               <w:cnfStyle w:val="000000000000" w:firstRow="0" w:lastRow="0" w:firstColumn="0" w:lastColumn="0" w:oddVBand="0" w:evenVBand="0" w:oddHBand="0" w:evenHBand="0" w:firstRowFirstColumn="0" w:firstRowLastColumn="0" w:lastRowFirstColumn="0" w:lastRowLastColumn="0"/>
             </w:pPr>
             <w:r>
-              <w:t>3000 Gold</w:t>
+              <w:t>1 per Sell Price</w:t>
             </w:r>
           </w:p>
         </w:tc>
@@ -3923,7 +3929,7 @@
               <w:cnfStyle w:val="000000000000" w:firstRow="0" w:lastRow="0" w:firstColumn="0" w:lastColumn="0" w:oddVBand="0" w:evenVBand="0" w:oddHBand="0" w:evenHBand="0" w:firstRowFirstColumn="0" w:firstRowLastColumn="0" w:lastRowFirstColumn="0" w:lastRowLastColumn="0"/>
             </w:pPr>
             <w:r>
-              <w:t>0</w:t>
+              <w:t>Armor</w:t>
             </w:r>
           </w:p>
         </w:tc>
@@ -3953,7 +3959,7 @@
           </w:tcPr>
           <w:p>
             <w:r>
-              <w:t>CastleWall</w:t>
+              <w:t>Handel Sell Bomb</w:t>
             </w:r>
           </w:p>
         </w:tc>
@@ -3966,7 +3972,7 @@
               <w:cnfStyle w:val="000000100000" w:firstRow="0" w:lastRow="0" w:firstColumn="0" w:lastColumn="0" w:oddVBand="0" w:evenVBand="0" w:oddHBand="1" w:evenHBand="0" w:firstRowFirstColumn="0" w:firstRowLastColumn="0" w:lastRowFirstColumn="0" w:lastRowLastColumn="0"/>
             </w:pPr>
             <w:r>
-              <w:t>Cwall</w:t>
+              <w:t>TrSB</w:t>
             </w:r>
           </w:p>
         </w:tc>
@@ -3979,7 +3985,7 @@
               <w:cnfStyle w:val="000000100000" w:firstRow="0" w:lastRow="0" w:firstColumn="0" w:lastColumn="0" w:oddVBand="0" w:evenVBand="0" w:oddHBand="1" w:evenHBand="0" w:firstRowFirstColumn="0" w:firstRowLastColumn="0" w:lastRowFirstColumn="0" w:lastRowLastColumn="0"/>
             </w:pPr>
             <w:r>
-              <w:t>no</w:t>
+              <w:t>yes</w:t>
             </w:r>
           </w:p>
         </w:tc>
@@ -4005,7 +4011,7 @@
               <w:cnfStyle w:val="000000100000" w:firstRow="0" w:lastRow="0" w:firstColumn="0" w:lastColumn="0" w:oddVBand="0" w:evenVBand="0" w:oddHBand="1" w:evenHBand="0" w:firstRowFirstColumn="0" w:firstRowLastColumn="0" w:lastRowFirstColumn="0" w:lastRowLastColumn="0"/>
             </w:pPr>
             <w:r>
-              <w:t>0</w:t>
+              <w:t>1 per Sell Price</w:t>
             </w:r>
           </w:p>
         </w:tc>
@@ -4018,7 +4024,7 @@
               <w:cnfStyle w:val="000000100000" w:firstRow="0" w:lastRow="0" w:firstColumn="0" w:lastColumn="0" w:oddVBand="0" w:evenVBand="0" w:oddHBand="1" w:evenHBand="0" w:firstRowFirstColumn="0" w:firstRowLastColumn="0" w:lastRowFirstColumn="0" w:lastRowLastColumn="0"/>
             </w:pPr>
             <w:r>
-              <w:t>0</w:t>
+              <w:t>Bomb</w:t>
             </w:r>
           </w:p>
         </w:tc>
@@ -4047,7 +4053,7 @@
           </w:tcPr>
           <w:p>
             <w:r>
-              <w:t>Villa</w:t>
+              <w:t>GeldBerg</w:t>
             </w:r>
           </w:p>
         </w:tc>
@@ -4060,7 +4066,7 @@
               <w:cnfStyle w:val="000000000000" w:firstRow="0" w:lastRow="0" w:firstColumn="0" w:lastColumn="0" w:oddVBand="0" w:evenVBand="0" w:oddHBand="0" w:evenHBand="0" w:firstRowFirstColumn="0" w:firstRowLastColumn="0" w:lastRowFirstColumn="0" w:lastRowLastColumn="0"/>
             </w:pPr>
             <w:r>
-              <w:t>Vill</w:t>
+              <w:t>Coin</w:t>
             </w:r>
           </w:p>
         </w:tc>
@@ -4073,7 +4079,7 @@
               <w:cnfStyle w:val="000000000000" w:firstRow="0" w:lastRow="0" w:firstColumn="0" w:lastColumn="0" w:oddVBand="0" w:evenVBand="0" w:oddHBand="0" w:evenHBand="0" w:firstRowFirstColumn="0" w:firstRowLastColumn="0" w:lastRowFirstColumn="0" w:lastRowLastColumn="0"/>
             </w:pPr>
             <w:r>
-              <w:t>no</w:t>
+              <w:t>yes</w:t>
             </w:r>
           </w:p>
         </w:tc>
@@ -4099,7 +4105,7 @@
               <w:cnfStyle w:val="000000000000" w:firstRow="0" w:lastRow="0" w:firstColumn="0" w:lastColumn="0" w:oddVBand="0" w:evenVBand="0" w:oddHBand="0" w:evenHBand="0" w:firstRowFirstColumn="0" w:firstRowLastColumn="0" w:lastRowFirstColumn="0" w:lastRowLastColumn="0"/>
             </w:pPr>
             <w:r>
-              <w:t>0</w:t>
+              <w:t>3000 Gold</w:t>
             </w:r>
           </w:p>
         </w:tc>
@@ -4125,7 +4131,7 @@
               <w:cnfStyle w:val="000000000000" w:firstRow="0" w:lastRow="0" w:firstColumn="0" w:lastColumn="0" w:oddVBand="0" w:evenVBand="0" w:oddHBand="0" w:evenHBand="0" w:firstRowFirstColumn="0" w:firstRowLastColumn="0" w:lastRowFirstColumn="0" w:lastRowLastColumn="0"/>
             </w:pPr>
             <w:r>
-              <w:t>Ja</w:t>
+              <w:t>ja</w:t>
             </w:r>
           </w:p>
         </w:tc>
@@ -4142,7 +4148,7 @@
           </w:tcPr>
           <w:p>
             <w:r>
-              <w:t>Busch</w:t>
+              <w:t>CastleWall</w:t>
             </w:r>
           </w:p>
         </w:tc>
@@ -4155,7 +4161,7 @@
               <w:cnfStyle w:val="000000100000" w:firstRow="0" w:lastRow="0" w:firstColumn="0" w:lastColumn="0" w:oddVBand="0" w:evenVBand="0" w:oddHBand="1" w:evenHBand="0" w:firstRowFirstColumn="0" w:firstRowLastColumn="0" w:lastRowFirstColumn="0" w:lastRowLastColumn="0"/>
             </w:pPr>
             <w:r>
-              <w:t>Bush</w:t>
+              <w:t>Cwal</w:t>
             </w:r>
           </w:p>
         </w:tc>
@@ -4220,7 +4226,7 @@
               <w:cnfStyle w:val="000000100000" w:firstRow="0" w:lastRow="0" w:firstColumn="0" w:lastColumn="0" w:oddVBand="0" w:evenVBand="0" w:oddHBand="1" w:evenHBand="0" w:firstRowFirstColumn="0" w:firstRowLastColumn="0" w:lastRowFirstColumn="0" w:lastRowLastColumn="0"/>
             </w:pPr>
             <w:r>
-              <w:t>Ja</w:t>
+              <w:t>ja</w:t>
             </w:r>
           </w:p>
         </w:tc>
@@ -4235,12 +4241,9 @@
             <w:tcW w:w="1989" w:type="dxa"/>
           </w:tcPr>
           <w:p>
-            <w:pPr>
-              <w:jc w:val="center"/>
-            </w:pPr>
             <w:r>
               <w:lastRenderedPageBreak/>
-              <w:t>BanditTokendoor1</w:t>
+              <w:t>Villa</w:t>
             </w:r>
           </w:p>
         </w:tc>
@@ -4253,7 +4256,7 @@
               <w:cnfStyle w:val="000000000000" w:firstRow="0" w:lastRow="0" w:firstColumn="0" w:lastColumn="0" w:oddVBand="0" w:evenVBand="0" w:oddHBand="0" w:evenHBand="0" w:firstRowFirstColumn="0" w:firstRowLastColumn="0" w:lastRowFirstColumn="0" w:lastRowLastColumn="0"/>
             </w:pPr>
             <w:r>
-              <w:t>Bto1</w:t>
+              <w:t>Vill</w:t>
             </w:r>
           </w:p>
         </w:tc>
@@ -4266,7 +4269,7 @@
               <w:cnfStyle w:val="000000000000" w:firstRow="0" w:lastRow="0" w:firstColumn="0" w:lastColumn="0" w:oddVBand="0" w:evenVBand="0" w:oddHBand="0" w:evenHBand="0" w:firstRowFirstColumn="0" w:firstRowLastColumn="0" w:lastRowFirstColumn="0" w:lastRowLastColumn="0"/>
             </w:pPr>
             <w:r>
-              <w:t>No/Yes</w:t>
+              <w:t>no</w:t>
             </w:r>
           </w:p>
         </w:tc>
@@ -4305,7 +4308,7 @@
               <w:cnfStyle w:val="000000000000" w:firstRow="0" w:lastRow="0" w:firstColumn="0" w:lastColumn="0" w:oddVBand="0" w:evenVBand="0" w:oddHBand="0" w:evenHBand="0" w:firstRowFirstColumn="0" w:firstRowLastColumn="0" w:lastRowFirstColumn="0" w:lastRowLastColumn="0"/>
             </w:pPr>
             <w:r>
-              <w:t>2 Ban Tokens</w:t>
+              <w:t>0</w:t>
             </w:r>
           </w:p>
         </w:tc>
@@ -4318,7 +4321,7 @@
               <w:cnfStyle w:val="000000000000" w:firstRow="0" w:lastRow="0" w:firstColumn="0" w:lastColumn="0" w:oddVBand="0" w:evenVBand="0" w:oddHBand="0" w:evenHBand="0" w:firstRowFirstColumn="0" w:firstRowLastColumn="0" w:lastRowFirstColumn="0" w:lastRowLastColumn="0"/>
             </w:pPr>
             <w:r>
-              <w:t>ja</w:t>
+              <w:t>Ja</w:t>
             </w:r>
           </w:p>
         </w:tc>
@@ -4335,7 +4338,7 @@
           </w:tcPr>
           <w:p>
             <w:r>
-              <w:t>BanditTokendoor2</w:t>
+              <w:t>Busch</w:t>
             </w:r>
           </w:p>
         </w:tc>
@@ -4348,7 +4351,7 @@
               <w:cnfStyle w:val="000000100000" w:firstRow="0" w:lastRow="0" w:firstColumn="0" w:lastColumn="0" w:oddVBand="0" w:evenVBand="0" w:oddHBand="1" w:evenHBand="0" w:firstRowFirstColumn="0" w:firstRowLastColumn="0" w:lastRowFirstColumn="0" w:lastRowLastColumn="0"/>
             </w:pPr>
             <w:r>
-              <w:t>Bto2</w:t>
+              <w:t>Bush</w:t>
             </w:r>
           </w:p>
         </w:tc>
@@ -4361,7 +4364,7 @@
               <w:cnfStyle w:val="000000100000" w:firstRow="0" w:lastRow="0" w:firstColumn="0" w:lastColumn="0" w:oddVBand="0" w:evenVBand="0" w:oddHBand="1" w:evenHBand="0" w:firstRowFirstColumn="0" w:firstRowLastColumn="0" w:lastRowFirstColumn="0" w:lastRowLastColumn="0"/>
             </w:pPr>
             <w:r>
-              <w:t>No/yes</w:t>
+              <w:t>no</w:t>
             </w:r>
           </w:p>
         </w:tc>
@@ -4400,7 +4403,7 @@
               <w:cnfStyle w:val="000000100000" w:firstRow="0" w:lastRow="0" w:firstColumn="0" w:lastColumn="0" w:oddVBand="0" w:evenVBand="0" w:oddHBand="1" w:evenHBand="0" w:firstRowFirstColumn="0" w:firstRowLastColumn="0" w:lastRowFirstColumn="0" w:lastRowLastColumn="0"/>
             </w:pPr>
             <w:r>
-              <w:t>8 Ban Tokens</w:t>
+              <w:t>0</w:t>
             </w:r>
           </w:p>
         </w:tc>
@@ -4413,7 +4416,7 @@
               <w:cnfStyle w:val="000000100000" w:firstRow="0" w:lastRow="0" w:firstColumn="0" w:lastColumn="0" w:oddVBand="0" w:evenVBand="0" w:oddHBand="1" w:evenHBand="0" w:firstRowFirstColumn="0" w:firstRowLastColumn="0" w:lastRowFirstColumn="0" w:lastRowLastColumn="0"/>
             </w:pPr>
             <w:r>
-              <w:t>ja</w:t>
+              <w:t>Ja</w:t>
             </w:r>
           </w:p>
         </w:tc>
@@ -4428,8 +4431,11 @@
             <w:tcW w:w="1989" w:type="dxa"/>
           </w:tcPr>
           <w:p>
-            <w:r>
-              <w:t>Bank</w:t>
+            <w:pPr>
+              <w:jc w:val="center"/>
+            </w:pPr>
+            <w:r>
+              <w:t>BanditTokendoor1</w:t>
             </w:r>
           </w:p>
         </w:tc>
@@ -4442,7 +4448,7 @@
               <w:cnfStyle w:val="000000000000" w:firstRow="0" w:lastRow="0" w:firstColumn="0" w:lastColumn="0" w:oddVBand="0" w:evenVBand="0" w:oddHBand="0" w:evenHBand="0" w:firstRowFirstColumn="0" w:firstRowLastColumn="0" w:lastRowFirstColumn="0" w:lastRowLastColumn="0"/>
             </w:pPr>
             <w:r>
-              <w:t>Bank</w:t>
+              <w:t>Bto1</w:t>
             </w:r>
           </w:p>
         </w:tc>
@@ -4455,7 +4461,7 @@
               <w:cnfStyle w:val="000000000000" w:firstRow="0" w:lastRow="0" w:firstColumn="0" w:lastColumn="0" w:oddVBand="0" w:evenVBand="0" w:oddHBand="0" w:evenHBand="0" w:firstRowFirstColumn="0" w:firstRowLastColumn="0" w:lastRowFirstColumn="0" w:lastRowLastColumn="0"/>
             </w:pPr>
             <w:r>
-              <w:t>no</w:t>
+              <w:t>No/Yes</w:t>
             </w:r>
           </w:p>
         </w:tc>
@@ -4494,7 +4500,7 @@
               <w:cnfStyle w:val="000000000000" w:firstRow="0" w:lastRow="0" w:firstColumn="0" w:lastColumn="0" w:oddVBand="0" w:evenVBand="0" w:oddHBand="0" w:evenHBand="0" w:firstRowFirstColumn="0" w:firstRowLastColumn="0" w:lastRowFirstColumn="0" w:lastRowLastColumn="0"/>
             </w:pPr>
             <w:r>
-              <w:t>0</w:t>
+              <w:t>2 Ban Tokens</w:t>
             </w:r>
           </w:p>
         </w:tc>
@@ -4524,7 +4530,7 @@
           </w:tcPr>
           <w:p>
             <w:r>
-              <w:t>Plaza</w:t>
+              <w:t>BanditTokendoor2</w:t>
             </w:r>
           </w:p>
         </w:tc>
@@ -4537,7 +4543,7 @@
               <w:cnfStyle w:val="000000100000" w:firstRow="0" w:lastRow="0" w:firstColumn="0" w:lastColumn="0" w:oddVBand="0" w:evenVBand="0" w:oddHBand="1" w:evenHBand="0" w:firstRowFirstColumn="0" w:firstRowLastColumn="0" w:lastRowFirstColumn="0" w:lastRowLastColumn="0"/>
             </w:pPr>
             <w:r>
-              <w:t>Plas</w:t>
+              <w:t>Bto2</w:t>
             </w:r>
           </w:p>
         </w:tc>
@@ -4550,7 +4556,7 @@
               <w:cnfStyle w:val="000000100000" w:firstRow="0" w:lastRow="0" w:firstColumn="0" w:lastColumn="0" w:oddVBand="0" w:evenVBand="0" w:oddHBand="1" w:evenHBand="0" w:firstRowFirstColumn="0" w:firstRowLastColumn="0" w:lastRowFirstColumn="0" w:lastRowLastColumn="0"/>
             </w:pPr>
             <w:r>
-              <w:t>yes</w:t>
+              <w:t>No/yes</w:t>
             </w:r>
           </w:p>
         </w:tc>
@@ -4576,7 +4582,7 @@
               <w:cnfStyle w:val="000000100000" w:firstRow="0" w:lastRow="0" w:firstColumn="0" w:lastColumn="0" w:oddVBand="0" w:evenVBand="0" w:oddHBand="1" w:evenHBand="0" w:firstRowFirstColumn="0" w:firstRowLastColumn="0" w:lastRowFirstColumn="0" w:lastRowLastColumn="0"/>
             </w:pPr>
             <w:r>
-              <w:t>Maybe?</w:t>
+              <w:t>0</w:t>
             </w:r>
           </w:p>
         </w:tc>
@@ -4589,7 +4595,7 @@
               <w:cnfStyle w:val="000000100000" w:firstRow="0" w:lastRow="0" w:firstColumn="0" w:lastColumn="0" w:oddVBand="0" w:evenVBand="0" w:oddHBand="1" w:evenHBand="0" w:firstRowFirstColumn="0" w:firstRowLastColumn="0" w:lastRowFirstColumn="0" w:lastRowLastColumn="0"/>
             </w:pPr>
             <w:r>
-              <w:t>0</w:t>
+              <w:t>8 Ban Tokens</w:t>
             </w:r>
           </w:p>
         </w:tc>
@@ -4618,7 +4624,7 @@
           </w:tcPr>
           <w:p>
             <w:r>
-              <w:t>Block</w:t>
+              <w:t>Bank</w:t>
             </w:r>
           </w:p>
         </w:tc>
@@ -4631,7 +4637,7 @@
               <w:cnfStyle w:val="000000000000" w:firstRow="0" w:lastRow="0" w:firstColumn="0" w:lastColumn="0" w:oddVBand="0" w:evenVBand="0" w:oddHBand="0" w:evenHBand="0" w:firstRowFirstColumn="0" w:firstRowLastColumn="0" w:lastRowFirstColumn="0" w:lastRowLastColumn="0"/>
             </w:pPr>
             <w:r>
-              <w:t>Blck</w:t>
+              <w:t>Bank</w:t>
             </w:r>
           </w:p>
         </w:tc>
@@ -4696,7 +4702,7 @@
               <w:cnfStyle w:val="000000000000" w:firstRow="0" w:lastRow="0" w:firstColumn="0" w:lastColumn="0" w:oddVBand="0" w:evenVBand="0" w:oddHBand="0" w:evenHBand="0" w:firstRowFirstColumn="0" w:firstRowLastColumn="0" w:lastRowFirstColumn="0" w:lastRowLastColumn="0"/>
             </w:pPr>
             <w:r>
-              <w:t>nein</w:t>
+              <w:t>ja</w:t>
             </w:r>
           </w:p>
         </w:tc>
@@ -4713,7 +4719,7 @@
           </w:tcPr>
           <w:p>
             <w:r>
-              <w:t>Steinmauer(Kirche)</w:t>
+              <w:t>Plaza</w:t>
             </w:r>
           </w:p>
         </w:tc>
@@ -4726,7 +4732,7 @@
               <w:cnfStyle w:val="000000100000" w:firstRow="0" w:lastRow="0" w:firstColumn="0" w:lastColumn="0" w:oddVBand="0" w:evenVBand="0" w:oddHBand="1" w:evenHBand="0" w:firstRowFirstColumn="0" w:firstRowLastColumn="0" w:lastRowFirstColumn="0" w:lastRowLastColumn="0"/>
             </w:pPr>
             <w:r>
-              <w:t>Stmk</w:t>
+              <w:t>Plas</w:t>
             </w:r>
           </w:p>
         </w:tc>
@@ -4739,7 +4745,7 @@
               <w:cnfStyle w:val="000000100000" w:firstRow="0" w:lastRow="0" w:firstColumn="0" w:lastColumn="0" w:oddVBand="0" w:evenVBand="0" w:oddHBand="1" w:evenHBand="0" w:firstRowFirstColumn="0" w:firstRowLastColumn="0" w:lastRowFirstColumn="0" w:lastRowLastColumn="0"/>
             </w:pPr>
             <w:r>
-              <w:t>no</w:t>
+              <w:t>yes</w:t>
             </w:r>
           </w:p>
         </w:tc>
@@ -4765,7 +4771,7 @@
               <w:cnfStyle w:val="000000100000" w:firstRow="0" w:lastRow="0" w:firstColumn="0" w:lastColumn="0" w:oddVBand="0" w:evenVBand="0" w:oddHBand="1" w:evenHBand="0" w:firstRowFirstColumn="0" w:firstRowLastColumn="0" w:lastRowFirstColumn="0" w:lastRowLastColumn="0"/>
             </w:pPr>
             <w:r>
-              <w:t>0</w:t>
+              <w:t>Maybe?</w:t>
             </w:r>
           </w:p>
         </w:tc>
@@ -4807,7 +4813,7 @@
           </w:tcPr>
           <w:p>
             <w:r>
-              <w:t>Altar</w:t>
+              <w:t>Block</w:t>
             </w:r>
           </w:p>
         </w:tc>
@@ -4820,7 +4826,7 @@
               <w:cnfStyle w:val="000000000000" w:firstRow="0" w:lastRow="0" w:firstColumn="0" w:lastColumn="0" w:oddVBand="0" w:evenVBand="0" w:oddHBand="0" w:evenHBand="0" w:firstRowFirstColumn="0" w:firstRowLastColumn="0" w:lastRowFirstColumn="0" w:lastRowLastColumn="0"/>
             </w:pPr>
             <w:r>
-              <w:t>Alta</w:t>
+              <w:t>Blck</w:t>
             </w:r>
           </w:p>
         </w:tc>
@@ -4885,7 +4891,7 @@
               <w:cnfStyle w:val="000000000000" w:firstRow="0" w:lastRow="0" w:firstColumn="0" w:lastColumn="0" w:oddVBand="0" w:evenVBand="0" w:oddHBand="0" w:evenHBand="0" w:firstRowFirstColumn="0" w:firstRowLastColumn="0" w:lastRowFirstColumn="0" w:lastRowLastColumn="0"/>
             </w:pPr>
             <w:r>
-              <w:t>Ja</w:t>
+              <w:t>nein</w:t>
             </w:r>
           </w:p>
         </w:tc>
@@ -4902,7 +4908,7 @@
           </w:tcPr>
           <w:p>
             <w:r>
-              <w:t>PriestHeal</w:t>
+              <w:t>Steinmauer(Kirche)</w:t>
             </w:r>
           </w:p>
         </w:tc>
@@ -4915,7 +4921,7 @@
               <w:cnfStyle w:val="000000100000" w:firstRow="0" w:lastRow="0" w:firstColumn="0" w:lastColumn="0" w:oddVBand="0" w:evenVBand="0" w:oddHBand="1" w:evenHBand="0" w:firstRowFirstColumn="0" w:firstRowLastColumn="0" w:lastRowFirstColumn="0" w:lastRowLastColumn="0"/>
             </w:pPr>
             <w:r>
-              <w:t>PHea</w:t>
+              <w:t>Stmk</w:t>
             </w:r>
           </w:p>
         </w:tc>
@@ -4928,7 +4934,7 @@
               <w:cnfStyle w:val="000000100000" w:firstRow="0" w:lastRow="0" w:firstColumn="0" w:lastColumn="0" w:oddVBand="0" w:evenVBand="0" w:oddHBand="1" w:evenHBand="0" w:firstRowFirstColumn="0" w:firstRowLastColumn="0" w:lastRowFirstColumn="0" w:lastRowLastColumn="0"/>
             </w:pPr>
             <w:r>
-              <w:t>yes</w:t>
+              <w:t>no</w:t>
             </w:r>
           </w:p>
         </w:tc>
@@ -4954,16 +4960,7 @@
               <w:cnfStyle w:val="000000100000" w:firstRow="0" w:lastRow="0" w:firstColumn="0" w:lastColumn="0" w:oddVBand="0" w:evenVBand="0" w:oddHBand="1" w:evenHBand="0" w:firstRowFirstColumn="0" w:firstRowLastColumn="0" w:lastRowFirstColumn="0" w:lastRowLastColumn="0"/>
             </w:pPr>
             <w:r>
-              <w:rPr>
-                <w:rFonts w:ascii="Times New Roman" w:hAnsi="Times New Roman" w:cs="Times New Roman"/>
-              </w:rPr>
-              <w:t>∞</w:t>
-            </w:r>
-            <w:r>
-              <w:rPr>
-                <w:rFonts w:ascii="Times New Roman" w:hAnsi="Times New Roman" w:cs="Times New Roman"/>
-              </w:rPr>
-              <w:t>, 100 gold per Use</w:t>
+              <w:t>0</w:t>
             </w:r>
           </w:p>
         </w:tc>
@@ -5005,7 +5002,7 @@
           </w:tcPr>
           <w:p>
             <w:r>
-              <w:t>Cheat</w:t>
+              <w:t>Altar</w:t>
             </w:r>
           </w:p>
         </w:tc>
@@ -5018,7 +5015,7 @@
               <w:cnfStyle w:val="000000000000" w:firstRow="0" w:lastRow="0" w:firstColumn="0" w:lastColumn="0" w:oddVBand="0" w:evenVBand="0" w:oddHBand="0" w:evenHBand="0" w:firstRowFirstColumn="0" w:firstRowLastColumn="0" w:lastRowFirstColumn="0" w:lastRowLastColumn="0"/>
             </w:pPr>
             <w:r>
-              <w:t>Chea</w:t>
+              <w:t>Alta</w:t>
             </w:r>
           </w:p>
         </w:tc>
@@ -5031,7 +5028,7 @@
               <w:cnfStyle w:val="000000000000" w:firstRow="0" w:lastRow="0" w:firstColumn="0" w:lastColumn="0" w:oddVBand="0" w:evenVBand="0" w:oddHBand="0" w:evenHBand="0" w:firstRowFirstColumn="0" w:firstRowLastColumn="0" w:lastRowFirstColumn="0" w:lastRowLastColumn="0"/>
             </w:pPr>
             <w:r>
-              <w:t>yes</w:t>
+              <w:t>no</w:t>
             </w:r>
           </w:p>
         </w:tc>
@@ -5055,35 +5052,9 @@
           <w:p>
             <w:pPr>
               <w:cnfStyle w:val="000000000000" w:firstRow="0" w:lastRow="0" w:firstColumn="0" w:lastColumn="0" w:oddVBand="0" w:evenVBand="0" w:oddHBand="0" w:evenHBand="0" w:firstRowFirstColumn="0" w:firstRowLastColumn="0" w:lastRowFirstColumn="0" w:lastRowLastColumn="0"/>
-              <w:rPr>
-                <w:lang w:val="en-US"/>
-              </w:rPr>
-            </w:pPr>
-            <w:r>
-              <w:rPr>
-                <w:lang w:val="en-US"/>
-              </w:rPr>
-              <w:t xml:space="preserve">5000 </w:t>
-            </w:r>
-            <w:r>
-              <w:rPr>
-                <w:lang w:val="en-US"/>
-              </w:rPr>
-              <w:t>Gold per use, Armor =0 Max Life= 3</w:t>
-            </w:r>
-          </w:p>
-          <w:p>
-            <w:pPr>
-              <w:cnfStyle w:val="000000000000" w:firstRow="0" w:lastRow="0" w:firstColumn="0" w:lastColumn="0" w:oddVBand="0" w:evenVBand="0" w:oddHBand="0" w:evenHBand="0" w:firstRowFirstColumn="0" w:firstRowLastColumn="0" w:lastRowFirstColumn="0" w:lastRowLastColumn="0"/>
-              <w:rPr>
-                <w:lang w:val="en-US"/>
-              </w:rPr>
-            </w:pPr>
-            <w:r>
-              <w:rPr>
-                <w:lang w:val="en-US"/>
-              </w:rPr>
-              <w:t>Schleifsteine= 0 Bomb=0</w:t>
+            </w:pPr>
+            <w:r>
+              <w:t>0</w:t>
             </w:r>
           </w:p>
         </w:tc>
@@ -5094,14 +5065,8 @@
           <w:p>
             <w:pPr>
               <w:cnfStyle w:val="000000000000" w:firstRow="0" w:lastRow="0" w:firstColumn="0" w:lastColumn="0" w:oddVBand="0" w:evenVBand="0" w:oddHBand="0" w:evenHBand="0" w:firstRowFirstColumn="0" w:firstRowLastColumn="0" w:lastRowFirstColumn="0" w:lastRowLastColumn="0"/>
-              <w:rPr>
-                <w:lang w:val="en-US"/>
-              </w:rPr>
-            </w:pPr>
-            <w:r>
-              <w:rPr>
-                <w:lang w:val="en-US"/>
-              </w:rPr>
+            </w:pPr>
+            <w:r>
               <w:t>0</w:t>
             </w:r>
           </w:p>
@@ -5113,15 +5078,9 @@
           <w:p>
             <w:pPr>
               <w:cnfStyle w:val="000000000000" w:firstRow="0" w:lastRow="0" w:firstColumn="0" w:lastColumn="0" w:oddVBand="0" w:evenVBand="0" w:oddHBand="0" w:evenHBand="0" w:firstRowFirstColumn="0" w:firstRowLastColumn="0" w:lastRowFirstColumn="0" w:lastRowLastColumn="0"/>
-              <w:rPr>
-                <w:lang w:val="de-DE"/>
-              </w:rPr>
-            </w:pPr>
-            <w:r>
-              <w:rPr>
-                <w:lang w:val="de-DE"/>
-              </w:rPr>
-              <w:t>Nein aber gibt Hinweise voher al Warnug</w:t>
+            </w:pPr>
+            <w:r>
+              <w:t>Ja</w:t>
             </w:r>
           </w:p>
         </w:tc>
@@ -5137,16 +5096,8 @@
             <w:tcW w:w="1989" w:type="dxa"/>
           </w:tcPr>
           <w:p>
-            <w:pPr>
-              <w:rPr>
-                <w:lang w:val="en-US"/>
-              </w:rPr>
-            </w:pPr>
-            <w:r>
-              <w:rPr>
-                <w:lang w:val="en-US"/>
-              </w:rPr>
-              <w:t>Guard Captain</w:t>
+            <w:r>
+              <w:t>PriestHeal</w:t>
             </w:r>
           </w:p>
         </w:tc>
@@ -5157,15 +5108,9 @@
           <w:p>
             <w:pPr>
               <w:cnfStyle w:val="000000100000" w:firstRow="0" w:lastRow="0" w:firstColumn="0" w:lastColumn="0" w:oddVBand="0" w:evenVBand="0" w:oddHBand="1" w:evenHBand="0" w:firstRowFirstColumn="0" w:firstRowLastColumn="0" w:lastRowFirstColumn="0" w:lastRowLastColumn="0"/>
-              <w:rPr>
-                <w:lang w:val="en-US"/>
-              </w:rPr>
-            </w:pPr>
-            <w:r>
-              <w:rPr>
-                <w:lang w:val="en-US"/>
-              </w:rPr>
-              <w:t>GuaK</w:t>
+            </w:pPr>
+            <w:r>
+              <w:t>PHea</w:t>
             </w:r>
           </w:p>
         </w:tc>
@@ -5176,14 +5121,8 @@
           <w:p>
             <w:pPr>
               <w:cnfStyle w:val="000000100000" w:firstRow="0" w:lastRow="0" w:firstColumn="0" w:lastColumn="0" w:oddVBand="0" w:evenVBand="0" w:oddHBand="1" w:evenHBand="0" w:firstRowFirstColumn="0" w:firstRowLastColumn="0" w:lastRowFirstColumn="0" w:lastRowLastColumn="0"/>
-              <w:rPr>
-                <w:lang w:val="en-US"/>
-              </w:rPr>
-            </w:pPr>
-            <w:r>
-              <w:rPr>
-                <w:lang w:val="en-US"/>
-              </w:rPr>
+            </w:pPr>
+            <w:r>
               <w:t>yes</w:t>
             </w:r>
           </w:p>
@@ -5195,14 +5134,8 @@
           <w:p>
             <w:pPr>
               <w:cnfStyle w:val="000000100000" w:firstRow="0" w:lastRow="0" w:firstColumn="0" w:lastColumn="0" w:oddVBand="0" w:evenVBand="0" w:oddHBand="1" w:evenHBand="0" w:firstRowFirstColumn="0" w:firstRowLastColumn="0" w:lastRowFirstColumn="0" w:lastRowLastColumn="0"/>
-              <w:rPr>
-                <w:lang w:val="en-US"/>
-              </w:rPr>
-            </w:pPr>
-            <w:r>
-              <w:rPr>
-                <w:lang w:val="en-US"/>
-              </w:rPr>
+            </w:pPr>
+            <w:r>
               <w:t>0</w:t>
             </w:r>
           </w:p>
@@ -5214,15 +5147,12 @@
           <w:p>
             <w:pPr>
               <w:cnfStyle w:val="000000100000" w:firstRow="0" w:lastRow="0" w:firstColumn="0" w:lastColumn="0" w:oddVBand="0" w:evenVBand="0" w:oddHBand="1" w:evenHBand="0" w:firstRowFirstColumn="0" w:firstRowLastColumn="0" w:lastRowFirstColumn="0" w:lastRowLastColumn="0"/>
-              <w:rPr>
-                <w:lang w:val="en-US"/>
-              </w:rPr>
-            </w:pPr>
-            <w:r>
-              <w:rPr>
-                <w:lang w:val="en-US"/>
-              </w:rPr>
-              <w:t>150 gold</w:t>
+            </w:pPr>
+            <w:r>
+              <w:rPr>
+                <w:rFonts w:ascii="Times New Roman" w:hAnsi="Times New Roman" w:cs="Times New Roman"/>
+              </w:rPr>
+              <w:t>∞, 100 gold per Use</w:t>
             </w:r>
           </w:p>
         </w:tc>
@@ -5233,15 +5163,9 @@
           <w:p>
             <w:pPr>
               <w:cnfStyle w:val="000000100000" w:firstRow="0" w:lastRow="0" w:firstColumn="0" w:lastColumn="0" w:oddVBand="0" w:evenVBand="0" w:oddHBand="1" w:evenHBand="0" w:firstRowFirstColumn="0" w:firstRowLastColumn="0" w:lastRowFirstColumn="0" w:lastRowLastColumn="0"/>
-              <w:rPr>
-                <w:lang w:val="en-US"/>
-              </w:rPr>
-            </w:pPr>
-            <w:r>
-              <w:rPr>
-                <w:lang w:val="en-US"/>
-              </w:rPr>
-              <w:t>Per Token</w:t>
+            </w:pPr>
+            <w:r>
+              <w:t>0</w:t>
             </w:r>
           </w:p>
         </w:tc>
@@ -5252,14 +5176,8 @@
           <w:p>
             <w:pPr>
               <w:cnfStyle w:val="000000100000" w:firstRow="0" w:lastRow="0" w:firstColumn="0" w:lastColumn="0" w:oddVBand="0" w:evenVBand="0" w:oddHBand="1" w:evenHBand="0" w:firstRowFirstColumn="0" w:firstRowLastColumn="0" w:lastRowFirstColumn="0" w:lastRowLastColumn="0"/>
-              <w:rPr>
-                <w:lang w:val="en-US"/>
-              </w:rPr>
-            </w:pPr>
-            <w:r>
-              <w:rPr>
-                <w:lang w:val="en-US"/>
-              </w:rPr>
+            </w:pPr>
+            <w:r>
               <w:t>ja</w:t>
             </w:r>
           </w:p>
@@ -5275,7 +5193,57 @@
             <w:tcW w:w="1989" w:type="dxa"/>
           </w:tcPr>
           <w:p>
-            <w:pPr>
+            <w:r>
+              <w:t>Cheat</w:t>
+            </w:r>
+          </w:p>
+        </w:tc>
+        <w:tc>
+          <w:tcPr>
+            <w:tcW w:w="1233" w:type="dxa"/>
+          </w:tcPr>
+          <w:p>
+            <w:pPr>
+              <w:cnfStyle w:val="000000000000" w:firstRow="0" w:lastRow="0" w:firstColumn="0" w:lastColumn="0" w:oddVBand="0" w:evenVBand="0" w:oddHBand="0" w:evenHBand="0" w:firstRowFirstColumn="0" w:firstRowLastColumn="0" w:lastRowFirstColumn="0" w:lastRowLastColumn="0"/>
+            </w:pPr>
+            <w:r>
+              <w:t>Chea</w:t>
+            </w:r>
+          </w:p>
+        </w:tc>
+        <w:tc>
+          <w:tcPr>
+            <w:tcW w:w="1524" w:type="dxa"/>
+          </w:tcPr>
+          <w:p>
+            <w:pPr>
+              <w:cnfStyle w:val="000000000000" w:firstRow="0" w:lastRow="0" w:firstColumn="0" w:lastColumn="0" w:oddVBand="0" w:evenVBand="0" w:oddHBand="0" w:evenHBand="0" w:firstRowFirstColumn="0" w:firstRowLastColumn="0" w:lastRowFirstColumn="0" w:lastRowLastColumn="0"/>
+            </w:pPr>
+            <w:r>
+              <w:t>yes</w:t>
+            </w:r>
+          </w:p>
+        </w:tc>
+        <w:tc>
+          <w:tcPr>
+            <w:tcW w:w="1504" w:type="dxa"/>
+          </w:tcPr>
+          <w:p>
+            <w:pPr>
+              <w:cnfStyle w:val="000000000000" w:firstRow="0" w:lastRow="0" w:firstColumn="0" w:lastColumn="0" w:oddVBand="0" w:evenVBand="0" w:oddHBand="0" w:evenHBand="0" w:firstRowFirstColumn="0" w:firstRowLastColumn="0" w:lastRowFirstColumn="0" w:lastRowLastColumn="0"/>
+            </w:pPr>
+            <w:r>
+              <w:t>0</w:t>
+            </w:r>
+          </w:p>
+        </w:tc>
+        <w:tc>
+          <w:tcPr>
+            <w:tcW w:w="1538" w:type="dxa"/>
+          </w:tcPr>
+          <w:p>
+            <w:pPr>
+              <w:cnfStyle w:val="000000000000" w:firstRow="0" w:lastRow="0" w:firstColumn="0" w:lastColumn="0" w:oddVBand="0" w:evenVBand="0" w:oddHBand="0" w:evenHBand="0" w:firstRowFirstColumn="0" w:firstRowLastColumn="0" w:lastRowFirstColumn="0" w:lastRowLastColumn="0"/>
               <w:rPr>
                 <w:lang w:val="en-US"/>
               </w:rPr>
@@ -5284,101 +5252,45 @@
               <w:rPr>
                 <w:lang w:val="en-US"/>
               </w:rPr>
-              <w:t>Dach</w:t>
-            </w:r>
-          </w:p>
-        </w:tc>
-        <w:tc>
-          <w:tcPr>
-            <w:tcW w:w="1233" w:type="dxa"/>
-          </w:tcPr>
-          <w:p>
-            <w:pPr>
-              <w:cnfStyle w:val="000000000000" w:firstRow="0" w:lastRow="0" w:firstColumn="0" w:lastColumn="0" w:oddVBand="0" w:evenVBand="0" w:oddHBand="0" w:evenHBand="0" w:firstRowFirstColumn="0" w:firstRowLastColumn="0" w:lastRowFirstColumn="0" w:lastRowLastColumn="0"/>
+              <w:t xml:space="preserve">5000 </w:t>
+            </w:r>
+            <w:r>
               <w:rPr>
                 <w:lang w:val="en-US"/>
               </w:rPr>
-            </w:pPr>
-            <w:r>
+              <w:t>Gold per use, Armor =0 Max Life= 3</w:t>
+            </w:r>
+          </w:p>
+          <w:p>
+            <w:pPr>
+              <w:cnfStyle w:val="000000000000" w:firstRow="0" w:lastRow="0" w:firstColumn="0" w:lastColumn="0" w:oddVBand="0" w:evenVBand="0" w:oddHBand="0" w:evenHBand="0" w:firstRowFirstColumn="0" w:firstRowLastColumn="0" w:lastRowFirstColumn="0" w:lastRowLastColumn="0"/>
               <w:rPr>
                 <w:lang w:val="en-US"/>
               </w:rPr>
-              <w:t>Dach</w:t>
-            </w:r>
-          </w:p>
-        </w:tc>
-        <w:tc>
-          <w:tcPr>
-            <w:tcW w:w="1524" w:type="dxa"/>
-          </w:tcPr>
-          <w:p>
-            <w:pPr>
-              <w:cnfStyle w:val="000000000000" w:firstRow="0" w:lastRow="0" w:firstColumn="0" w:lastColumn="0" w:oddVBand="0" w:evenVBand="0" w:oddHBand="0" w:evenHBand="0" w:firstRowFirstColumn="0" w:firstRowLastColumn="0" w:lastRowFirstColumn="0" w:lastRowLastColumn="0"/>
+            </w:pPr>
+            <w:r>
               <w:rPr>
                 <w:lang w:val="en-US"/>
               </w:rPr>
-            </w:pPr>
-            <w:r>
+              <w:t>Schleifsteine= 0 Bomb=0</w:t>
+            </w:r>
+          </w:p>
+        </w:tc>
+        <w:tc>
+          <w:tcPr>
+            <w:tcW w:w="1314" w:type="dxa"/>
+          </w:tcPr>
+          <w:p>
+            <w:pPr>
+              <w:cnfStyle w:val="000000000000" w:firstRow="0" w:lastRow="0" w:firstColumn="0" w:lastColumn="0" w:oddVBand="0" w:evenVBand="0" w:oddHBand="0" w:evenHBand="0" w:firstRowFirstColumn="0" w:firstRowLastColumn="0" w:lastRowFirstColumn="0" w:lastRowLastColumn="0"/>
               <w:rPr>
                 <w:lang w:val="en-US"/>
               </w:rPr>
-              <w:t>No/Yes</w:t>
-            </w:r>
-          </w:p>
-        </w:tc>
-        <w:tc>
-          <w:tcPr>
-            <w:tcW w:w="1504" w:type="dxa"/>
-          </w:tcPr>
-          <w:p>
-            <w:pPr>
-              <w:cnfStyle w:val="000000000000" w:firstRow="0" w:lastRow="0" w:firstColumn="0" w:lastColumn="0" w:oddVBand="0" w:evenVBand="0" w:oddHBand="0" w:evenHBand="0" w:firstRowFirstColumn="0" w:firstRowLastColumn="0" w:lastRowFirstColumn="0" w:lastRowLastColumn="0"/>
+            </w:pPr>
+            <w:r>
               <w:rPr>
                 <w:lang w:val="en-US"/>
               </w:rPr>
-            </w:pPr>
-            <w:r>
-              <w:rPr>
-                <w:lang w:val="en-US"/>
-              </w:rPr>
-              <w:t>0</w:t>
-            </w:r>
-          </w:p>
-        </w:tc>
-        <w:tc>
-          <w:tcPr>
-            <w:tcW w:w="1538" w:type="dxa"/>
-          </w:tcPr>
-          <w:p>
-            <w:pPr>
-              <w:cnfStyle w:val="000000000000" w:firstRow="0" w:lastRow="0" w:firstColumn="0" w:lastColumn="0" w:oddVBand="0" w:evenVBand="0" w:oddHBand="0" w:evenHBand="0" w:firstRowFirstColumn="0" w:firstRowLastColumn="0" w:lastRowFirstColumn="0" w:lastRowLastColumn="0"/>
-              <w:rPr>
-                <w:lang w:val="en-US"/>
-              </w:rPr>
-            </w:pPr>
-            <w:r>
-              <w:rPr>
-                <w:lang w:val="en-US"/>
-              </w:rPr>
-              <w:t>0</w:t>
-            </w:r>
-          </w:p>
-        </w:tc>
-        <w:tc>
-          <w:tcPr>
-            <w:tcW w:w="1314" w:type="dxa"/>
-          </w:tcPr>
-          <w:p>
-            <w:pPr>
-              <w:cnfStyle w:val="000000000000" w:firstRow="0" w:lastRow="0" w:firstColumn="0" w:lastColumn="0" w:oddVBand="0" w:evenVBand="0" w:oddHBand="0" w:evenHBand="0" w:firstRowFirstColumn="0" w:firstRowLastColumn="0" w:lastRowFirstColumn="0" w:lastRowLastColumn="0"/>
-              <w:rPr>
-                <w:lang w:val="en-US"/>
-              </w:rPr>
-            </w:pPr>
-            <w:r>
-              <w:rPr>
-                <w:lang w:val="en-US"/>
-              </w:rPr>
               <w:t>0</w:t>
             </w:r>
           </w:p>
@@ -5391,14 +5303,14 @@
             <w:pPr>
               <w:cnfStyle w:val="000000000000" w:firstRow="0" w:lastRow="0" w:firstColumn="0" w:lastColumn="0" w:oddVBand="0" w:evenVBand="0" w:oddHBand="0" w:evenHBand="0" w:firstRowFirstColumn="0" w:firstRowLastColumn="0" w:lastRowFirstColumn="0" w:lastRowLastColumn="0"/>
               <w:rPr>
-                <w:lang w:val="en-US"/>
-              </w:rPr>
-            </w:pPr>
-            <w:r>
-              <w:rPr>
-                <w:lang w:val="en-US"/>
-              </w:rPr>
-              <w:t>ja</w:t>
+                <w:lang w:val="de-DE"/>
+              </w:rPr>
+            </w:pPr>
+            <w:r>
+              <w:rPr>
+                <w:lang w:val="de-DE"/>
+              </w:rPr>
+              <w:t>Nein aber gibt Hinweise voher al Warnug</w:t>
             </w:r>
           </w:p>
         </w:tc>
@@ -5416,6 +5328,7 @@
           <w:p>
             <w:pPr>
               <w:rPr>
+                <w:highlight w:val="green"/>
                 <w:lang w:val="en-US"/>
               </w:rPr>
             </w:pPr>
@@ -5423,7 +5336,7 @@
               <w:rPr>
                 <w:lang w:val="en-US"/>
               </w:rPr>
-              <w:t>Möbel</w:t>
+              <w:t>Guard Captain</w:t>
             </w:r>
           </w:p>
         </w:tc>
@@ -5442,7 +5355,7 @@
               <w:rPr>
                 <w:lang w:val="en-US"/>
               </w:rPr>
-              <w:t>Mobl</w:t>
+              <w:t>GuaK</w:t>
             </w:r>
           </w:p>
         </w:tc>
@@ -5461,7 +5374,7 @@
               <w:rPr>
                 <w:lang w:val="en-US"/>
               </w:rPr>
-              <w:t>no</w:t>
+              <w:t>yes</w:t>
             </w:r>
           </w:p>
         </w:tc>
@@ -5499,7 +5412,7 @@
               <w:rPr>
                 <w:lang w:val="en-US"/>
               </w:rPr>
-              <w:t>0</w:t>
+              <w:t>150 gold</w:t>
             </w:r>
           </w:p>
         </w:tc>
@@ -5518,7 +5431,7 @@
               <w:rPr>
                 <w:lang w:val="en-US"/>
               </w:rPr>
-              <w:t>0</w:t>
+              <w:t>Per Token</w:t>
             </w:r>
           </w:p>
         </w:tc>
@@ -5561,7 +5474,7 @@
               <w:rPr>
                 <w:lang w:val="en-US"/>
               </w:rPr>
-              <w:t>BedHead</w:t>
+              <w:t>Dach</w:t>
             </w:r>
           </w:p>
         </w:tc>
@@ -5580,7 +5493,7 @@
               <w:rPr>
                 <w:lang w:val="en-US"/>
               </w:rPr>
-              <w:t>Bedh</w:t>
+              <w:t>Dach</w:t>
             </w:r>
           </w:p>
         </w:tc>
@@ -5599,7 +5512,7 @@
               <w:rPr>
                 <w:lang w:val="en-US"/>
               </w:rPr>
-              <w:t>no</w:t>
+              <w:t>Yes</w:t>
             </w:r>
           </w:p>
         </w:tc>
@@ -5691,8 +5604,16 @@
             <w:tcW w:w="1989" w:type="dxa"/>
           </w:tcPr>
           <w:p>
-            <w:r>
-              <w:t>BedBody</w:t>
+            <w:pPr>
+              <w:rPr>
+                <w:lang w:val="en-US"/>
+              </w:rPr>
+            </w:pPr>
+            <w:r>
+              <w:rPr>
+                <w:lang w:val="en-US"/>
+              </w:rPr>
+              <w:t>Möbel</w:t>
             </w:r>
           </w:p>
         </w:tc>
@@ -5703,9 +5624,15 @@
           <w:p>
             <w:pPr>
               <w:cnfStyle w:val="000000100000" w:firstRow="0" w:lastRow="0" w:firstColumn="0" w:lastColumn="0" w:oddVBand="0" w:evenVBand="0" w:oddHBand="1" w:evenHBand="0" w:firstRowFirstColumn="0" w:firstRowLastColumn="0" w:lastRowFirstColumn="0" w:lastRowLastColumn="0"/>
-            </w:pPr>
-            <w:r>
-              <w:t>Bedb</w:t>
+              <w:rPr>
+                <w:lang w:val="en-US"/>
+              </w:rPr>
+            </w:pPr>
+            <w:r>
+              <w:rPr>
+                <w:lang w:val="en-US"/>
+              </w:rPr>
+              <w:t>Mobl</w:t>
             </w:r>
           </w:p>
         </w:tc>
@@ -5716,8 +5643,14 @@
           <w:p>
             <w:pPr>
               <w:cnfStyle w:val="000000100000" w:firstRow="0" w:lastRow="0" w:firstColumn="0" w:lastColumn="0" w:oddVBand="0" w:evenVBand="0" w:oddHBand="1" w:evenHBand="0" w:firstRowFirstColumn="0" w:firstRowLastColumn="0" w:lastRowFirstColumn="0" w:lastRowLastColumn="0"/>
-            </w:pPr>
-            <w:r>
+              <w:rPr>
+                <w:lang w:val="en-US"/>
+              </w:rPr>
+            </w:pPr>
+            <w:r>
+              <w:rPr>
+                <w:lang w:val="en-US"/>
+              </w:rPr>
               <w:t>no</w:t>
             </w:r>
           </w:p>
@@ -5729,8 +5662,14 @@
           <w:p>
             <w:pPr>
               <w:cnfStyle w:val="000000100000" w:firstRow="0" w:lastRow="0" w:firstColumn="0" w:lastColumn="0" w:oddVBand="0" w:evenVBand="0" w:oddHBand="1" w:evenHBand="0" w:firstRowFirstColumn="0" w:firstRowLastColumn="0" w:lastRowFirstColumn="0" w:lastRowLastColumn="0"/>
-            </w:pPr>
-            <w:r>
+              <w:rPr>
+                <w:lang w:val="en-US"/>
+              </w:rPr>
+            </w:pPr>
+            <w:r>
+              <w:rPr>
+                <w:lang w:val="en-US"/>
+              </w:rPr>
               <w:t>0</w:t>
             </w:r>
           </w:p>
@@ -5742,8 +5681,14 @@
           <w:p>
             <w:pPr>
               <w:cnfStyle w:val="000000100000" w:firstRow="0" w:lastRow="0" w:firstColumn="0" w:lastColumn="0" w:oddVBand="0" w:evenVBand="0" w:oddHBand="1" w:evenHBand="0" w:firstRowFirstColumn="0" w:firstRowLastColumn="0" w:lastRowFirstColumn="0" w:lastRowLastColumn="0"/>
-            </w:pPr>
-            <w:r>
+              <w:rPr>
+                <w:lang w:val="en-US"/>
+              </w:rPr>
+            </w:pPr>
+            <w:r>
+              <w:rPr>
+                <w:lang w:val="en-US"/>
+              </w:rPr>
               <w:t>0</w:t>
             </w:r>
           </w:p>
@@ -5755,8 +5700,14 @@
           <w:p>
             <w:pPr>
               <w:cnfStyle w:val="000000100000" w:firstRow="0" w:lastRow="0" w:firstColumn="0" w:lastColumn="0" w:oddVBand="0" w:evenVBand="0" w:oddHBand="1" w:evenHBand="0" w:firstRowFirstColumn="0" w:firstRowLastColumn="0" w:lastRowFirstColumn="0" w:lastRowLastColumn="0"/>
-            </w:pPr>
-            <w:r>
+              <w:rPr>
+                <w:lang w:val="en-US"/>
+              </w:rPr>
+            </w:pPr>
+            <w:r>
+              <w:rPr>
+                <w:lang w:val="en-US"/>
+              </w:rPr>
               <w:t>0</w:t>
             </w:r>
           </w:p>
@@ -5768,8 +5719,14 @@
           <w:p>
             <w:pPr>
               <w:cnfStyle w:val="000000100000" w:firstRow="0" w:lastRow="0" w:firstColumn="0" w:lastColumn="0" w:oddVBand="0" w:evenVBand="0" w:oddHBand="1" w:evenHBand="0" w:firstRowFirstColumn="0" w:firstRowLastColumn="0" w:lastRowFirstColumn="0" w:lastRowLastColumn="0"/>
-            </w:pPr>
-            <w:r>
+              <w:rPr>
+                <w:lang w:val="en-US"/>
+              </w:rPr>
+            </w:pPr>
+            <w:r>
+              <w:rPr>
+                <w:lang w:val="en-US"/>
+              </w:rPr>
               <w:t>ja</w:t>
             </w:r>
           </w:p>
@@ -5785,8 +5742,16 @@
             <w:tcW w:w="1989" w:type="dxa"/>
           </w:tcPr>
           <w:p>
-            <w:r>
-              <w:t>Fire</w:t>
+            <w:pPr>
+              <w:rPr>
+                <w:lang w:val="en-US"/>
+              </w:rPr>
+            </w:pPr>
+            <w:r>
+              <w:rPr>
+                <w:lang w:val="en-US"/>
+              </w:rPr>
+              <w:t>BedHead</w:t>
             </w:r>
           </w:p>
         </w:tc>
@@ -5797,9 +5762,15 @@
           <w:p>
             <w:pPr>
               <w:cnfStyle w:val="000000000000" w:firstRow="0" w:lastRow="0" w:firstColumn="0" w:lastColumn="0" w:oddVBand="0" w:evenVBand="0" w:oddHBand="0" w:evenHBand="0" w:firstRowFirstColumn="0" w:firstRowLastColumn="0" w:lastRowFirstColumn="0" w:lastRowLastColumn="0"/>
-            </w:pPr>
-            <w:r>
-              <w:t>Fire</w:t>
+              <w:rPr>
+                <w:lang w:val="en-US"/>
+              </w:rPr>
+            </w:pPr>
+            <w:r>
+              <w:rPr>
+                <w:lang w:val="en-US"/>
+              </w:rPr>
+              <w:t>Bedh</w:t>
             </w:r>
           </w:p>
         </w:tc>
@@ -5810,9 +5781,15 @@
           <w:p>
             <w:pPr>
               <w:cnfStyle w:val="000000000000" w:firstRow="0" w:lastRow="0" w:firstColumn="0" w:lastColumn="0" w:oddVBand="0" w:evenVBand="0" w:oddHBand="0" w:evenHBand="0" w:firstRowFirstColumn="0" w:firstRowLastColumn="0" w:lastRowFirstColumn="0" w:lastRowLastColumn="0"/>
-            </w:pPr>
-            <w:r>
-              <w:t>yes</w:t>
+              <w:rPr>
+                <w:lang w:val="en-US"/>
+              </w:rPr>
+            </w:pPr>
+            <w:r>
+              <w:rPr>
+                <w:lang w:val="en-US"/>
+              </w:rPr>
+              <w:t>no</w:t>
             </w:r>
           </w:p>
         </w:tc>
@@ -5823,9 +5800,15 @@
           <w:p>
             <w:pPr>
               <w:cnfStyle w:val="000000000000" w:firstRow="0" w:lastRow="0" w:firstColumn="0" w:lastColumn="0" w:oddVBand="0" w:evenVBand="0" w:oddHBand="0" w:evenHBand="0" w:firstRowFirstColumn="0" w:firstRowLastColumn="0" w:lastRowFirstColumn="0" w:lastRowLastColumn="0"/>
-            </w:pPr>
-            <w:r>
-              <w:t>1/1</w:t>
+              <w:rPr>
+                <w:lang w:val="en-US"/>
+              </w:rPr>
+            </w:pPr>
+            <w:r>
+              <w:rPr>
+                <w:lang w:val="en-US"/>
+              </w:rPr>
+              <w:t>0</w:t>
             </w:r>
           </w:p>
         </w:tc>
@@ -5836,8 +5819,14 @@
           <w:p>
             <w:pPr>
               <w:cnfStyle w:val="000000000000" w:firstRow="0" w:lastRow="0" w:firstColumn="0" w:lastColumn="0" w:oddVBand="0" w:evenVBand="0" w:oddHBand="0" w:evenHBand="0" w:firstRowFirstColumn="0" w:firstRowLastColumn="0" w:lastRowFirstColumn="0" w:lastRowLastColumn="0"/>
-            </w:pPr>
-            <w:r>
+              <w:rPr>
+                <w:lang w:val="en-US"/>
+              </w:rPr>
+            </w:pPr>
+            <w:r>
+              <w:rPr>
+                <w:lang w:val="en-US"/>
+              </w:rPr>
               <w:t>0</w:t>
             </w:r>
           </w:p>
@@ -5849,8 +5838,14 @@
           <w:p>
             <w:pPr>
               <w:cnfStyle w:val="000000000000" w:firstRow="0" w:lastRow="0" w:firstColumn="0" w:lastColumn="0" w:oddVBand="0" w:evenVBand="0" w:oddHBand="0" w:evenHBand="0" w:firstRowFirstColumn="0" w:firstRowLastColumn="0" w:lastRowFirstColumn="0" w:lastRowLastColumn="0"/>
-            </w:pPr>
-            <w:r>
+              <w:rPr>
+                <w:lang w:val="en-US"/>
+              </w:rPr>
+            </w:pPr>
+            <w:r>
+              <w:rPr>
+                <w:lang w:val="en-US"/>
+              </w:rPr>
               <w:t>0</w:t>
             </w:r>
           </w:p>
@@ -5862,8 +5857,14 @@
           <w:p>
             <w:pPr>
               <w:cnfStyle w:val="000000000000" w:firstRow="0" w:lastRow="0" w:firstColumn="0" w:lastColumn="0" w:oddVBand="0" w:evenVBand="0" w:oddHBand="0" w:evenHBand="0" w:firstRowFirstColumn="0" w:firstRowLastColumn="0" w:lastRowFirstColumn="0" w:lastRowLastColumn="0"/>
-            </w:pPr>
-            <w:r>
+              <w:rPr>
+                <w:lang w:val="en-US"/>
+              </w:rPr>
+            </w:pPr>
+            <w:r>
+              <w:rPr>
+                <w:lang w:val="en-US"/>
+              </w:rPr>
               <w:t>ja</w:t>
             </w:r>
           </w:p>
@@ -5881,7 +5882,7 @@
           </w:tcPr>
           <w:p>
             <w:r>
-              <w:t>Teppich</w:t>
+              <w:t>BedBody</w:t>
             </w:r>
           </w:p>
         </w:tc>
@@ -5894,7 +5895,7 @@
               <w:cnfStyle w:val="000000100000" w:firstRow="0" w:lastRow="0" w:firstColumn="0" w:lastColumn="0" w:oddVBand="0" w:evenVBand="0" w:oddHBand="1" w:evenHBand="0" w:firstRowFirstColumn="0" w:firstRowLastColumn="0" w:lastRowFirstColumn="0" w:lastRowLastColumn="0"/>
             </w:pPr>
             <w:r>
-              <w:t>Tepp</w:t>
+              <w:t>Bedb</w:t>
             </w:r>
           </w:p>
         </w:tc>
@@ -5907,7 +5908,7 @@
               <w:cnfStyle w:val="000000100000" w:firstRow="0" w:lastRow="0" w:firstColumn="0" w:lastColumn="0" w:oddVBand="0" w:evenVBand="0" w:oddHBand="1" w:evenHBand="0" w:firstRowFirstColumn="0" w:firstRowLastColumn="0" w:lastRowFirstColumn="0" w:lastRowLastColumn="0"/>
             </w:pPr>
             <w:r>
-              <w:t>yes</w:t>
+              <w:t>no</w:t>
             </w:r>
           </w:p>
         </w:tc>
@@ -5933,7 +5934,7 @@
               <w:cnfStyle w:val="000000100000" w:firstRow="0" w:lastRow="0" w:firstColumn="0" w:lastColumn="0" w:oddVBand="0" w:evenVBand="0" w:oddHBand="1" w:evenHBand="0" w:firstRowFirstColumn="0" w:firstRowLastColumn="0" w:lastRowFirstColumn="0" w:lastRowLastColumn="0"/>
             </w:pPr>
             <w:r>
-              <w:t>Maybe?</w:t>
+              <w:t>0</w:t>
             </w:r>
           </w:p>
         </w:tc>
@@ -5974,8 +5975,13 @@
             <w:tcW w:w="1989" w:type="dxa"/>
           </w:tcPr>
           <w:p>
-            <w:r>
-              <w:t>Event Door</w:t>
+            <w:pPr>
+              <w:rPr>
+                <w:highlight w:val="yellow"/>
+              </w:rPr>
+            </w:pPr>
+            <w:r>
+              <w:t>Fire</w:t>
             </w:r>
           </w:p>
         </w:tc>
@@ -5988,7 +5994,7 @@
               <w:cnfStyle w:val="000000000000" w:firstRow="0" w:lastRow="0" w:firstColumn="0" w:lastColumn="0" w:oddVBand="0" w:evenVBand="0" w:oddHBand="0" w:evenHBand="0" w:firstRowFirstColumn="0" w:firstRowLastColumn="0" w:lastRowFirstColumn="0" w:lastRowLastColumn="0"/>
             </w:pPr>
             <w:r>
-              <w:t>ETur</w:t>
+              <w:t>Fire</w:t>
             </w:r>
           </w:p>
         </w:tc>
@@ -6001,7 +6007,7 @@
               <w:cnfStyle w:val="000000000000" w:firstRow="0" w:lastRow="0" w:firstColumn="0" w:lastColumn="0" w:oddVBand="0" w:evenVBand="0" w:oddHBand="0" w:evenHBand="0" w:firstRowFirstColumn="0" w:firstRowLastColumn="0" w:lastRowFirstColumn="0" w:lastRowLastColumn="0"/>
             </w:pPr>
             <w:r>
-              <w:t>No/yes</w:t>
+              <w:t>yes</w:t>
             </w:r>
           </w:p>
         </w:tc>
@@ -6014,7 +6020,7 @@
               <w:cnfStyle w:val="000000000000" w:firstRow="0" w:lastRow="0" w:firstColumn="0" w:lastColumn="0" w:oddVBand="0" w:evenVBand="0" w:oddHBand="0" w:evenHBand="0" w:firstRowFirstColumn="0" w:firstRowLastColumn="0" w:lastRowFirstColumn="0" w:lastRowLastColumn="0"/>
             </w:pPr>
             <w:r>
-              <w:t>0</w:t>
+              <w:t>1/1</w:t>
             </w:r>
           </w:p>
         </w:tc>
@@ -6069,8 +6075,13 @@
             <w:tcW w:w="1989" w:type="dxa"/>
           </w:tcPr>
           <w:p>
-            <w:r>
-              <w:t>Mayor</w:t>
+            <w:pPr>
+              <w:rPr>
+                <w:highlight w:val="yellow"/>
+              </w:rPr>
+            </w:pPr>
+            <w:r>
+              <w:t>Teppich</w:t>
             </w:r>
           </w:p>
         </w:tc>
@@ -6083,7 +6094,7 @@
               <w:cnfStyle w:val="000000100000" w:firstRow="0" w:lastRow="0" w:firstColumn="0" w:lastColumn="0" w:oddVBand="0" w:evenVBand="0" w:oddHBand="1" w:evenHBand="0" w:firstRowFirstColumn="0" w:firstRowLastColumn="0" w:lastRowFirstColumn="0" w:lastRowLastColumn="0"/>
             </w:pPr>
             <w:r>
-              <w:t>Mayo</w:t>
+              <w:t>Tepp</w:t>
             </w:r>
           </w:p>
         </w:tc>
@@ -6096,7 +6107,7 @@
               <w:cnfStyle w:val="000000100000" w:firstRow="0" w:lastRow="0" w:firstColumn="0" w:lastColumn="0" w:oddVBand="0" w:evenVBand="0" w:oddHBand="1" w:evenHBand="0" w:firstRowFirstColumn="0" w:firstRowLastColumn="0" w:lastRowFirstColumn="0" w:lastRowLastColumn="0"/>
             </w:pPr>
             <w:r>
-              <w:t>no</w:t>
+              <w:t>yes</w:t>
             </w:r>
           </w:p>
         </w:tc>
@@ -6122,7 +6133,7 @@
               <w:cnfStyle w:val="000000100000" w:firstRow="0" w:lastRow="0" w:firstColumn="0" w:lastColumn="0" w:oddVBand="0" w:evenVBand="0" w:oddHBand="1" w:evenHBand="0" w:firstRowFirstColumn="0" w:firstRowLastColumn="0" w:lastRowFirstColumn="0" w:lastRowLastColumn="0"/>
             </w:pPr>
             <w:r>
-              <w:t>0</w:t>
+              <w:t>Maybe?</w:t>
             </w:r>
           </w:p>
         </w:tc>
@@ -6163,8 +6174,13 @@
             <w:tcW w:w="1989" w:type="dxa"/>
           </w:tcPr>
           <w:p>
-            <w:r>
-              <w:t>Electric Trap</w:t>
+            <w:pPr>
+              <w:rPr>
+                <w:highlight w:val="yellow"/>
+              </w:rPr>
+            </w:pPr>
+            <w:r>
+              <w:t>Event Door</w:t>
             </w:r>
           </w:p>
         </w:tc>
@@ -6177,7 +6193,7 @@
               <w:cnfStyle w:val="000000000000" w:firstRow="0" w:lastRow="0" w:firstColumn="0" w:lastColumn="0" w:oddVBand="0" w:evenVBand="0" w:oddHBand="0" w:evenHBand="0" w:firstRowFirstColumn="0" w:firstRowLastColumn="0" w:lastRowFirstColumn="0" w:lastRowLastColumn="0"/>
             </w:pPr>
             <w:r>
-              <w:t>Etra</w:t>
+              <w:t>ETur</w:t>
             </w:r>
           </w:p>
         </w:tc>
@@ -6190,7 +6206,7 @@
               <w:cnfStyle w:val="000000000000" w:firstRow="0" w:lastRow="0" w:firstColumn="0" w:lastColumn="0" w:oddVBand="0" w:evenVBand="0" w:oddHBand="0" w:evenHBand="0" w:firstRowFirstColumn="0" w:firstRowLastColumn="0" w:lastRowFirstColumn="0" w:lastRowLastColumn="0"/>
             </w:pPr>
             <w:r>
-              <w:t>yes</w:t>
+              <w:t>No/yes</w:t>
             </w:r>
           </w:p>
         </w:tc>
@@ -6203,7 +6219,7 @@
               <w:cnfStyle w:val="000000000000" w:firstRow="0" w:lastRow="0" w:firstColumn="0" w:lastColumn="0" w:oddVBand="0" w:evenVBand="0" w:oddHBand="0" w:evenHBand="0" w:firstRowFirstColumn="0" w:firstRowLastColumn="0" w:lastRowFirstColumn="0" w:lastRowLastColumn="0"/>
             </w:pPr>
             <w:r>
-              <w:t>1/2</w:t>
+              <w:t>0</w:t>
             </w:r>
           </w:p>
         </w:tc>
@@ -6242,7 +6258,7 @@
               <w:cnfStyle w:val="000000000000" w:firstRow="0" w:lastRow="0" w:firstColumn="0" w:lastColumn="0" w:oddVBand="0" w:evenVBand="0" w:oddHBand="0" w:evenHBand="0" w:firstRowFirstColumn="0" w:firstRowLastColumn="0" w:lastRowFirstColumn="0" w:lastRowLastColumn="0"/>
             </w:pPr>
             <w:r>
-              <w:t>nein</w:t>
+              <w:t>ja</w:t>
             </w:r>
           </w:p>
         </w:tc>
@@ -6258,8 +6274,13 @@
             <w:tcW w:w="1989" w:type="dxa"/>
           </w:tcPr>
           <w:p>
-            <w:r>
-              <w:t>Treppe</w:t>
+            <w:pPr>
+              <w:rPr>
+                <w:highlight w:val="yellow"/>
+              </w:rPr>
+            </w:pPr>
+            <w:r>
+              <w:t>Mayor</w:t>
             </w:r>
           </w:p>
         </w:tc>
@@ -6272,7 +6293,7 @@
               <w:cnfStyle w:val="000000100000" w:firstRow="0" w:lastRow="0" w:firstColumn="0" w:lastColumn="0" w:oddVBand="0" w:evenVBand="0" w:oddHBand="1" w:evenHBand="0" w:firstRowFirstColumn="0" w:firstRowLastColumn="0" w:lastRowFirstColumn="0" w:lastRowLastColumn="0"/>
             </w:pPr>
             <w:r>
-              <w:t>Trep</w:t>
+              <w:t>Mayo</w:t>
             </w:r>
           </w:p>
         </w:tc>
@@ -6285,7 +6306,7 @@
               <w:cnfStyle w:val="000000100000" w:firstRow="0" w:lastRow="0" w:firstColumn="0" w:lastColumn="0" w:oddVBand="0" w:evenVBand="0" w:oddHBand="1" w:evenHBand="0" w:firstRowFirstColumn="0" w:firstRowLastColumn="0" w:lastRowFirstColumn="0" w:lastRowLastColumn="0"/>
             </w:pPr>
             <w:r>
-              <w:t>yes</w:t>
+              <w:t>no</w:t>
             </w:r>
           </w:p>
         </w:tc>
@@ -6352,8 +6373,13 @@
             <w:tcW w:w="1989" w:type="dxa"/>
           </w:tcPr>
           <w:p>
-            <w:r>
-              <w:t>Hebel</w:t>
+            <w:pPr>
+              <w:rPr>
+                <w:highlight w:val="yellow"/>
+              </w:rPr>
+            </w:pPr>
+            <w:r>
+              <w:t>Electric Trap</w:t>
             </w:r>
           </w:p>
         </w:tc>
@@ -6366,7 +6392,7 @@
               <w:cnfStyle w:val="000000000000" w:firstRow="0" w:lastRow="0" w:firstColumn="0" w:lastColumn="0" w:oddVBand="0" w:evenVBand="0" w:oddHBand="0" w:evenHBand="0" w:firstRowFirstColumn="0" w:firstRowLastColumn="0" w:lastRowFirstColumn="0" w:lastRowLastColumn="0"/>
             </w:pPr>
             <w:r>
-              <w:t>Leve</w:t>
+              <w:t>Etra</w:t>
             </w:r>
           </w:p>
         </w:tc>
@@ -6392,7 +6418,7 @@
               <w:cnfStyle w:val="000000000000" w:firstRow="0" w:lastRow="0" w:firstColumn="0" w:lastColumn="0" w:oddVBand="0" w:evenVBand="0" w:oddHBand="0" w:evenHBand="0" w:firstRowFirstColumn="0" w:firstRowLastColumn="0" w:lastRowFirstColumn="0" w:lastRowLastColumn="0"/>
             </w:pPr>
             <w:r>
-              <w:t>0</w:t>
+              <w:t>1/2</w:t>
             </w:r>
           </w:p>
         </w:tc>
@@ -6405,7 +6431,7 @@
               <w:cnfStyle w:val="000000000000" w:firstRow="0" w:lastRow="0" w:firstColumn="0" w:lastColumn="0" w:oddVBand="0" w:evenVBand="0" w:oddHBand="0" w:evenHBand="0" w:firstRowFirstColumn="0" w:firstRowLastColumn="0" w:lastRowFirstColumn="0" w:lastRowLastColumn="0"/>
             </w:pPr>
             <w:r>
-              <w:t xml:space="preserve"> 1 use</w:t>
+              <w:t>0</w:t>
             </w:r>
           </w:p>
         </w:tc>
@@ -6431,7 +6457,7 @@
               <w:cnfStyle w:val="000000000000" w:firstRow="0" w:lastRow="0" w:firstColumn="0" w:lastColumn="0" w:oddVBand="0" w:evenVBand="0" w:oddHBand="0" w:evenHBand="0" w:firstRowFirstColumn="0" w:firstRowLastColumn="0" w:lastRowFirstColumn="0" w:lastRowLastColumn="0"/>
             </w:pPr>
             <w:r>
-              <w:t>ja</w:t>
+              <w:t>nein</w:t>
             </w:r>
           </w:p>
         </w:tc>
@@ -6447,8 +6473,13 @@
             <w:tcW w:w="1989" w:type="dxa"/>
           </w:tcPr>
           <w:p>
-            <w:r>
-              <w:t>Sewer</w:t>
+            <w:pPr>
+              <w:rPr>
+                <w:highlight w:val="yellow"/>
+              </w:rPr>
+            </w:pPr>
+            <w:r>
+              <w:t>Treppe</w:t>
             </w:r>
           </w:p>
         </w:tc>
@@ -6461,7 +6492,7 @@
               <w:cnfStyle w:val="000000100000" w:firstRow="0" w:lastRow="0" w:firstColumn="0" w:lastColumn="0" w:oddVBand="0" w:evenVBand="0" w:oddHBand="1" w:evenHBand="0" w:firstRowFirstColumn="0" w:firstRowLastColumn="0" w:lastRowFirstColumn="0" w:lastRowLastColumn="0"/>
             </w:pPr>
             <w:r>
-              <w:t>Sewe</w:t>
+              <w:t>Trep</w:t>
             </w:r>
           </w:p>
         </w:tc>
@@ -6487,7 +6518,7 @@
               <w:cnfStyle w:val="000000100000" w:firstRow="0" w:lastRow="0" w:firstColumn="0" w:lastColumn="0" w:oddVBand="0" w:evenVBand="0" w:oddHBand="1" w:evenHBand="0" w:firstRowFirstColumn="0" w:firstRowLastColumn="0" w:lastRowFirstColumn="0" w:lastRowLastColumn="0"/>
             </w:pPr>
             <w:r>
-              <w:t>1/1 = 1/0 1/0=0/0</w:t>
+              <w:t>0</w:t>
             </w:r>
           </w:p>
         </w:tc>
@@ -6542,7 +6573,7 @@
           </w:tcPr>
           <w:p>
             <w:r>
-              <w:t>MagicBook</w:t>
+              <w:t>Hebel</w:t>
             </w:r>
           </w:p>
         </w:tc>
@@ -6555,7 +6586,7 @@
               <w:cnfStyle w:val="000000000000" w:firstRow="0" w:lastRow="0" w:firstColumn="0" w:lastColumn="0" w:oddVBand="0" w:evenVBand="0" w:oddHBand="0" w:evenHBand="0" w:firstRowFirstColumn="0" w:firstRowLastColumn="0" w:lastRowFirstColumn="0" w:lastRowLastColumn="0"/>
             </w:pPr>
             <w:r>
-              <w:t>Mboo</w:t>
+              <w:t>Leve</w:t>
             </w:r>
           </w:p>
         </w:tc>
@@ -6594,7 +6625,7 @@
               <w:cnfStyle w:val="000000000000" w:firstRow="0" w:lastRow="0" w:firstColumn="0" w:lastColumn="0" w:oddVBand="0" w:evenVBand="0" w:oddHBand="0" w:evenHBand="0" w:firstRowFirstColumn="0" w:firstRowLastColumn="0" w:lastRowFirstColumn="0" w:lastRowLastColumn="0"/>
             </w:pPr>
             <w:r>
-              <w:t>1</w:t>
+              <w:t xml:space="preserve"> 1 use</w:t>
             </w:r>
           </w:p>
         </w:tc>
@@ -6620,7 +6651,7 @@
               <w:cnfStyle w:val="000000000000" w:firstRow="0" w:lastRow="0" w:firstColumn="0" w:lastColumn="0" w:oddVBand="0" w:evenVBand="0" w:oddHBand="0" w:evenHBand="0" w:firstRowFirstColumn="0" w:firstRowLastColumn="0" w:lastRowFirstColumn="0" w:lastRowLastColumn="0"/>
             </w:pPr>
             <w:r>
-              <w:t>nein</w:t>
+              <w:t>ja</w:t>
             </w:r>
           </w:p>
         </w:tc>
@@ -6636,8 +6667,13 @@
             <w:tcW w:w="1989" w:type="dxa"/>
           </w:tcPr>
           <w:p>
-            <w:r>
-              <w:t>Leverdoor</w:t>
+            <w:pPr>
+              <w:rPr>
+                <w:highlight w:val="yellow"/>
+              </w:rPr>
+            </w:pPr>
+            <w:r>
+              <w:t>Sewer</w:t>
             </w:r>
           </w:p>
         </w:tc>
@@ -6650,7 +6686,7 @@
               <w:cnfStyle w:val="000000100000" w:firstRow="0" w:lastRow="0" w:firstColumn="0" w:lastColumn="0" w:oddVBand="0" w:evenVBand="0" w:oddHBand="1" w:evenHBand="0" w:firstRowFirstColumn="0" w:firstRowLastColumn="0" w:lastRowFirstColumn="0" w:lastRowLastColumn="0"/>
             </w:pPr>
             <w:r>
-              <w:t>LTur</w:t>
+              <w:t>Sewe</w:t>
             </w:r>
           </w:p>
         </w:tc>
@@ -6663,7 +6699,7 @@
               <w:cnfStyle w:val="000000100000" w:firstRow="0" w:lastRow="0" w:firstColumn="0" w:lastColumn="0" w:oddVBand="0" w:evenVBand="0" w:oddHBand="1" w:evenHBand="0" w:firstRowFirstColumn="0" w:firstRowLastColumn="0" w:lastRowFirstColumn="0" w:lastRowLastColumn="0"/>
             </w:pPr>
             <w:r>
-              <w:t>No/yes</w:t>
+              <w:t>yes</w:t>
             </w:r>
           </w:p>
         </w:tc>
@@ -6676,7 +6712,7 @@
               <w:cnfStyle w:val="000000100000" w:firstRow="0" w:lastRow="0" w:firstColumn="0" w:lastColumn="0" w:oddVBand="0" w:evenVBand="0" w:oddHBand="1" w:evenHBand="0" w:firstRowFirstColumn="0" w:firstRowLastColumn="0" w:lastRowFirstColumn="0" w:lastRowLastColumn="0"/>
             </w:pPr>
             <w:r>
-              <w:t>0</w:t>
+              <w:t>1/1 = 1/0 1/0=0/0</w:t>
             </w:r>
           </w:p>
         </w:tc>
@@ -6702,7 +6738,7 @@
               <w:cnfStyle w:val="000000100000" w:firstRow="0" w:lastRow="0" w:firstColumn="0" w:lastColumn="0" w:oddVBand="0" w:evenVBand="0" w:oddHBand="1" w:evenHBand="0" w:firstRowFirstColumn="0" w:firstRowLastColumn="0" w:lastRowFirstColumn="0" w:lastRowLastColumn="0"/>
             </w:pPr>
             <w:r>
-              <w:t>Lever</w:t>
+              <w:t>0</w:t>
             </w:r>
           </w:p>
         </w:tc>
@@ -6730,8 +6766,13 @@
             <w:tcW w:w="1989" w:type="dxa"/>
           </w:tcPr>
           <w:p>
-            <w:r>
-              <w:t>Gitter</w:t>
+            <w:pPr>
+              <w:rPr>
+                <w:highlight w:val="yellow"/>
+              </w:rPr>
+            </w:pPr>
+            <w:r>
+              <w:t>MagicBook</w:t>
             </w:r>
           </w:p>
         </w:tc>
@@ -6744,7 +6785,7 @@
               <w:cnfStyle w:val="000000000000" w:firstRow="0" w:lastRow="0" w:firstColumn="0" w:lastColumn="0" w:oddVBand="0" w:evenVBand="0" w:oddHBand="0" w:evenHBand="0" w:firstRowFirstColumn="0" w:firstRowLastColumn="0" w:lastRowFirstColumn="0" w:lastRowLastColumn="0"/>
             </w:pPr>
             <w:r>
-              <w:t>Gitt</w:t>
+              <w:t>Mboo</w:t>
             </w:r>
           </w:p>
         </w:tc>
@@ -6757,7 +6798,7 @@
               <w:cnfStyle w:val="000000000000" w:firstRow="0" w:lastRow="0" w:firstColumn="0" w:lastColumn="0" w:oddVBand="0" w:evenVBand="0" w:oddHBand="0" w:evenHBand="0" w:firstRowFirstColumn="0" w:firstRowLastColumn="0" w:lastRowFirstColumn="0" w:lastRowLastColumn="0"/>
             </w:pPr>
             <w:r>
-              <w:t>no</w:t>
+              <w:t>yes</w:t>
             </w:r>
           </w:p>
         </w:tc>
@@ -6783,7 +6824,7 @@
               <w:cnfStyle w:val="000000000000" w:firstRow="0" w:lastRow="0" w:firstColumn="0" w:lastColumn="0" w:oddVBand="0" w:evenVBand="0" w:oddHBand="0" w:evenHBand="0" w:firstRowFirstColumn="0" w:firstRowLastColumn="0" w:lastRowFirstColumn="0" w:lastRowLastColumn="0"/>
             </w:pPr>
             <w:r>
-              <w:t>0</w:t>
+              <w:t>1</w:t>
             </w:r>
           </w:p>
         </w:tc>
@@ -6809,7 +6850,7 @@
               <w:cnfStyle w:val="000000000000" w:firstRow="0" w:lastRow="0" w:firstColumn="0" w:lastColumn="0" w:oddVBand="0" w:evenVBand="0" w:oddHBand="0" w:evenHBand="0" w:firstRowFirstColumn="0" w:firstRowLastColumn="0" w:lastRowFirstColumn="0" w:lastRowLastColumn="0"/>
             </w:pPr>
             <w:r>
-              <w:t>ja</w:t>
+              <w:t>nein</w:t>
             </w:r>
           </w:p>
         </w:tc>
@@ -6825,8 +6866,13 @@
             <w:tcW w:w="1989" w:type="dxa"/>
           </w:tcPr>
           <w:p>
-            <w:r>
-              <w:t>Feld</w:t>
+            <w:pPr>
+              <w:rPr>
+                <w:highlight w:val="yellow"/>
+              </w:rPr>
+            </w:pPr>
+            <w:r>
+              <w:t>Leverdoor</w:t>
             </w:r>
           </w:p>
         </w:tc>
@@ -6839,7 +6885,7 @@
               <w:cnfStyle w:val="000000100000" w:firstRow="0" w:lastRow="0" w:firstColumn="0" w:lastColumn="0" w:oddVBand="0" w:evenVBand="0" w:oddHBand="1" w:evenHBand="0" w:firstRowFirstColumn="0" w:firstRowLastColumn="0" w:lastRowFirstColumn="0" w:lastRowLastColumn="0"/>
             </w:pPr>
             <w:r>
-              <w:t>Feld</w:t>
+              <w:t>LTur</w:t>
             </w:r>
           </w:p>
         </w:tc>
@@ -6852,7 +6898,7 @@
               <w:cnfStyle w:val="000000100000" w:firstRow="0" w:lastRow="0" w:firstColumn="0" w:lastColumn="0" w:oddVBand="0" w:evenVBand="0" w:oddHBand="1" w:evenHBand="0" w:firstRowFirstColumn="0" w:firstRowLastColumn="0" w:lastRowFirstColumn="0" w:lastRowLastColumn="0"/>
             </w:pPr>
             <w:r>
-              <w:t>yes</w:t>
+              <w:t>No/yes</w:t>
             </w:r>
           </w:p>
         </w:tc>
@@ -6878,7 +6924,7 @@
               <w:cnfStyle w:val="000000100000" w:firstRow="0" w:lastRow="0" w:firstColumn="0" w:lastColumn="0" w:oddVBand="0" w:evenVBand="0" w:oddHBand="1" w:evenHBand="0" w:firstRowFirstColumn="0" w:firstRowLastColumn="0" w:lastRowFirstColumn="0" w:lastRowLastColumn="0"/>
             </w:pPr>
             <w:r>
-              <w:t>Maybe?</w:t>
+              <w:t>0</w:t>
             </w:r>
           </w:p>
         </w:tc>
@@ -6891,7 +6937,7 @@
               <w:cnfStyle w:val="000000100000" w:firstRow="0" w:lastRow="0" w:firstColumn="0" w:lastColumn="0" w:oddVBand="0" w:evenVBand="0" w:oddHBand="1" w:evenHBand="0" w:firstRowFirstColumn="0" w:firstRowLastColumn="0" w:lastRowFirstColumn="0" w:lastRowLastColumn="0"/>
             </w:pPr>
             <w:r>
-              <w:t>0</w:t>
+              <w:t>Lever</w:t>
             </w:r>
           </w:p>
         </w:tc>
@@ -6919,8 +6965,13 @@
             <w:tcW w:w="1989" w:type="dxa"/>
           </w:tcPr>
           <w:p>
-            <w:r>
-              <w:t>Feldweg</w:t>
+            <w:pPr>
+              <w:rPr>
+                <w:highlight w:val="yellow"/>
+              </w:rPr>
+            </w:pPr>
+            <w:r>
+              <w:t>Gitter</w:t>
             </w:r>
           </w:p>
         </w:tc>
@@ -6933,7 +6984,7 @@
               <w:cnfStyle w:val="000000000000" w:firstRow="0" w:lastRow="0" w:firstColumn="0" w:lastColumn="0" w:oddVBand="0" w:evenVBand="0" w:oddHBand="0" w:evenHBand="0" w:firstRowFirstColumn="0" w:firstRowLastColumn="0" w:lastRowFirstColumn="0" w:lastRowLastColumn="0"/>
             </w:pPr>
             <w:r>
-              <w:t>Fweg</w:t>
+              <w:t>Gitt</w:t>
             </w:r>
           </w:p>
         </w:tc>
@@ -6946,7 +6997,7 @@
               <w:cnfStyle w:val="000000000000" w:firstRow="0" w:lastRow="0" w:firstColumn="0" w:lastColumn="0" w:oddVBand="0" w:evenVBand="0" w:oddHBand="0" w:evenHBand="0" w:firstRowFirstColumn="0" w:firstRowLastColumn="0" w:lastRowFirstColumn="0" w:lastRowLastColumn="0"/>
             </w:pPr>
             <w:r>
-              <w:t>yes</w:t>
+              <w:t>no</w:t>
             </w:r>
           </w:p>
         </w:tc>
@@ -6972,7 +7023,7 @@
               <w:cnfStyle w:val="000000000000" w:firstRow="0" w:lastRow="0" w:firstColumn="0" w:lastColumn="0" w:oddVBand="0" w:evenVBand="0" w:oddHBand="0" w:evenHBand="0" w:firstRowFirstColumn="0" w:firstRowLastColumn="0" w:lastRowFirstColumn="0" w:lastRowLastColumn="0"/>
             </w:pPr>
             <w:r>
-              <w:t>Maybe?</w:t>
+              <w:t>0</w:t>
             </w:r>
           </w:p>
         </w:tc>
@@ -7015,7 +7066,7 @@
           </w:tcPr>
           <w:p>
             <w:r>
-              <w:t>Häuslein</w:t>
+              <w:t>Feld</w:t>
             </w:r>
           </w:p>
         </w:tc>
@@ -7028,7 +7079,7 @@
               <w:cnfStyle w:val="000000100000" w:firstRow="0" w:lastRow="0" w:firstColumn="0" w:lastColumn="0" w:oddVBand="0" w:evenVBand="0" w:oddHBand="1" w:evenHBand="0" w:firstRowFirstColumn="0" w:firstRowLastColumn="0" w:lastRowFirstColumn="0" w:lastRowLastColumn="0"/>
             </w:pPr>
             <w:r>
-              <w:t>Hous</w:t>
+              <w:t>Feld</w:t>
             </w:r>
           </w:p>
         </w:tc>
@@ -7041,7 +7092,7 @@
               <w:cnfStyle w:val="000000100000" w:firstRow="0" w:lastRow="0" w:firstColumn="0" w:lastColumn="0" w:oddVBand="0" w:evenVBand="0" w:oddHBand="1" w:evenHBand="0" w:firstRowFirstColumn="0" w:firstRowLastColumn="0" w:lastRowFirstColumn="0" w:lastRowLastColumn="0"/>
             </w:pPr>
             <w:r>
-              <w:t>no</w:t>
+              <w:t>yes</w:t>
             </w:r>
           </w:p>
         </w:tc>
@@ -7067,7 +7118,7 @@
               <w:cnfStyle w:val="000000100000" w:firstRow="0" w:lastRow="0" w:firstColumn="0" w:lastColumn="0" w:oddVBand="0" w:evenVBand="0" w:oddHBand="1" w:evenHBand="0" w:firstRowFirstColumn="0" w:firstRowLastColumn="0" w:lastRowFirstColumn="0" w:lastRowLastColumn="0"/>
             </w:pPr>
             <w:r>
-              <w:t>0</w:t>
+              <w:t>Maybe?</w:t>
             </w:r>
           </w:p>
         </w:tc>
@@ -7109,7 +7160,7 @@
           </w:tcPr>
           <w:p>
             <w:r>
-              <w:t>Mühle</w:t>
+              <w:t>Feldweg</w:t>
             </w:r>
           </w:p>
         </w:tc>
@@ -7122,7 +7173,7 @@
               <w:cnfStyle w:val="000000000000" w:firstRow="0" w:lastRow="0" w:firstColumn="0" w:lastColumn="0" w:oddVBand="0" w:evenVBand="0" w:oddHBand="0" w:evenHBand="0" w:firstRowFirstColumn="0" w:firstRowLastColumn="0" w:lastRowFirstColumn="0" w:lastRowLastColumn="0"/>
             </w:pPr>
             <w:r>
-              <w:t>Muhl</w:t>
+              <w:t>Fweg</w:t>
             </w:r>
           </w:p>
         </w:tc>
@@ -7135,7 +7186,7 @@
               <w:cnfStyle w:val="000000000000" w:firstRow="0" w:lastRow="0" w:firstColumn="0" w:lastColumn="0" w:oddVBand="0" w:evenVBand="0" w:oddHBand="0" w:evenHBand="0" w:firstRowFirstColumn="0" w:firstRowLastColumn="0" w:lastRowFirstColumn="0" w:lastRowLastColumn="0"/>
             </w:pPr>
             <w:r>
-              <w:t>no</w:t>
+              <w:t>yes</w:t>
             </w:r>
           </w:p>
         </w:tc>
@@ -7161,7 +7212,7 @@
               <w:cnfStyle w:val="000000000000" w:firstRow="0" w:lastRow="0" w:firstColumn="0" w:lastColumn="0" w:oddVBand="0" w:evenVBand="0" w:oddHBand="0" w:evenHBand="0" w:firstRowFirstColumn="0" w:firstRowLastColumn="0" w:lastRowFirstColumn="0" w:lastRowLastColumn="0"/>
             </w:pPr>
             <w:r>
-              <w:t>0</w:t>
+              <w:t>Maybe?</w:t>
             </w:r>
           </w:p>
         </w:tc>
@@ -7204,7 +7255,7 @@
           </w:tcPr>
           <w:p>
             <w:r>
-              <w:t>Mountain</w:t>
+              <w:t>Häuslein</w:t>
             </w:r>
           </w:p>
         </w:tc>
@@ -7217,7 +7268,7 @@
               <w:cnfStyle w:val="000000100000" w:firstRow="0" w:lastRow="0" w:firstColumn="0" w:lastColumn="0" w:oddVBand="0" w:evenVBand="0" w:oddHBand="1" w:evenHBand="0" w:firstRowFirstColumn="0" w:firstRowLastColumn="0" w:lastRowFirstColumn="0" w:lastRowLastColumn="0"/>
             </w:pPr>
             <w:r>
-              <w:t>Moun</w:t>
+              <w:t>Hous</w:t>
             </w:r>
           </w:p>
         </w:tc>
@@ -7298,7 +7349,7 @@
           </w:tcPr>
           <w:p>
             <w:r>
-              <w:t>Brücke</w:t>
+              <w:t>Mühle</w:t>
             </w:r>
           </w:p>
         </w:tc>
@@ -7311,7 +7362,7 @@
               <w:cnfStyle w:val="000000000000" w:firstRow="0" w:lastRow="0" w:firstColumn="0" w:lastColumn="0" w:oddVBand="0" w:evenVBand="0" w:oddHBand="0" w:evenHBand="0" w:firstRowFirstColumn="0" w:firstRowLastColumn="0" w:lastRowFirstColumn="0" w:lastRowLastColumn="0"/>
             </w:pPr>
             <w:r>
-              <w:t>Bruh</w:t>
+              <w:t>Muhl</w:t>
             </w:r>
           </w:p>
         </w:tc>
@@ -7324,7 +7375,7 @@
               <w:cnfStyle w:val="000000000000" w:firstRow="0" w:lastRow="0" w:firstColumn="0" w:lastColumn="0" w:oddVBand="0" w:evenVBand="0" w:oddHBand="0" w:evenHBand="0" w:firstRowFirstColumn="0" w:firstRowLastColumn="0" w:lastRowFirstColumn="0" w:lastRowLastColumn="0"/>
             </w:pPr>
             <w:r>
-              <w:t>yes</w:t>
+              <w:t>no</w:t>
             </w:r>
           </w:p>
         </w:tc>
@@ -7350,7 +7401,7 @@
               <w:cnfStyle w:val="000000000000" w:firstRow="0" w:lastRow="0" w:firstColumn="0" w:lastColumn="0" w:oddVBand="0" w:evenVBand="0" w:oddHBand="0" w:evenHBand="0" w:firstRowFirstColumn="0" w:firstRowLastColumn="0" w:lastRowFirstColumn="0" w:lastRowLastColumn="0"/>
             </w:pPr>
             <w:r>
-              <w:t>Maybe?</w:t>
+              <w:t>0</w:t>
             </w:r>
           </w:p>
         </w:tc>
@@ -7393,7 +7444,7 @@
           </w:tcPr>
           <w:p>
             <w:r>
-              <w:t>Magicschield</w:t>
+              <w:t>Mountain</w:t>
             </w:r>
           </w:p>
         </w:tc>
@@ -7406,7 +7457,7 @@
               <w:cnfStyle w:val="000000100000" w:firstRow="0" w:lastRow="0" w:firstColumn="0" w:lastColumn="0" w:oddVBand="0" w:evenVBand="0" w:oddHBand="1" w:evenHBand="0" w:firstRowFirstColumn="0" w:firstRowLastColumn="0" w:lastRowFirstColumn="0" w:lastRowLastColumn="0"/>
             </w:pPr>
             <w:r>
-              <w:t>Masd</w:t>
+              <w:t>Moun</w:t>
             </w:r>
           </w:p>
         </w:tc>
@@ -7419,7 +7470,7 @@
               <w:cnfStyle w:val="000000100000" w:firstRow="0" w:lastRow="0" w:firstColumn="0" w:lastColumn="0" w:oddVBand="0" w:evenVBand="0" w:oddHBand="1" w:evenHBand="0" w:firstRowFirstColumn="0" w:firstRowLastColumn="0" w:lastRowFirstColumn="0" w:lastRowLastColumn="0"/>
             </w:pPr>
             <w:r>
-              <w:t>No/yes</w:t>
+              <w:t>no</w:t>
             </w:r>
           </w:p>
         </w:tc>
@@ -7458,7 +7509,7 @@
               <w:cnfStyle w:val="000000100000" w:firstRow="0" w:lastRow="0" w:firstColumn="0" w:lastColumn="0" w:oddVBand="0" w:evenVBand="0" w:oddHBand="1" w:evenHBand="0" w:firstRowFirstColumn="0" w:firstRowLastColumn="0" w:lastRowFirstColumn="0" w:lastRowLastColumn="0"/>
             </w:pPr>
             <w:r>
-              <w:t>X Magic</w:t>
+              <w:t>0</w:t>
             </w:r>
           </w:p>
         </w:tc>
@@ -7485,7 +7536,11 @@
             <w:cnfStyle w:val="001000000000" w:firstRow="0" w:lastRow="0" w:firstColumn="1" w:lastColumn="0" w:oddVBand="0" w:evenVBand="0" w:oddHBand="0" w:evenHBand="0" w:firstRowFirstColumn="0" w:firstRowLastColumn="0" w:lastRowFirstColumn="0" w:lastRowLastColumn="0"/>
             <w:tcW w:w="1989" w:type="dxa"/>
           </w:tcPr>
-          <w:p/>
+          <w:p>
+            <w:r>
+              <w:t>Brücke</w:t>
+            </w:r>
+          </w:p>
         </w:tc>
         <w:tc>
           <w:tcPr>
@@ -7495,6 +7550,9 @@
             <w:pPr>
               <w:cnfStyle w:val="000000000000" w:firstRow="0" w:lastRow="0" w:firstColumn="0" w:lastColumn="0" w:oddVBand="0" w:evenVBand="0" w:oddHBand="0" w:evenHBand="0" w:firstRowFirstColumn="0" w:firstRowLastColumn="0" w:lastRowFirstColumn="0" w:lastRowLastColumn="0"/>
             </w:pPr>
+            <w:r>
+              <w:t>Bruh</w:t>
+            </w:r>
           </w:p>
         </w:tc>
         <w:tc>
@@ -7505,6 +7563,9 @@
             <w:pPr>
               <w:cnfStyle w:val="000000000000" w:firstRow="0" w:lastRow="0" w:firstColumn="0" w:lastColumn="0" w:oddVBand="0" w:evenVBand="0" w:oddHBand="0" w:evenHBand="0" w:firstRowFirstColumn="0" w:firstRowLastColumn="0" w:lastRowFirstColumn="0" w:lastRowLastColumn="0"/>
             </w:pPr>
+            <w:r>
+              <w:t>yes</w:t>
+            </w:r>
           </w:p>
         </w:tc>
         <w:tc>
@@ -7515,6 +7576,9 @@
             <w:pPr>
               <w:cnfStyle w:val="000000000000" w:firstRow="0" w:lastRow="0" w:firstColumn="0" w:lastColumn="0" w:oddVBand="0" w:evenVBand="0" w:oddHBand="0" w:evenHBand="0" w:firstRowFirstColumn="0" w:firstRowLastColumn="0" w:lastRowFirstColumn="0" w:lastRowLastColumn="0"/>
             </w:pPr>
+            <w:r>
+              <w:t>0</w:t>
+            </w:r>
           </w:p>
         </w:tc>
         <w:tc>
@@ -7525,6 +7589,9 @@
             <w:pPr>
               <w:cnfStyle w:val="000000000000" w:firstRow="0" w:lastRow="0" w:firstColumn="0" w:lastColumn="0" w:oddVBand="0" w:evenVBand="0" w:oddHBand="0" w:evenHBand="0" w:firstRowFirstColumn="0" w:firstRowLastColumn="0" w:lastRowFirstColumn="0" w:lastRowLastColumn="0"/>
             </w:pPr>
+            <w:r>
+              <w:t>Maybe?</w:t>
+            </w:r>
           </w:p>
         </w:tc>
         <w:tc>
@@ -7535,6 +7602,9 @@
             <w:pPr>
               <w:cnfStyle w:val="000000000000" w:firstRow="0" w:lastRow="0" w:firstColumn="0" w:lastColumn="0" w:oddVBand="0" w:evenVBand="0" w:oddHBand="0" w:evenHBand="0" w:firstRowFirstColumn="0" w:firstRowLastColumn="0" w:lastRowFirstColumn="0" w:lastRowLastColumn="0"/>
             </w:pPr>
+            <w:r>
+              <w:t>0</w:t>
+            </w:r>
           </w:p>
         </w:tc>
         <w:tc>
@@ -7545,6 +7615,9 @@
             <w:pPr>
               <w:cnfStyle w:val="000000000000" w:firstRow="0" w:lastRow="0" w:firstColumn="0" w:lastColumn="0" w:oddVBand="0" w:evenVBand="0" w:oddHBand="0" w:evenHBand="0" w:firstRowFirstColumn="0" w:firstRowLastColumn="0" w:lastRowFirstColumn="0" w:lastRowLastColumn="0"/>
             </w:pPr>
+            <w:r>
+              <w:t>ja</w:t>
+            </w:r>
           </w:p>
         </w:tc>
       </w:tr>
@@ -7558,7 +7631,11 @@
             <w:cnfStyle w:val="001000000000" w:firstRow="0" w:lastRow="0" w:firstColumn="1" w:lastColumn="0" w:oddVBand="0" w:evenVBand="0" w:oddHBand="0" w:evenHBand="0" w:firstRowFirstColumn="0" w:firstRowLastColumn="0" w:lastRowFirstColumn="0" w:lastRowLastColumn="0"/>
             <w:tcW w:w="1989" w:type="dxa"/>
           </w:tcPr>
-          <w:p/>
+          <w:p>
+            <w:r>
+              <w:t>Magicschield</w:t>
+            </w:r>
+          </w:p>
         </w:tc>
         <w:tc>
           <w:tcPr>
@@ -7568,6 +7645,9 @@
             <w:pPr>
               <w:cnfStyle w:val="000000100000" w:firstRow="0" w:lastRow="0" w:firstColumn="0" w:lastColumn="0" w:oddVBand="0" w:evenVBand="0" w:oddHBand="1" w:evenHBand="0" w:firstRowFirstColumn="0" w:firstRowLastColumn="0" w:lastRowFirstColumn="0" w:lastRowLastColumn="0"/>
             </w:pPr>
+            <w:r>
+              <w:t>Masd</w:t>
+            </w:r>
           </w:p>
         </w:tc>
         <w:tc>
@@ -7578,6 +7658,9 @@
             <w:pPr>
               <w:cnfStyle w:val="000000100000" w:firstRow="0" w:lastRow="0" w:firstColumn="0" w:lastColumn="0" w:oddVBand="0" w:evenVBand="0" w:oddHBand="1" w:evenHBand="0" w:firstRowFirstColumn="0" w:firstRowLastColumn="0" w:lastRowFirstColumn="0" w:lastRowLastColumn="0"/>
             </w:pPr>
+            <w:r>
+              <w:t>No/yes</w:t>
+            </w:r>
           </w:p>
         </w:tc>
         <w:tc>
@@ -7588,6 +7671,9 @@
             <w:pPr>
               <w:cnfStyle w:val="000000100000" w:firstRow="0" w:lastRow="0" w:firstColumn="0" w:lastColumn="0" w:oddVBand="0" w:evenVBand="0" w:oddHBand="1" w:evenHBand="0" w:firstRowFirstColumn="0" w:firstRowLastColumn="0" w:lastRowFirstColumn="0" w:lastRowLastColumn="0"/>
             </w:pPr>
+            <w:r>
+              <w:t>0</w:t>
+            </w:r>
           </w:p>
         </w:tc>
         <w:tc>
@@ -7598,6 +7684,9 @@
             <w:pPr>
               <w:cnfStyle w:val="000000100000" w:firstRow="0" w:lastRow="0" w:firstColumn="0" w:lastColumn="0" w:oddVBand="0" w:evenVBand="0" w:oddHBand="1" w:evenHBand="0" w:firstRowFirstColumn="0" w:firstRowLastColumn="0" w:lastRowFirstColumn="0" w:lastRowLastColumn="0"/>
             </w:pPr>
+            <w:r>
+              <w:t>0</w:t>
+            </w:r>
           </w:p>
         </w:tc>
         <w:tc>
@@ -7608,6 +7697,9 @@
             <w:pPr>
               <w:cnfStyle w:val="000000100000" w:firstRow="0" w:lastRow="0" w:firstColumn="0" w:lastColumn="0" w:oddVBand="0" w:evenVBand="0" w:oddHBand="1" w:evenHBand="0" w:firstRowFirstColumn="0" w:firstRowLastColumn="0" w:lastRowFirstColumn="0" w:lastRowLastColumn="0"/>
             </w:pPr>
+            <w:r>
+              <w:t>X Magic</w:t>
+            </w:r>
           </w:p>
         </w:tc>
         <w:tc>
@@ -7618,6 +7710,9 @@
             <w:pPr>
               <w:cnfStyle w:val="000000100000" w:firstRow="0" w:lastRow="0" w:firstColumn="0" w:lastColumn="0" w:oddVBand="0" w:evenVBand="0" w:oddHBand="1" w:evenHBand="0" w:firstRowFirstColumn="0" w:firstRowLastColumn="0" w:lastRowFirstColumn="0" w:lastRowLastColumn="0"/>
             </w:pPr>
+            <w:r>
+              <w:t>ja</w:t>
+            </w:r>
           </w:p>
         </w:tc>
       </w:tr>
@@ -7630,7 +7725,11 @@
             <w:cnfStyle w:val="001000000000" w:firstRow="0" w:lastRow="0" w:firstColumn="1" w:lastColumn="0" w:oddVBand="0" w:evenVBand="0" w:oddHBand="0" w:evenHBand="0" w:firstRowFirstColumn="0" w:firstRowLastColumn="0" w:lastRowFirstColumn="0" w:lastRowLastColumn="0"/>
             <w:tcW w:w="1989" w:type="dxa"/>
           </w:tcPr>
-          <w:p/>
+          <w:p>
+            <w:r>
+              <w:t>Questdoor</w:t>
+            </w:r>
+          </w:p>
         </w:tc>
         <w:tc>
           <w:tcPr>
@@ -7703,6 +7802,465 @@
             <w:cnfStyle w:val="001000000000" w:firstRow="0" w:lastRow="0" w:firstColumn="1" w:lastColumn="0" w:oddVBand="0" w:evenVBand="0" w:oddHBand="0" w:evenHBand="0" w:firstRowFirstColumn="0" w:firstRowLastColumn="0" w:lastRowFirstColumn="0" w:lastRowLastColumn="0"/>
             <w:tcW w:w="1989" w:type="dxa"/>
           </w:tcPr>
+          <w:p>
+            <w:r>
+              <w:t>Quest</w:t>
+            </w:r>
+          </w:p>
+        </w:tc>
+        <w:tc>
+          <w:tcPr>
+            <w:tcW w:w="1233" w:type="dxa"/>
+          </w:tcPr>
+          <w:p>
+            <w:pPr>
+              <w:cnfStyle w:val="000000100000" w:firstRow="0" w:lastRow="0" w:firstColumn="0" w:lastColumn="0" w:oddVBand="0" w:evenVBand="0" w:oddHBand="1" w:evenHBand="0" w:firstRowFirstColumn="0" w:firstRowLastColumn="0" w:lastRowFirstColumn="0" w:lastRowLastColumn="0"/>
+            </w:pPr>
+          </w:p>
+        </w:tc>
+        <w:tc>
+          <w:tcPr>
+            <w:tcW w:w="1524" w:type="dxa"/>
+          </w:tcPr>
+          <w:p>
+            <w:pPr>
+              <w:cnfStyle w:val="000000100000" w:firstRow="0" w:lastRow="0" w:firstColumn="0" w:lastColumn="0" w:oddVBand="0" w:evenVBand="0" w:oddHBand="1" w:evenHBand="0" w:firstRowFirstColumn="0" w:firstRowLastColumn="0" w:lastRowFirstColumn="0" w:lastRowLastColumn="0"/>
+            </w:pPr>
+          </w:p>
+        </w:tc>
+        <w:tc>
+          <w:tcPr>
+            <w:tcW w:w="1504" w:type="dxa"/>
+          </w:tcPr>
+          <w:p>
+            <w:pPr>
+              <w:cnfStyle w:val="000000100000" w:firstRow="0" w:lastRow="0" w:firstColumn="0" w:lastColumn="0" w:oddVBand="0" w:evenVBand="0" w:oddHBand="1" w:evenHBand="0" w:firstRowFirstColumn="0" w:firstRowLastColumn="0" w:lastRowFirstColumn="0" w:lastRowLastColumn="0"/>
+            </w:pPr>
+          </w:p>
+        </w:tc>
+        <w:tc>
+          <w:tcPr>
+            <w:tcW w:w="1538" w:type="dxa"/>
+          </w:tcPr>
+          <w:p>
+            <w:pPr>
+              <w:cnfStyle w:val="000000100000" w:firstRow="0" w:lastRow="0" w:firstColumn="0" w:lastColumn="0" w:oddVBand="0" w:evenVBand="0" w:oddHBand="1" w:evenHBand="0" w:firstRowFirstColumn="0" w:firstRowLastColumn="0" w:lastRowFirstColumn="0" w:lastRowLastColumn="0"/>
+            </w:pPr>
+          </w:p>
+        </w:tc>
+        <w:tc>
+          <w:tcPr>
+            <w:tcW w:w="1314" w:type="dxa"/>
+          </w:tcPr>
+          <w:p>
+            <w:pPr>
+              <w:cnfStyle w:val="000000100000" w:firstRow="0" w:lastRow="0" w:firstColumn="0" w:lastColumn="0" w:oddVBand="0" w:evenVBand="0" w:oddHBand="1" w:evenHBand="0" w:firstRowFirstColumn="0" w:firstRowLastColumn="0" w:lastRowFirstColumn="0" w:lastRowLastColumn="0"/>
+            </w:pPr>
+          </w:p>
+        </w:tc>
+        <w:tc>
+          <w:tcPr>
+            <w:tcW w:w="1107" w:type="dxa"/>
+          </w:tcPr>
+          <w:p>
+            <w:pPr>
+              <w:cnfStyle w:val="000000100000" w:firstRow="0" w:lastRow="0" w:firstColumn="0" w:lastColumn="0" w:oddVBand="0" w:evenVBand="0" w:oddHBand="1" w:evenHBand="0" w:firstRowFirstColumn="0" w:firstRowLastColumn="0" w:lastRowFirstColumn="0" w:lastRowLastColumn="0"/>
+            </w:pPr>
+          </w:p>
+        </w:tc>
+      </w:tr>
+      <w:tr>
+        <w:trPr>
+          <w:trHeight w:val="307"/>
+        </w:trPr>
+        <w:tc>
+          <w:tcPr>
+            <w:cnfStyle w:val="001000000000" w:firstRow="0" w:lastRow="0" w:firstColumn="1" w:lastColumn="0" w:oddVBand="0" w:evenVBand="0" w:oddHBand="0" w:evenHBand="0" w:firstRowFirstColumn="0" w:firstRowLastColumn="0" w:lastRowFirstColumn="0" w:lastRowLastColumn="0"/>
+            <w:tcW w:w="1989" w:type="dxa"/>
+          </w:tcPr>
+          <w:p>
+            <w:r>
+              <w:t>QuestWolf</w:t>
+            </w:r>
+          </w:p>
+        </w:tc>
+        <w:tc>
+          <w:tcPr>
+            <w:tcW w:w="1233" w:type="dxa"/>
+          </w:tcPr>
+          <w:p>
+            <w:pPr>
+              <w:cnfStyle w:val="000000000000" w:firstRow="0" w:lastRow="0" w:firstColumn="0" w:lastColumn="0" w:oddVBand="0" w:evenVBand="0" w:oddHBand="0" w:evenHBand="0" w:firstRowFirstColumn="0" w:firstRowLastColumn="0" w:lastRowFirstColumn="0" w:lastRowLastColumn="0"/>
+            </w:pPr>
+          </w:p>
+        </w:tc>
+        <w:tc>
+          <w:tcPr>
+            <w:tcW w:w="1524" w:type="dxa"/>
+          </w:tcPr>
+          <w:p>
+            <w:pPr>
+              <w:cnfStyle w:val="000000000000" w:firstRow="0" w:lastRow="0" w:firstColumn="0" w:lastColumn="0" w:oddVBand="0" w:evenVBand="0" w:oddHBand="0" w:evenHBand="0" w:firstRowFirstColumn="0" w:firstRowLastColumn="0" w:lastRowFirstColumn="0" w:lastRowLastColumn="0"/>
+            </w:pPr>
+          </w:p>
+        </w:tc>
+        <w:tc>
+          <w:tcPr>
+            <w:tcW w:w="1504" w:type="dxa"/>
+          </w:tcPr>
+          <w:p>
+            <w:pPr>
+              <w:cnfStyle w:val="000000000000" w:firstRow="0" w:lastRow="0" w:firstColumn="0" w:lastColumn="0" w:oddVBand="0" w:evenVBand="0" w:oddHBand="0" w:evenHBand="0" w:firstRowFirstColumn="0" w:firstRowLastColumn="0" w:lastRowFirstColumn="0" w:lastRowLastColumn="0"/>
+            </w:pPr>
+          </w:p>
+        </w:tc>
+        <w:tc>
+          <w:tcPr>
+            <w:tcW w:w="1538" w:type="dxa"/>
+          </w:tcPr>
+          <w:p>
+            <w:pPr>
+              <w:cnfStyle w:val="000000000000" w:firstRow="0" w:lastRow="0" w:firstColumn="0" w:lastColumn="0" w:oddVBand="0" w:evenVBand="0" w:oddHBand="0" w:evenHBand="0" w:firstRowFirstColumn="0" w:firstRowLastColumn="0" w:lastRowFirstColumn="0" w:lastRowLastColumn="0"/>
+            </w:pPr>
+          </w:p>
+        </w:tc>
+        <w:tc>
+          <w:tcPr>
+            <w:tcW w:w="1314" w:type="dxa"/>
+          </w:tcPr>
+          <w:p>
+            <w:pPr>
+              <w:cnfStyle w:val="000000000000" w:firstRow="0" w:lastRow="0" w:firstColumn="0" w:lastColumn="0" w:oddVBand="0" w:evenVBand="0" w:oddHBand="0" w:evenHBand="0" w:firstRowFirstColumn="0" w:firstRowLastColumn="0" w:lastRowFirstColumn="0" w:lastRowLastColumn="0"/>
+            </w:pPr>
+          </w:p>
+        </w:tc>
+        <w:tc>
+          <w:tcPr>
+            <w:tcW w:w="1107" w:type="dxa"/>
+          </w:tcPr>
+          <w:p>
+            <w:pPr>
+              <w:cnfStyle w:val="000000000000" w:firstRow="0" w:lastRow="0" w:firstColumn="0" w:lastColumn="0" w:oddVBand="0" w:evenVBand="0" w:oddHBand="0" w:evenHBand="0" w:firstRowFirstColumn="0" w:firstRowLastColumn="0" w:lastRowFirstColumn="0" w:lastRowLastColumn="0"/>
+            </w:pPr>
+          </w:p>
+        </w:tc>
+      </w:tr>
+      <w:tr>
+        <w:trPr>
+          <w:cnfStyle w:val="000000100000" w:firstRow="0" w:lastRow="0" w:firstColumn="0" w:lastColumn="0" w:oddVBand="0" w:evenVBand="0" w:oddHBand="1" w:evenHBand="0" w:firstRowFirstColumn="0" w:firstRowLastColumn="0" w:lastRowFirstColumn="0" w:lastRowLastColumn="0"/>
+          <w:trHeight w:val="307"/>
+        </w:trPr>
+        <w:tc>
+          <w:tcPr>
+            <w:cnfStyle w:val="001000000000" w:firstRow="0" w:lastRow="0" w:firstColumn="1" w:lastColumn="0" w:oddVBand="0" w:evenVBand="0" w:oddHBand="0" w:evenHBand="0" w:firstRowFirstColumn="0" w:firstRowLastColumn="0" w:lastRowFirstColumn="0" w:lastRowLastColumn="0"/>
+            <w:tcW w:w="1989" w:type="dxa"/>
+          </w:tcPr>
+          <w:p>
+            <w:r>
+              <w:t>QuestWolfBear</w:t>
+            </w:r>
+          </w:p>
+        </w:tc>
+        <w:tc>
+          <w:tcPr>
+            <w:tcW w:w="1233" w:type="dxa"/>
+          </w:tcPr>
+          <w:p>
+            <w:pPr>
+              <w:cnfStyle w:val="000000100000" w:firstRow="0" w:lastRow="0" w:firstColumn="0" w:lastColumn="0" w:oddVBand="0" w:evenVBand="0" w:oddHBand="1" w:evenHBand="0" w:firstRowFirstColumn="0" w:firstRowLastColumn="0" w:lastRowFirstColumn="0" w:lastRowLastColumn="0"/>
+            </w:pPr>
+          </w:p>
+        </w:tc>
+        <w:tc>
+          <w:tcPr>
+            <w:tcW w:w="1524" w:type="dxa"/>
+          </w:tcPr>
+          <w:p>
+            <w:pPr>
+              <w:cnfStyle w:val="000000100000" w:firstRow="0" w:lastRow="0" w:firstColumn="0" w:lastColumn="0" w:oddVBand="0" w:evenVBand="0" w:oddHBand="1" w:evenHBand="0" w:firstRowFirstColumn="0" w:firstRowLastColumn="0" w:lastRowFirstColumn="0" w:lastRowLastColumn="0"/>
+            </w:pPr>
+          </w:p>
+        </w:tc>
+        <w:tc>
+          <w:tcPr>
+            <w:tcW w:w="1504" w:type="dxa"/>
+          </w:tcPr>
+          <w:p>
+            <w:pPr>
+              <w:cnfStyle w:val="000000100000" w:firstRow="0" w:lastRow="0" w:firstColumn="0" w:lastColumn="0" w:oddVBand="0" w:evenVBand="0" w:oddHBand="1" w:evenHBand="0" w:firstRowFirstColumn="0" w:firstRowLastColumn="0" w:lastRowFirstColumn="0" w:lastRowLastColumn="0"/>
+            </w:pPr>
+          </w:p>
+        </w:tc>
+        <w:tc>
+          <w:tcPr>
+            <w:tcW w:w="1538" w:type="dxa"/>
+          </w:tcPr>
+          <w:p>
+            <w:pPr>
+              <w:cnfStyle w:val="000000100000" w:firstRow="0" w:lastRow="0" w:firstColumn="0" w:lastColumn="0" w:oddVBand="0" w:evenVBand="0" w:oddHBand="1" w:evenHBand="0" w:firstRowFirstColumn="0" w:firstRowLastColumn="0" w:lastRowFirstColumn="0" w:lastRowLastColumn="0"/>
+            </w:pPr>
+          </w:p>
+        </w:tc>
+        <w:tc>
+          <w:tcPr>
+            <w:tcW w:w="1314" w:type="dxa"/>
+          </w:tcPr>
+          <w:p>
+            <w:pPr>
+              <w:cnfStyle w:val="000000100000" w:firstRow="0" w:lastRow="0" w:firstColumn="0" w:lastColumn="0" w:oddVBand="0" w:evenVBand="0" w:oddHBand="1" w:evenHBand="0" w:firstRowFirstColumn="0" w:firstRowLastColumn="0" w:lastRowFirstColumn="0" w:lastRowLastColumn="0"/>
+            </w:pPr>
+          </w:p>
+        </w:tc>
+        <w:tc>
+          <w:tcPr>
+            <w:tcW w:w="1107" w:type="dxa"/>
+          </w:tcPr>
+          <w:p>
+            <w:pPr>
+              <w:cnfStyle w:val="000000100000" w:firstRow="0" w:lastRow="0" w:firstColumn="0" w:lastColumn="0" w:oddVBand="0" w:evenVBand="0" w:oddHBand="1" w:evenHBand="0" w:firstRowFirstColumn="0" w:firstRowLastColumn="0" w:lastRowFirstColumn="0" w:lastRowLastColumn="0"/>
+            </w:pPr>
+          </w:p>
+        </w:tc>
+      </w:tr>
+      <w:tr>
+        <w:trPr>
+          <w:trHeight w:val="307"/>
+        </w:trPr>
+        <w:tc>
+          <w:tcPr>
+            <w:cnfStyle w:val="001000000000" w:firstRow="0" w:lastRow="0" w:firstColumn="1" w:lastColumn="0" w:oddVBand="0" w:evenVBand="0" w:oddHBand="0" w:evenHBand="0" w:firstRowFirstColumn="0" w:firstRowLastColumn="0" w:lastRowFirstColumn="0" w:lastRowLastColumn="0"/>
+            <w:tcW w:w="1989" w:type="dxa"/>
+          </w:tcPr>
+          <w:p>
+            <w:r>
+              <w:t>QuestBandit</w:t>
+            </w:r>
+          </w:p>
+        </w:tc>
+        <w:tc>
+          <w:tcPr>
+            <w:tcW w:w="1233" w:type="dxa"/>
+          </w:tcPr>
+          <w:p>
+            <w:pPr>
+              <w:cnfStyle w:val="000000000000" w:firstRow="0" w:lastRow="0" w:firstColumn="0" w:lastColumn="0" w:oddVBand="0" w:evenVBand="0" w:oddHBand="0" w:evenHBand="0" w:firstRowFirstColumn="0" w:firstRowLastColumn="0" w:lastRowFirstColumn="0" w:lastRowLastColumn="0"/>
+            </w:pPr>
+          </w:p>
+        </w:tc>
+        <w:tc>
+          <w:tcPr>
+            <w:tcW w:w="1524" w:type="dxa"/>
+          </w:tcPr>
+          <w:p>
+            <w:pPr>
+              <w:cnfStyle w:val="000000000000" w:firstRow="0" w:lastRow="0" w:firstColumn="0" w:lastColumn="0" w:oddVBand="0" w:evenVBand="0" w:oddHBand="0" w:evenHBand="0" w:firstRowFirstColumn="0" w:firstRowLastColumn="0" w:lastRowFirstColumn="0" w:lastRowLastColumn="0"/>
+            </w:pPr>
+          </w:p>
+        </w:tc>
+        <w:tc>
+          <w:tcPr>
+            <w:tcW w:w="1504" w:type="dxa"/>
+          </w:tcPr>
+          <w:p>
+            <w:pPr>
+              <w:cnfStyle w:val="000000000000" w:firstRow="0" w:lastRow="0" w:firstColumn="0" w:lastColumn="0" w:oddVBand="0" w:evenVBand="0" w:oddHBand="0" w:evenHBand="0" w:firstRowFirstColumn="0" w:firstRowLastColumn="0" w:lastRowFirstColumn="0" w:lastRowLastColumn="0"/>
+            </w:pPr>
+          </w:p>
+        </w:tc>
+        <w:tc>
+          <w:tcPr>
+            <w:tcW w:w="1538" w:type="dxa"/>
+          </w:tcPr>
+          <w:p>
+            <w:pPr>
+              <w:cnfStyle w:val="000000000000" w:firstRow="0" w:lastRow="0" w:firstColumn="0" w:lastColumn="0" w:oddVBand="0" w:evenVBand="0" w:oddHBand="0" w:evenHBand="0" w:firstRowFirstColumn="0" w:firstRowLastColumn="0" w:lastRowFirstColumn="0" w:lastRowLastColumn="0"/>
+            </w:pPr>
+          </w:p>
+        </w:tc>
+        <w:tc>
+          <w:tcPr>
+            <w:tcW w:w="1314" w:type="dxa"/>
+          </w:tcPr>
+          <w:p>
+            <w:pPr>
+              <w:cnfStyle w:val="000000000000" w:firstRow="0" w:lastRow="0" w:firstColumn="0" w:lastColumn="0" w:oddVBand="0" w:evenVBand="0" w:oddHBand="0" w:evenHBand="0" w:firstRowFirstColumn="0" w:firstRowLastColumn="0" w:lastRowFirstColumn="0" w:lastRowLastColumn="0"/>
+            </w:pPr>
+          </w:p>
+        </w:tc>
+        <w:tc>
+          <w:tcPr>
+            <w:tcW w:w="1107" w:type="dxa"/>
+          </w:tcPr>
+          <w:p>
+            <w:pPr>
+              <w:cnfStyle w:val="000000000000" w:firstRow="0" w:lastRow="0" w:firstColumn="0" w:lastColumn="0" w:oddVBand="0" w:evenVBand="0" w:oddHBand="0" w:evenHBand="0" w:firstRowFirstColumn="0" w:firstRowLastColumn="0" w:lastRowFirstColumn="0" w:lastRowLastColumn="0"/>
+            </w:pPr>
+          </w:p>
+        </w:tc>
+      </w:tr>
+      <w:tr>
+        <w:trPr>
+          <w:cnfStyle w:val="000000100000" w:firstRow="0" w:lastRow="0" w:firstColumn="0" w:lastColumn="0" w:oddVBand="0" w:evenVBand="0" w:oddHBand="1" w:evenHBand="0" w:firstRowFirstColumn="0" w:firstRowLastColumn="0" w:lastRowFirstColumn="0" w:lastRowLastColumn="0"/>
+          <w:trHeight w:val="307"/>
+        </w:trPr>
+        <w:tc>
+          <w:tcPr>
+            <w:cnfStyle w:val="001000000000" w:firstRow="0" w:lastRow="0" w:firstColumn="1" w:lastColumn="0" w:oddVBand="0" w:evenVBand="0" w:oddHBand="0" w:evenHBand="0" w:firstRowFirstColumn="0" w:firstRowLastColumn="0" w:lastRowFirstColumn="0" w:lastRowLastColumn="0"/>
+            <w:tcW w:w="1989" w:type="dxa"/>
+          </w:tcPr>
+          <w:p>
+            <w:r>
+              <w:t>Zaun</w:t>
+            </w:r>
+          </w:p>
+        </w:tc>
+        <w:tc>
+          <w:tcPr>
+            <w:tcW w:w="1233" w:type="dxa"/>
+          </w:tcPr>
+          <w:p>
+            <w:pPr>
+              <w:cnfStyle w:val="000000100000" w:firstRow="0" w:lastRow="0" w:firstColumn="0" w:lastColumn="0" w:oddVBand="0" w:evenVBand="0" w:oddHBand="1" w:evenHBand="0" w:firstRowFirstColumn="0" w:firstRowLastColumn="0" w:lastRowFirstColumn="0" w:lastRowLastColumn="0"/>
+            </w:pPr>
+          </w:p>
+        </w:tc>
+        <w:tc>
+          <w:tcPr>
+            <w:tcW w:w="1524" w:type="dxa"/>
+          </w:tcPr>
+          <w:p>
+            <w:pPr>
+              <w:cnfStyle w:val="000000100000" w:firstRow="0" w:lastRow="0" w:firstColumn="0" w:lastColumn="0" w:oddVBand="0" w:evenVBand="0" w:oddHBand="1" w:evenHBand="0" w:firstRowFirstColumn="0" w:firstRowLastColumn="0" w:lastRowFirstColumn="0" w:lastRowLastColumn="0"/>
+            </w:pPr>
+          </w:p>
+        </w:tc>
+        <w:tc>
+          <w:tcPr>
+            <w:tcW w:w="1504" w:type="dxa"/>
+          </w:tcPr>
+          <w:p>
+            <w:pPr>
+              <w:cnfStyle w:val="000000100000" w:firstRow="0" w:lastRow="0" w:firstColumn="0" w:lastColumn="0" w:oddVBand="0" w:evenVBand="0" w:oddHBand="1" w:evenHBand="0" w:firstRowFirstColumn="0" w:firstRowLastColumn="0" w:lastRowFirstColumn="0" w:lastRowLastColumn="0"/>
+            </w:pPr>
+          </w:p>
+        </w:tc>
+        <w:tc>
+          <w:tcPr>
+            <w:tcW w:w="1538" w:type="dxa"/>
+          </w:tcPr>
+          <w:p>
+            <w:pPr>
+              <w:cnfStyle w:val="000000100000" w:firstRow="0" w:lastRow="0" w:firstColumn="0" w:lastColumn="0" w:oddVBand="0" w:evenVBand="0" w:oddHBand="1" w:evenHBand="0" w:firstRowFirstColumn="0" w:firstRowLastColumn="0" w:lastRowFirstColumn="0" w:lastRowLastColumn="0"/>
+            </w:pPr>
+          </w:p>
+        </w:tc>
+        <w:tc>
+          <w:tcPr>
+            <w:tcW w:w="1314" w:type="dxa"/>
+          </w:tcPr>
+          <w:p>
+            <w:pPr>
+              <w:cnfStyle w:val="000000100000" w:firstRow="0" w:lastRow="0" w:firstColumn="0" w:lastColumn="0" w:oddVBand="0" w:evenVBand="0" w:oddHBand="1" w:evenHBand="0" w:firstRowFirstColumn="0" w:firstRowLastColumn="0" w:lastRowFirstColumn="0" w:lastRowLastColumn="0"/>
+            </w:pPr>
+          </w:p>
+        </w:tc>
+        <w:tc>
+          <w:tcPr>
+            <w:tcW w:w="1107" w:type="dxa"/>
+          </w:tcPr>
+          <w:p>
+            <w:pPr>
+              <w:cnfStyle w:val="000000100000" w:firstRow="0" w:lastRow="0" w:firstColumn="0" w:lastColumn="0" w:oddVBand="0" w:evenVBand="0" w:oddHBand="1" w:evenHBand="0" w:firstRowFirstColumn="0" w:firstRowLastColumn="0" w:lastRowFirstColumn="0" w:lastRowLastColumn="0"/>
+            </w:pPr>
+          </w:p>
+        </w:tc>
+      </w:tr>
+      <w:tr>
+        <w:trPr>
+          <w:trHeight w:val="307"/>
+        </w:trPr>
+        <w:tc>
+          <w:tcPr>
+            <w:cnfStyle w:val="001000000000" w:firstRow="0" w:lastRow="0" w:firstColumn="1" w:lastColumn="0" w:oddVBand="0" w:evenVBand="0" w:oddHBand="0" w:evenHBand="0" w:firstRowFirstColumn="0" w:firstRowLastColumn="0" w:lastRowFirstColumn="0" w:lastRowLastColumn="0"/>
+            <w:tcW w:w="1989" w:type="dxa"/>
+          </w:tcPr>
+          <w:p>
+            <w:r>
+              <w:t>WirtHeal</w:t>
+            </w:r>
+          </w:p>
+        </w:tc>
+        <w:tc>
+          <w:tcPr>
+            <w:tcW w:w="1233" w:type="dxa"/>
+          </w:tcPr>
+          <w:p>
+            <w:pPr>
+              <w:cnfStyle w:val="000000000000" w:firstRow="0" w:lastRow="0" w:firstColumn="0" w:lastColumn="0" w:oddVBand="0" w:evenVBand="0" w:oddHBand="0" w:evenHBand="0" w:firstRowFirstColumn="0" w:firstRowLastColumn="0" w:lastRowFirstColumn="0" w:lastRowLastColumn="0"/>
+            </w:pPr>
+          </w:p>
+        </w:tc>
+        <w:tc>
+          <w:tcPr>
+            <w:tcW w:w="1524" w:type="dxa"/>
+          </w:tcPr>
+          <w:p>
+            <w:pPr>
+              <w:cnfStyle w:val="000000000000" w:firstRow="0" w:lastRow="0" w:firstColumn="0" w:lastColumn="0" w:oddVBand="0" w:evenVBand="0" w:oddHBand="0" w:evenHBand="0" w:firstRowFirstColumn="0" w:firstRowLastColumn="0" w:lastRowFirstColumn="0" w:lastRowLastColumn="0"/>
+            </w:pPr>
+          </w:p>
+        </w:tc>
+        <w:tc>
+          <w:tcPr>
+            <w:tcW w:w="1504" w:type="dxa"/>
+          </w:tcPr>
+          <w:p>
+            <w:pPr>
+              <w:cnfStyle w:val="000000000000" w:firstRow="0" w:lastRow="0" w:firstColumn="0" w:lastColumn="0" w:oddVBand="0" w:evenVBand="0" w:oddHBand="0" w:evenHBand="0" w:firstRowFirstColumn="0" w:firstRowLastColumn="0" w:lastRowFirstColumn="0" w:lastRowLastColumn="0"/>
+            </w:pPr>
+          </w:p>
+        </w:tc>
+        <w:tc>
+          <w:tcPr>
+            <w:tcW w:w="1538" w:type="dxa"/>
+          </w:tcPr>
+          <w:p>
+            <w:pPr>
+              <w:cnfStyle w:val="000000000000" w:firstRow="0" w:lastRow="0" w:firstColumn="0" w:lastColumn="0" w:oddVBand="0" w:evenVBand="0" w:oddHBand="0" w:evenHBand="0" w:firstRowFirstColumn="0" w:firstRowLastColumn="0" w:lastRowFirstColumn="0" w:lastRowLastColumn="0"/>
+            </w:pPr>
+          </w:p>
+        </w:tc>
+        <w:tc>
+          <w:tcPr>
+            <w:tcW w:w="1314" w:type="dxa"/>
+          </w:tcPr>
+          <w:p>
+            <w:pPr>
+              <w:cnfStyle w:val="000000000000" w:firstRow="0" w:lastRow="0" w:firstColumn="0" w:lastColumn="0" w:oddVBand="0" w:evenVBand="0" w:oddHBand="0" w:evenHBand="0" w:firstRowFirstColumn="0" w:firstRowLastColumn="0" w:lastRowFirstColumn="0" w:lastRowLastColumn="0"/>
+            </w:pPr>
+          </w:p>
+        </w:tc>
+        <w:tc>
+          <w:tcPr>
+            <w:tcW w:w="1107" w:type="dxa"/>
+          </w:tcPr>
+          <w:p>
+            <w:pPr>
+              <w:cnfStyle w:val="000000000000" w:firstRow="0" w:lastRow="0" w:firstColumn="0" w:lastColumn="0" w:oddVBand="0" w:evenVBand="0" w:oddHBand="0" w:evenHBand="0" w:firstRowFirstColumn="0" w:firstRowLastColumn="0" w:lastRowFirstColumn="0" w:lastRowLastColumn="0"/>
+            </w:pPr>
+          </w:p>
+        </w:tc>
+      </w:tr>
+      <w:tr>
+        <w:trPr>
+          <w:cnfStyle w:val="000000100000" w:firstRow="0" w:lastRow="0" w:firstColumn="0" w:lastColumn="0" w:oddVBand="0" w:evenVBand="0" w:oddHBand="1" w:evenHBand="0" w:firstRowFirstColumn="0" w:firstRowLastColumn="0" w:lastRowFirstColumn="0" w:lastRowLastColumn="0"/>
+          <w:trHeight w:val="307"/>
+        </w:trPr>
+        <w:tc>
+          <w:tcPr>
+            <w:cnfStyle w:val="001000000000" w:firstRow="0" w:lastRow="0" w:firstColumn="1" w:lastColumn="0" w:oddVBand="0" w:evenVBand="0" w:oddHBand="0" w:evenHBand="0" w:firstRowFirstColumn="0" w:firstRowLastColumn="0" w:lastRowFirstColumn="0" w:lastRowLastColumn="0"/>
+            <w:tcW w:w="1989" w:type="dxa"/>
+          </w:tcPr>
           <w:p/>
         </w:tc>
         <w:tc>
@@ -7762,6 +8320,78 @@
           <w:p>
             <w:pPr>
               <w:cnfStyle w:val="000000100000" w:firstRow="0" w:lastRow="0" w:firstColumn="0" w:lastColumn="0" w:oddVBand="0" w:evenVBand="0" w:oddHBand="1" w:evenHBand="0" w:firstRowFirstColumn="0" w:firstRowLastColumn="0" w:lastRowFirstColumn="0" w:lastRowLastColumn="0"/>
+            </w:pPr>
+          </w:p>
+        </w:tc>
+      </w:tr>
+      <w:tr>
+        <w:trPr>
+          <w:trHeight w:val="307"/>
+        </w:trPr>
+        <w:tc>
+          <w:tcPr>
+            <w:cnfStyle w:val="001000000000" w:firstRow="0" w:lastRow="0" w:firstColumn="1" w:lastColumn="0" w:oddVBand="0" w:evenVBand="0" w:oddHBand="0" w:evenHBand="0" w:firstRowFirstColumn="0" w:firstRowLastColumn="0" w:lastRowFirstColumn="0" w:lastRowLastColumn="0"/>
+            <w:tcW w:w="1989" w:type="dxa"/>
+          </w:tcPr>
+          <w:p/>
+        </w:tc>
+        <w:tc>
+          <w:tcPr>
+            <w:tcW w:w="1233" w:type="dxa"/>
+          </w:tcPr>
+          <w:p>
+            <w:pPr>
+              <w:cnfStyle w:val="000000000000" w:firstRow="0" w:lastRow="0" w:firstColumn="0" w:lastColumn="0" w:oddVBand="0" w:evenVBand="0" w:oddHBand="0" w:evenHBand="0" w:firstRowFirstColumn="0" w:firstRowLastColumn="0" w:lastRowFirstColumn="0" w:lastRowLastColumn="0"/>
+            </w:pPr>
+          </w:p>
+        </w:tc>
+        <w:tc>
+          <w:tcPr>
+            <w:tcW w:w="1524" w:type="dxa"/>
+          </w:tcPr>
+          <w:p>
+            <w:pPr>
+              <w:cnfStyle w:val="000000000000" w:firstRow="0" w:lastRow="0" w:firstColumn="0" w:lastColumn="0" w:oddVBand="0" w:evenVBand="0" w:oddHBand="0" w:evenHBand="0" w:firstRowFirstColumn="0" w:firstRowLastColumn="0" w:lastRowFirstColumn="0" w:lastRowLastColumn="0"/>
+            </w:pPr>
+          </w:p>
+        </w:tc>
+        <w:tc>
+          <w:tcPr>
+            <w:tcW w:w="1504" w:type="dxa"/>
+          </w:tcPr>
+          <w:p>
+            <w:pPr>
+              <w:cnfStyle w:val="000000000000" w:firstRow="0" w:lastRow="0" w:firstColumn="0" w:lastColumn="0" w:oddVBand="0" w:evenVBand="0" w:oddHBand="0" w:evenHBand="0" w:firstRowFirstColumn="0" w:firstRowLastColumn="0" w:lastRowFirstColumn="0" w:lastRowLastColumn="0"/>
+            </w:pPr>
+          </w:p>
+        </w:tc>
+        <w:tc>
+          <w:tcPr>
+            <w:tcW w:w="1538" w:type="dxa"/>
+          </w:tcPr>
+          <w:p>
+            <w:pPr>
+              <w:cnfStyle w:val="000000000000" w:firstRow="0" w:lastRow="0" w:firstColumn="0" w:lastColumn="0" w:oddVBand="0" w:evenVBand="0" w:oddHBand="0" w:evenHBand="0" w:firstRowFirstColumn="0" w:firstRowLastColumn="0" w:lastRowFirstColumn="0" w:lastRowLastColumn="0"/>
+            </w:pPr>
+          </w:p>
+        </w:tc>
+        <w:tc>
+          <w:tcPr>
+            <w:tcW w:w="1314" w:type="dxa"/>
+          </w:tcPr>
+          <w:p>
+            <w:pPr>
+              <w:cnfStyle w:val="000000000000" w:firstRow="0" w:lastRow="0" w:firstColumn="0" w:lastColumn="0" w:oddVBand="0" w:evenVBand="0" w:oddHBand="0" w:evenHBand="0" w:firstRowFirstColumn="0" w:firstRowLastColumn="0" w:lastRowFirstColumn="0" w:lastRowLastColumn="0"/>
+            </w:pPr>
+          </w:p>
+        </w:tc>
+        <w:tc>
+          <w:tcPr>
+            <w:tcW w:w="1107" w:type="dxa"/>
+          </w:tcPr>
+          <w:p>
+            <w:pPr>
+              <w:cnfStyle w:val="000000000000" w:firstRow="0" w:lastRow="0" w:firstColumn="0" w:lastColumn="0" w:oddVBand="0" w:evenVBand="0" w:oddHBand="0" w:evenHBand="0" w:firstRowFirstColumn="0" w:firstRowLastColumn="0" w:lastRowFirstColumn="0" w:lastRowLastColumn="0"/>
             </w:pPr>
           </w:p>
         </w:tc>
@@ -7776,7 +8406,6 @@
         <w:pStyle w:val="berschrift2"/>
       </w:pPr>
       <w:r>
-        <w:lastRenderedPageBreak/>
         <w:t>Encounter</w:t>
       </w:r>
     </w:p>
@@ -8175,7 +8804,7 @@
               <w:rPr>
                 <w:rFonts w:ascii="Arial" w:hAnsi="Arial" w:cs="Arial"/>
               </w:rPr>
-              <w:t>No</w:t>
+              <w:t>Yes =3L</w:t>
             </w:r>
           </w:p>
         </w:tc>
@@ -8391,7 +9020,7 @@
               <w:rPr>
                 <w:rFonts w:ascii="Arial" w:hAnsi="Arial" w:cs="Arial"/>
               </w:rPr>
-              <w:t>GuKA</w:t>
+              <w:t>GuaK</w:t>
             </w:r>
           </w:p>
         </w:tc>
@@ -8460,7 +9089,7 @@
               <w:rPr>
                 <w:rFonts w:ascii="Arial" w:hAnsi="Arial" w:cs="Arial"/>
               </w:rPr>
-              <w:t>No</w:t>
+              <w:t>Yes =2L</w:t>
             </w:r>
           </w:p>
         </w:tc>
@@ -8541,7 +9170,7 @@
               <w:rPr>
                 <w:rFonts w:ascii="Arial" w:hAnsi="Arial" w:cs="Arial"/>
               </w:rPr>
-              <w:t>GuEA</w:t>
+              <w:t>GuaE</w:t>
             </w:r>
           </w:p>
         </w:tc>
@@ -8871,7 +9500,7 @@
               <w:rPr>
                 <w:rFonts w:ascii="Arial" w:hAnsi="Arial" w:cs="Arial"/>
               </w:rPr>
-              <w:t>No</w:t>
+              <w:t>Yes= 3L</w:t>
             </w:r>
           </w:p>
         </w:tc>
@@ -9068,7 +9697,7 @@
               <w:rPr>
                 <w:rFonts w:ascii="Arial" w:hAnsi="Arial" w:cs="Arial"/>
               </w:rPr>
-              <w:t xml:space="preserve">smallMoney </w:t>
+              <w:t>Wolf</w:t>
             </w:r>
           </w:p>
         </w:tc>
@@ -9083,12 +9712,6 @@
                 <w:rFonts w:ascii="Arial" w:hAnsi="Arial" w:cs="Arial"/>
               </w:rPr>
             </w:pPr>
-            <w:r>
-              <w:rPr>
-                <w:rFonts w:ascii="Arial" w:hAnsi="Arial" w:cs="Arial"/>
-              </w:rPr>
-              <w:t>scoi</w:t>
-            </w:r>
           </w:p>
         </w:tc>
         <w:tc>
@@ -9102,12 +9725,6 @@
                 <w:rFonts w:ascii="Arial" w:hAnsi="Arial" w:cs="Arial"/>
               </w:rPr>
             </w:pPr>
-            <w:r>
-              <w:rPr>
-                <w:rFonts w:ascii="Arial" w:hAnsi="Arial" w:cs="Arial"/>
-              </w:rPr>
-              <w:t>0</w:t>
-            </w:r>
           </w:p>
         </w:tc>
         <w:tc>
@@ -9121,12 +9738,6 @@
                 <w:rFonts w:ascii="Arial" w:hAnsi="Arial" w:cs="Arial"/>
               </w:rPr>
             </w:pPr>
-            <w:r>
-              <w:rPr>
-                <w:rFonts w:ascii="Arial" w:hAnsi="Arial" w:cs="Arial"/>
-              </w:rPr>
-              <w:t>0</w:t>
-            </w:r>
           </w:p>
         </w:tc>
         <w:tc>
@@ -9140,12 +9751,6 @@
                 <w:rFonts w:ascii="Arial" w:hAnsi="Arial" w:cs="Arial"/>
               </w:rPr>
             </w:pPr>
-            <w:r>
-              <w:rPr>
-                <w:rFonts w:ascii="Arial" w:hAnsi="Arial" w:cs="Arial"/>
-              </w:rPr>
-              <w:t>yes</w:t>
-            </w:r>
           </w:p>
         </w:tc>
         <w:tc>
@@ -9159,12 +9764,6 @@
                 <w:rFonts w:ascii="Arial" w:hAnsi="Arial" w:cs="Arial"/>
               </w:rPr>
             </w:pPr>
-            <w:r>
-              <w:rPr>
-                <w:rFonts w:ascii="Arial" w:hAnsi="Arial" w:cs="Arial"/>
-              </w:rPr>
-              <w:t>200 Gold</w:t>
-            </w:r>
           </w:p>
         </w:tc>
         <w:tc>
@@ -9178,12 +9777,6 @@
                 <w:rFonts w:ascii="Arial" w:hAnsi="Arial" w:cs="Arial"/>
               </w:rPr>
             </w:pPr>
-            <w:r>
-              <w:rPr>
-                <w:rFonts w:ascii="Arial" w:hAnsi="Arial" w:cs="Arial"/>
-              </w:rPr>
-              <w:t>no</w:t>
-            </w:r>
           </w:p>
         </w:tc>
       </w:tr>
@@ -9203,6 +9796,345 @@
               <w:rPr>
                 <w:rFonts w:ascii="Arial" w:hAnsi="Arial" w:cs="Arial"/>
               </w:rPr>
+              <w:t>Bär</w:t>
+            </w:r>
+          </w:p>
+        </w:tc>
+        <w:tc>
+          <w:tcPr>
+            <w:tcW w:w="1375" w:type="dxa"/>
+          </w:tcPr>
+          <w:p>
+            <w:pPr>
+              <w:cnfStyle w:val="000000000000" w:firstRow="0" w:lastRow="0" w:firstColumn="0" w:lastColumn="0" w:oddVBand="0" w:evenVBand="0" w:oddHBand="0" w:evenHBand="0" w:firstRowFirstColumn="0" w:firstRowLastColumn="0" w:lastRowFirstColumn="0" w:lastRowLastColumn="0"/>
+              <w:rPr>
+                <w:rFonts w:ascii="Arial" w:hAnsi="Arial" w:cs="Arial"/>
+              </w:rPr>
+            </w:pPr>
+          </w:p>
+        </w:tc>
+        <w:tc>
+          <w:tcPr>
+            <w:tcW w:w="1375" w:type="dxa"/>
+          </w:tcPr>
+          <w:p>
+            <w:pPr>
+              <w:cnfStyle w:val="000000000000" w:firstRow="0" w:lastRow="0" w:firstColumn="0" w:lastColumn="0" w:oddVBand="0" w:evenVBand="0" w:oddHBand="0" w:evenHBand="0" w:firstRowFirstColumn="0" w:firstRowLastColumn="0" w:lastRowFirstColumn="0" w:lastRowLastColumn="0"/>
+              <w:rPr>
+                <w:rFonts w:ascii="Arial" w:hAnsi="Arial" w:cs="Arial"/>
+              </w:rPr>
+            </w:pPr>
+          </w:p>
+        </w:tc>
+        <w:tc>
+          <w:tcPr>
+            <w:tcW w:w="1375" w:type="dxa"/>
+          </w:tcPr>
+          <w:p>
+            <w:pPr>
+              <w:cnfStyle w:val="000000000000" w:firstRow="0" w:lastRow="0" w:firstColumn="0" w:lastColumn="0" w:oddVBand="0" w:evenVBand="0" w:oddHBand="0" w:evenHBand="0" w:firstRowFirstColumn="0" w:firstRowLastColumn="0" w:lastRowFirstColumn="0" w:lastRowLastColumn="0"/>
+              <w:rPr>
+                <w:rFonts w:ascii="Arial" w:hAnsi="Arial" w:cs="Arial"/>
+              </w:rPr>
+            </w:pPr>
+          </w:p>
+        </w:tc>
+        <w:tc>
+          <w:tcPr>
+            <w:tcW w:w="1375" w:type="dxa"/>
+          </w:tcPr>
+          <w:p>
+            <w:pPr>
+              <w:cnfStyle w:val="000000000000" w:firstRow="0" w:lastRow="0" w:firstColumn="0" w:lastColumn="0" w:oddVBand="0" w:evenVBand="0" w:oddHBand="0" w:evenHBand="0" w:firstRowFirstColumn="0" w:firstRowLastColumn="0" w:lastRowFirstColumn="0" w:lastRowLastColumn="0"/>
+              <w:rPr>
+                <w:rFonts w:ascii="Arial" w:hAnsi="Arial" w:cs="Arial"/>
+              </w:rPr>
+            </w:pPr>
+          </w:p>
+        </w:tc>
+        <w:tc>
+          <w:tcPr>
+            <w:tcW w:w="1375" w:type="dxa"/>
+          </w:tcPr>
+          <w:p>
+            <w:pPr>
+              <w:cnfStyle w:val="000000000000" w:firstRow="0" w:lastRow="0" w:firstColumn="0" w:lastColumn="0" w:oddVBand="0" w:evenVBand="0" w:oddHBand="0" w:evenHBand="0" w:firstRowFirstColumn="0" w:firstRowLastColumn="0" w:lastRowFirstColumn="0" w:lastRowLastColumn="0"/>
+              <w:rPr>
+                <w:rFonts w:ascii="Arial" w:hAnsi="Arial" w:cs="Arial"/>
+              </w:rPr>
+            </w:pPr>
+          </w:p>
+        </w:tc>
+        <w:tc>
+          <w:tcPr>
+            <w:tcW w:w="1375" w:type="dxa"/>
+          </w:tcPr>
+          <w:p>
+            <w:pPr>
+              <w:cnfStyle w:val="000000000000" w:firstRow="0" w:lastRow="0" w:firstColumn="0" w:lastColumn="0" w:oddVBand="0" w:evenVBand="0" w:oddHBand="0" w:evenHBand="0" w:firstRowFirstColumn="0" w:firstRowLastColumn="0" w:lastRowFirstColumn="0" w:lastRowLastColumn="0"/>
+              <w:rPr>
+                <w:rFonts w:ascii="Arial" w:hAnsi="Arial" w:cs="Arial"/>
+              </w:rPr>
+            </w:pPr>
+          </w:p>
+        </w:tc>
+      </w:tr>
+      <w:tr>
+        <w:trPr>
+          <w:cnfStyle w:val="000000100000" w:firstRow="0" w:lastRow="0" w:firstColumn="0" w:lastColumn="0" w:oddVBand="0" w:evenVBand="0" w:oddHBand="1" w:evenHBand="0" w:firstRowFirstColumn="0" w:firstRowLastColumn="0" w:lastRowFirstColumn="0" w:lastRowLastColumn="0"/>
+        </w:trPr>
+        <w:tc>
+          <w:tcPr>
+            <w:cnfStyle w:val="001000000000" w:firstRow="0" w:lastRow="0" w:firstColumn="1" w:lastColumn="0" w:oddVBand="0" w:evenVBand="0" w:oddHBand="0" w:evenHBand="0" w:firstRowFirstColumn="0" w:firstRowLastColumn="0" w:lastRowFirstColumn="0" w:lastRowLastColumn="0"/>
+            <w:tcW w:w="1375" w:type="dxa"/>
+          </w:tcPr>
+          <w:p>
+            <w:pPr>
+              <w:rPr>
+                <w:rFonts w:ascii="Arial" w:hAnsi="Arial" w:cs="Arial"/>
+              </w:rPr>
+            </w:pPr>
+            <w:r>
+              <w:rPr>
+                <w:rFonts w:ascii="Arial" w:hAnsi="Arial" w:cs="Arial"/>
+              </w:rPr>
+              <w:t>Attentäter</w:t>
+            </w:r>
+          </w:p>
+        </w:tc>
+        <w:tc>
+          <w:tcPr>
+            <w:tcW w:w="1375" w:type="dxa"/>
+          </w:tcPr>
+          <w:p>
+            <w:pPr>
+              <w:cnfStyle w:val="000000100000" w:firstRow="0" w:lastRow="0" w:firstColumn="0" w:lastColumn="0" w:oddVBand="0" w:evenVBand="0" w:oddHBand="1" w:evenHBand="0" w:firstRowFirstColumn="0" w:firstRowLastColumn="0" w:lastRowFirstColumn="0" w:lastRowLastColumn="0"/>
+              <w:rPr>
+                <w:rFonts w:ascii="Arial" w:hAnsi="Arial" w:cs="Arial"/>
+              </w:rPr>
+            </w:pPr>
+          </w:p>
+        </w:tc>
+        <w:tc>
+          <w:tcPr>
+            <w:tcW w:w="1375" w:type="dxa"/>
+          </w:tcPr>
+          <w:p>
+            <w:pPr>
+              <w:cnfStyle w:val="000000100000" w:firstRow="0" w:lastRow="0" w:firstColumn="0" w:lastColumn="0" w:oddVBand="0" w:evenVBand="0" w:oddHBand="1" w:evenHBand="0" w:firstRowFirstColumn="0" w:firstRowLastColumn="0" w:lastRowFirstColumn="0" w:lastRowLastColumn="0"/>
+              <w:rPr>
+                <w:rFonts w:ascii="Arial" w:hAnsi="Arial" w:cs="Arial"/>
+              </w:rPr>
+            </w:pPr>
+          </w:p>
+        </w:tc>
+        <w:tc>
+          <w:tcPr>
+            <w:tcW w:w="1375" w:type="dxa"/>
+          </w:tcPr>
+          <w:p>
+            <w:pPr>
+              <w:cnfStyle w:val="000000100000" w:firstRow="0" w:lastRow="0" w:firstColumn="0" w:lastColumn="0" w:oddVBand="0" w:evenVBand="0" w:oddHBand="1" w:evenHBand="0" w:firstRowFirstColumn="0" w:firstRowLastColumn="0" w:lastRowFirstColumn="0" w:lastRowLastColumn="0"/>
+              <w:rPr>
+                <w:rFonts w:ascii="Arial" w:hAnsi="Arial" w:cs="Arial"/>
+              </w:rPr>
+            </w:pPr>
+          </w:p>
+        </w:tc>
+        <w:tc>
+          <w:tcPr>
+            <w:tcW w:w="1375" w:type="dxa"/>
+          </w:tcPr>
+          <w:p>
+            <w:pPr>
+              <w:cnfStyle w:val="000000100000" w:firstRow="0" w:lastRow="0" w:firstColumn="0" w:lastColumn="0" w:oddVBand="0" w:evenVBand="0" w:oddHBand="1" w:evenHBand="0" w:firstRowFirstColumn="0" w:firstRowLastColumn="0" w:lastRowFirstColumn="0" w:lastRowLastColumn="0"/>
+              <w:rPr>
+                <w:rFonts w:ascii="Arial" w:hAnsi="Arial" w:cs="Arial"/>
+              </w:rPr>
+            </w:pPr>
+          </w:p>
+        </w:tc>
+        <w:tc>
+          <w:tcPr>
+            <w:tcW w:w="1375" w:type="dxa"/>
+          </w:tcPr>
+          <w:p>
+            <w:pPr>
+              <w:cnfStyle w:val="000000100000" w:firstRow="0" w:lastRow="0" w:firstColumn="0" w:lastColumn="0" w:oddVBand="0" w:evenVBand="0" w:oddHBand="1" w:evenHBand="0" w:firstRowFirstColumn="0" w:firstRowLastColumn="0" w:lastRowFirstColumn="0" w:lastRowLastColumn="0"/>
+              <w:rPr>
+                <w:rFonts w:ascii="Arial" w:hAnsi="Arial" w:cs="Arial"/>
+              </w:rPr>
+            </w:pPr>
+          </w:p>
+        </w:tc>
+        <w:tc>
+          <w:tcPr>
+            <w:tcW w:w="1375" w:type="dxa"/>
+          </w:tcPr>
+          <w:p>
+            <w:pPr>
+              <w:cnfStyle w:val="000000100000" w:firstRow="0" w:lastRow="0" w:firstColumn="0" w:lastColumn="0" w:oddVBand="0" w:evenVBand="0" w:oddHBand="1" w:evenHBand="0" w:firstRowFirstColumn="0" w:firstRowLastColumn="0" w:lastRowFirstColumn="0" w:lastRowLastColumn="0"/>
+              <w:rPr>
+                <w:rFonts w:ascii="Arial" w:hAnsi="Arial" w:cs="Arial"/>
+              </w:rPr>
+            </w:pPr>
+          </w:p>
+        </w:tc>
+      </w:tr>
+      <w:tr>
+        <w:tc>
+          <w:tcPr>
+            <w:cnfStyle w:val="001000000000" w:firstRow="0" w:lastRow="0" w:firstColumn="1" w:lastColumn="0" w:oddVBand="0" w:evenVBand="0" w:oddHBand="0" w:evenHBand="0" w:firstRowFirstColumn="0" w:firstRowLastColumn="0" w:lastRowFirstColumn="0" w:lastRowLastColumn="0"/>
+            <w:tcW w:w="1375" w:type="dxa"/>
+          </w:tcPr>
+          <w:p>
+            <w:pPr>
+              <w:rPr>
+                <w:rFonts w:ascii="Arial" w:hAnsi="Arial" w:cs="Arial"/>
+              </w:rPr>
+            </w:pPr>
+            <w:r>
+              <w:rPr>
+                <w:rFonts w:ascii="Arial" w:hAnsi="Arial" w:cs="Arial"/>
+              </w:rPr>
+              <w:t xml:space="preserve">smallMoney </w:t>
+            </w:r>
+          </w:p>
+        </w:tc>
+        <w:tc>
+          <w:tcPr>
+            <w:tcW w:w="1375" w:type="dxa"/>
+          </w:tcPr>
+          <w:p>
+            <w:pPr>
+              <w:cnfStyle w:val="000000000000" w:firstRow="0" w:lastRow="0" w:firstColumn="0" w:lastColumn="0" w:oddVBand="0" w:evenVBand="0" w:oddHBand="0" w:evenHBand="0" w:firstRowFirstColumn="0" w:firstRowLastColumn="0" w:lastRowFirstColumn="0" w:lastRowLastColumn="0"/>
+              <w:rPr>
+                <w:rFonts w:ascii="Arial" w:hAnsi="Arial" w:cs="Arial"/>
+              </w:rPr>
+            </w:pPr>
+            <w:r>
+              <w:rPr>
+                <w:rFonts w:ascii="Arial" w:hAnsi="Arial" w:cs="Arial"/>
+              </w:rPr>
+              <w:t>scoi</w:t>
+            </w:r>
+          </w:p>
+        </w:tc>
+        <w:tc>
+          <w:tcPr>
+            <w:tcW w:w="1375" w:type="dxa"/>
+          </w:tcPr>
+          <w:p>
+            <w:pPr>
+              <w:cnfStyle w:val="000000000000" w:firstRow="0" w:lastRow="0" w:firstColumn="0" w:lastColumn="0" w:oddVBand="0" w:evenVBand="0" w:oddHBand="0" w:evenHBand="0" w:firstRowFirstColumn="0" w:firstRowLastColumn="0" w:lastRowFirstColumn="0" w:lastRowLastColumn="0"/>
+              <w:rPr>
+                <w:rFonts w:ascii="Arial" w:hAnsi="Arial" w:cs="Arial"/>
+              </w:rPr>
+            </w:pPr>
+            <w:r>
+              <w:rPr>
+                <w:rFonts w:ascii="Arial" w:hAnsi="Arial" w:cs="Arial"/>
+              </w:rPr>
+              <w:t>0</w:t>
+            </w:r>
+          </w:p>
+        </w:tc>
+        <w:tc>
+          <w:tcPr>
+            <w:tcW w:w="1375" w:type="dxa"/>
+          </w:tcPr>
+          <w:p>
+            <w:pPr>
+              <w:cnfStyle w:val="000000000000" w:firstRow="0" w:lastRow="0" w:firstColumn="0" w:lastColumn="0" w:oddVBand="0" w:evenVBand="0" w:oddHBand="0" w:evenHBand="0" w:firstRowFirstColumn="0" w:firstRowLastColumn="0" w:lastRowFirstColumn="0" w:lastRowLastColumn="0"/>
+              <w:rPr>
+                <w:rFonts w:ascii="Arial" w:hAnsi="Arial" w:cs="Arial"/>
+              </w:rPr>
+            </w:pPr>
+            <w:r>
+              <w:rPr>
+                <w:rFonts w:ascii="Arial" w:hAnsi="Arial" w:cs="Arial"/>
+              </w:rPr>
+              <w:t>0</w:t>
+            </w:r>
+          </w:p>
+        </w:tc>
+        <w:tc>
+          <w:tcPr>
+            <w:tcW w:w="1375" w:type="dxa"/>
+          </w:tcPr>
+          <w:p>
+            <w:pPr>
+              <w:cnfStyle w:val="000000000000" w:firstRow="0" w:lastRow="0" w:firstColumn="0" w:lastColumn="0" w:oddVBand="0" w:evenVBand="0" w:oddHBand="0" w:evenHBand="0" w:firstRowFirstColumn="0" w:firstRowLastColumn="0" w:lastRowFirstColumn="0" w:lastRowLastColumn="0"/>
+              <w:rPr>
+                <w:rFonts w:ascii="Arial" w:hAnsi="Arial" w:cs="Arial"/>
+              </w:rPr>
+            </w:pPr>
+            <w:r>
+              <w:rPr>
+                <w:rFonts w:ascii="Arial" w:hAnsi="Arial" w:cs="Arial"/>
+              </w:rPr>
+              <w:t>yes</w:t>
+            </w:r>
+          </w:p>
+        </w:tc>
+        <w:tc>
+          <w:tcPr>
+            <w:tcW w:w="1375" w:type="dxa"/>
+          </w:tcPr>
+          <w:p>
+            <w:pPr>
+              <w:cnfStyle w:val="000000000000" w:firstRow="0" w:lastRow="0" w:firstColumn="0" w:lastColumn="0" w:oddVBand="0" w:evenVBand="0" w:oddHBand="0" w:evenHBand="0" w:firstRowFirstColumn="0" w:firstRowLastColumn="0" w:lastRowFirstColumn="0" w:lastRowLastColumn="0"/>
+              <w:rPr>
+                <w:rFonts w:ascii="Arial" w:hAnsi="Arial" w:cs="Arial"/>
+              </w:rPr>
+            </w:pPr>
+            <w:r>
+              <w:rPr>
+                <w:rFonts w:ascii="Arial" w:hAnsi="Arial" w:cs="Arial"/>
+              </w:rPr>
+              <w:t>200 Gold</w:t>
+            </w:r>
+          </w:p>
+        </w:tc>
+        <w:tc>
+          <w:tcPr>
+            <w:tcW w:w="1375" w:type="dxa"/>
+          </w:tcPr>
+          <w:p>
+            <w:pPr>
+              <w:cnfStyle w:val="000000000000" w:firstRow="0" w:lastRow="0" w:firstColumn="0" w:lastColumn="0" w:oddVBand="0" w:evenVBand="0" w:oddHBand="0" w:evenHBand="0" w:firstRowFirstColumn="0" w:firstRowLastColumn="0" w:lastRowFirstColumn="0" w:lastRowLastColumn="0"/>
+              <w:rPr>
+                <w:rFonts w:ascii="Arial" w:hAnsi="Arial" w:cs="Arial"/>
+              </w:rPr>
+            </w:pPr>
+            <w:r>
+              <w:rPr>
+                <w:rFonts w:ascii="Arial" w:hAnsi="Arial" w:cs="Arial"/>
+              </w:rPr>
+              <w:t>no</w:t>
+            </w:r>
+          </w:p>
+        </w:tc>
+      </w:tr>
+      <w:tr>
+        <w:trPr>
+          <w:cnfStyle w:val="000000100000" w:firstRow="0" w:lastRow="0" w:firstColumn="0" w:lastColumn="0" w:oddVBand="0" w:evenVBand="0" w:oddHBand="1" w:evenHBand="0" w:firstRowFirstColumn="0" w:firstRowLastColumn="0" w:lastRowFirstColumn="0" w:lastRowLastColumn="0"/>
+        </w:trPr>
+        <w:tc>
+          <w:tcPr>
+            <w:cnfStyle w:val="001000000000" w:firstRow="0" w:lastRow="0" w:firstColumn="1" w:lastColumn="0" w:oddVBand="0" w:evenVBand="0" w:oddHBand="0" w:evenHBand="0" w:firstRowFirstColumn="0" w:firstRowLastColumn="0" w:lastRowFirstColumn="0" w:lastRowLastColumn="0"/>
+            <w:tcW w:w="1375" w:type="dxa"/>
+          </w:tcPr>
+          <w:p>
+            <w:pPr>
+              <w:rPr>
+                <w:rFonts w:ascii="Arial" w:hAnsi="Arial" w:cs="Arial"/>
+              </w:rPr>
+            </w:pPr>
+            <w:r>
+              <w:rPr>
+                <w:rFonts w:ascii="Arial" w:hAnsi="Arial" w:cs="Arial"/>
+              </w:rPr>
               <w:t>Large Money</w:t>
             </w:r>
           </w:p>
@@ -9213,7 +10145,7 @@
           </w:tcPr>
           <w:p>
             <w:pPr>
-              <w:cnfStyle w:val="000000000000" w:firstRow="0" w:lastRow="0" w:firstColumn="0" w:lastColumn="0" w:oddVBand="0" w:evenVBand="0" w:oddHBand="0" w:evenHBand="0" w:firstRowFirstColumn="0" w:firstRowLastColumn="0" w:lastRowFirstColumn="0" w:lastRowLastColumn="0"/>
+              <w:cnfStyle w:val="000000100000" w:firstRow="0" w:lastRow="0" w:firstColumn="0" w:lastColumn="0" w:oddVBand="0" w:evenVBand="0" w:oddHBand="1" w:evenHBand="0" w:firstRowFirstColumn="0" w:firstRowLastColumn="0" w:lastRowFirstColumn="0" w:lastRowLastColumn="0"/>
               <w:rPr>
                 <w:rFonts w:ascii="Arial" w:hAnsi="Arial" w:cs="Arial"/>
               </w:rPr>
@@ -9232,7 +10164,7 @@
           </w:tcPr>
           <w:p>
             <w:pPr>
-              <w:cnfStyle w:val="000000000000" w:firstRow="0" w:lastRow="0" w:firstColumn="0" w:lastColumn="0" w:oddVBand="0" w:evenVBand="0" w:oddHBand="0" w:evenHBand="0" w:firstRowFirstColumn="0" w:firstRowLastColumn="0" w:lastRowFirstColumn="0" w:lastRowLastColumn="0"/>
+              <w:cnfStyle w:val="000000100000" w:firstRow="0" w:lastRow="0" w:firstColumn="0" w:lastColumn="0" w:oddVBand="0" w:evenVBand="0" w:oddHBand="1" w:evenHBand="0" w:firstRowFirstColumn="0" w:firstRowLastColumn="0" w:lastRowFirstColumn="0" w:lastRowLastColumn="0"/>
               <w:rPr>
                 <w:rFonts w:ascii="Arial" w:hAnsi="Arial" w:cs="Arial"/>
               </w:rPr>
@@ -9251,7 +10183,7 @@
           </w:tcPr>
           <w:p>
             <w:pPr>
-              <w:cnfStyle w:val="000000000000" w:firstRow="0" w:lastRow="0" w:firstColumn="0" w:lastColumn="0" w:oddVBand="0" w:evenVBand="0" w:oddHBand="0" w:evenHBand="0" w:firstRowFirstColumn="0" w:firstRowLastColumn="0" w:lastRowFirstColumn="0" w:lastRowLastColumn="0"/>
+              <w:cnfStyle w:val="000000100000" w:firstRow="0" w:lastRow="0" w:firstColumn="0" w:lastColumn="0" w:oddVBand="0" w:evenVBand="0" w:oddHBand="1" w:evenHBand="0" w:firstRowFirstColumn="0" w:firstRowLastColumn="0" w:lastRowFirstColumn="0" w:lastRowLastColumn="0"/>
               <w:rPr>
                 <w:rFonts w:ascii="Arial" w:hAnsi="Arial" w:cs="Arial"/>
               </w:rPr>
@@ -9270,7 +10202,7 @@
           </w:tcPr>
           <w:p>
             <w:pPr>
-              <w:cnfStyle w:val="000000000000" w:firstRow="0" w:lastRow="0" w:firstColumn="0" w:lastColumn="0" w:oddVBand="0" w:evenVBand="0" w:oddHBand="0" w:evenHBand="0" w:firstRowFirstColumn="0" w:firstRowLastColumn="0" w:lastRowFirstColumn="0" w:lastRowLastColumn="0"/>
+              <w:cnfStyle w:val="000000100000" w:firstRow="0" w:lastRow="0" w:firstColumn="0" w:lastColumn="0" w:oddVBand="0" w:evenVBand="0" w:oddHBand="1" w:evenHBand="0" w:firstRowFirstColumn="0" w:firstRowLastColumn="0" w:lastRowFirstColumn="0" w:lastRowLastColumn="0"/>
               <w:rPr>
                 <w:rFonts w:ascii="Arial" w:hAnsi="Arial" w:cs="Arial"/>
               </w:rPr>
@@ -9289,7 +10221,7 @@
           </w:tcPr>
           <w:p>
             <w:pPr>
-              <w:cnfStyle w:val="000000000000" w:firstRow="0" w:lastRow="0" w:firstColumn="0" w:lastColumn="0" w:oddVBand="0" w:evenVBand="0" w:oddHBand="0" w:evenHBand="0" w:firstRowFirstColumn="0" w:firstRowLastColumn="0" w:lastRowFirstColumn="0" w:lastRowLastColumn="0"/>
+              <w:cnfStyle w:val="000000100000" w:firstRow="0" w:lastRow="0" w:firstColumn="0" w:lastColumn="0" w:oddVBand="0" w:evenVBand="0" w:oddHBand="1" w:evenHBand="0" w:firstRowFirstColumn="0" w:firstRowLastColumn="0" w:lastRowFirstColumn="0" w:lastRowLastColumn="0"/>
               <w:rPr>
                 <w:rFonts w:ascii="Arial" w:hAnsi="Arial" w:cs="Arial"/>
               </w:rPr>
@@ -9308,7 +10240,7 @@
           </w:tcPr>
           <w:p>
             <w:pPr>
-              <w:cnfStyle w:val="000000000000" w:firstRow="0" w:lastRow="0" w:firstColumn="0" w:lastColumn="0" w:oddVBand="0" w:evenVBand="0" w:oddHBand="0" w:evenHBand="0" w:firstRowFirstColumn="0" w:firstRowLastColumn="0" w:lastRowFirstColumn="0" w:lastRowLastColumn="0"/>
+              <w:cnfStyle w:val="000000100000" w:firstRow="0" w:lastRow="0" w:firstColumn="0" w:lastColumn="0" w:oddVBand="0" w:evenVBand="0" w:oddHBand="1" w:evenHBand="0" w:firstRowFirstColumn="0" w:firstRowLastColumn="0" w:lastRowFirstColumn="0" w:lastRowLastColumn="0"/>
               <w:rPr>
                 <w:rFonts w:ascii="Arial" w:hAnsi="Arial" w:cs="Arial"/>
               </w:rPr>
@@ -10260,12 +11192,683 @@
           </w:p>
         </w:tc>
       </w:tr>
+      <w:tr>
+        <w:trPr>
+          <w:cnfStyle w:val="000000100000" w:firstRow="0" w:lastRow="0" w:firstColumn="0" w:lastColumn="0" w:oddVBand="0" w:evenVBand="0" w:oddHBand="1" w:evenHBand="0" w:firstRowFirstColumn="0" w:firstRowLastColumn="0" w:lastRowFirstColumn="0" w:lastRowLastColumn="0"/>
+        </w:trPr>
+        <w:tc>
+          <w:tcPr>
+            <w:cnfStyle w:val="001000000000" w:firstRow="0" w:lastRow="0" w:firstColumn="1" w:lastColumn="0" w:oddVBand="0" w:evenVBand="0" w:oddHBand="0" w:evenHBand="0" w:firstRowFirstColumn="0" w:firstRowLastColumn="0" w:lastRowFirstColumn="0" w:lastRowLastColumn="0"/>
+            <w:tcW w:w="1597" w:type="dxa"/>
+          </w:tcPr>
+          <w:p>
+            <w:pPr>
+              <w:rPr>
+                <w:sz w:val="18"/>
+                <w:szCs w:val="18"/>
+              </w:rPr>
+            </w:pPr>
+            <w:r>
+              <w:rPr>
+                <w:sz w:val="18"/>
+                <w:szCs w:val="18"/>
+              </w:rPr>
+              <w:t>Questitem</w:t>
+            </w:r>
+          </w:p>
+        </w:tc>
+        <w:tc>
+          <w:tcPr>
+            <w:tcW w:w="1675" w:type="dxa"/>
+          </w:tcPr>
+          <w:p>
+            <w:pPr>
+              <w:cnfStyle w:val="000000100000" w:firstRow="0" w:lastRow="0" w:firstColumn="0" w:lastColumn="0" w:oddVBand="0" w:evenVBand="0" w:oddHBand="1" w:evenHBand="0" w:firstRowFirstColumn="0" w:firstRowLastColumn="0" w:lastRowFirstColumn="0" w:lastRowLastColumn="0"/>
+              <w:rPr>
+                <w:sz w:val="18"/>
+                <w:szCs w:val="18"/>
+              </w:rPr>
+            </w:pPr>
+          </w:p>
+        </w:tc>
+        <w:tc>
+          <w:tcPr>
+            <w:tcW w:w="1533" w:type="dxa"/>
+          </w:tcPr>
+          <w:p>
+            <w:pPr>
+              <w:cnfStyle w:val="000000100000" w:firstRow="0" w:lastRow="0" w:firstColumn="0" w:lastColumn="0" w:oddVBand="0" w:evenVBand="0" w:oddHBand="1" w:evenHBand="0" w:firstRowFirstColumn="0" w:firstRowLastColumn="0" w:lastRowFirstColumn="0" w:lastRowLastColumn="0"/>
+              <w:rPr>
+                <w:sz w:val="18"/>
+                <w:szCs w:val="18"/>
+              </w:rPr>
+            </w:pPr>
+          </w:p>
+        </w:tc>
+        <w:tc>
+          <w:tcPr>
+            <w:tcW w:w="1746" w:type="dxa"/>
+          </w:tcPr>
+          <w:p>
+            <w:pPr>
+              <w:cnfStyle w:val="000000100000" w:firstRow="0" w:lastRow="0" w:firstColumn="0" w:lastColumn="0" w:oddVBand="0" w:evenVBand="0" w:oddHBand="1" w:evenHBand="0" w:firstRowFirstColumn="0" w:firstRowLastColumn="0" w:lastRowFirstColumn="0" w:lastRowLastColumn="0"/>
+              <w:rPr>
+                <w:sz w:val="18"/>
+                <w:szCs w:val="18"/>
+              </w:rPr>
+            </w:pPr>
+          </w:p>
+        </w:tc>
+        <w:tc>
+          <w:tcPr>
+            <w:tcW w:w="1605" w:type="dxa"/>
+          </w:tcPr>
+          <w:p>
+            <w:pPr>
+              <w:cnfStyle w:val="000000100000" w:firstRow="0" w:lastRow="0" w:firstColumn="0" w:lastColumn="0" w:oddVBand="0" w:evenVBand="0" w:oddHBand="1" w:evenHBand="0" w:firstRowFirstColumn="0" w:firstRowLastColumn="0" w:lastRowFirstColumn="0" w:lastRowLastColumn="0"/>
+              <w:rPr>
+                <w:sz w:val="18"/>
+                <w:szCs w:val="18"/>
+              </w:rPr>
+            </w:pPr>
+          </w:p>
+        </w:tc>
+        <w:tc>
+          <w:tcPr>
+            <w:tcW w:w="1482" w:type="dxa"/>
+          </w:tcPr>
+          <w:p>
+            <w:pPr>
+              <w:cnfStyle w:val="000000100000" w:firstRow="0" w:lastRow="0" w:firstColumn="0" w:lastColumn="0" w:oddVBand="0" w:evenVBand="0" w:oddHBand="1" w:evenHBand="0" w:firstRowFirstColumn="0" w:firstRowLastColumn="0" w:lastRowFirstColumn="0" w:lastRowLastColumn="0"/>
+              <w:rPr>
+                <w:sz w:val="18"/>
+                <w:szCs w:val="18"/>
+              </w:rPr>
+            </w:pPr>
+          </w:p>
+        </w:tc>
+      </w:tr>
+      <w:tr>
+        <w:tc>
+          <w:tcPr>
+            <w:cnfStyle w:val="001000000000" w:firstRow="0" w:lastRow="0" w:firstColumn="1" w:lastColumn="0" w:oddVBand="0" w:evenVBand="0" w:oddHBand="0" w:evenHBand="0" w:firstRowFirstColumn="0" w:firstRowLastColumn="0" w:lastRowFirstColumn="0" w:lastRowLastColumn="0"/>
+            <w:tcW w:w="1597" w:type="dxa"/>
+          </w:tcPr>
+          <w:p>
+            <w:pPr>
+              <w:rPr>
+                <w:sz w:val="18"/>
+                <w:szCs w:val="18"/>
+              </w:rPr>
+            </w:pPr>
+            <w:r>
+              <w:rPr>
+                <w:sz w:val="18"/>
+                <w:szCs w:val="18"/>
+              </w:rPr>
+              <w:t>Wolffell</w:t>
+            </w:r>
+          </w:p>
+        </w:tc>
+        <w:tc>
+          <w:tcPr>
+            <w:tcW w:w="1675" w:type="dxa"/>
+          </w:tcPr>
+          <w:p>
+            <w:pPr>
+              <w:cnfStyle w:val="000000000000" w:firstRow="0" w:lastRow="0" w:firstColumn="0" w:lastColumn="0" w:oddVBand="0" w:evenVBand="0" w:oddHBand="0" w:evenHBand="0" w:firstRowFirstColumn="0" w:firstRowLastColumn="0" w:lastRowFirstColumn="0" w:lastRowLastColumn="0"/>
+              <w:rPr>
+                <w:sz w:val="18"/>
+                <w:szCs w:val="18"/>
+              </w:rPr>
+            </w:pPr>
+          </w:p>
+        </w:tc>
+        <w:tc>
+          <w:tcPr>
+            <w:tcW w:w="1533" w:type="dxa"/>
+          </w:tcPr>
+          <w:p>
+            <w:pPr>
+              <w:cnfStyle w:val="000000000000" w:firstRow="0" w:lastRow="0" w:firstColumn="0" w:lastColumn="0" w:oddVBand="0" w:evenVBand="0" w:oddHBand="0" w:evenHBand="0" w:firstRowFirstColumn="0" w:firstRowLastColumn="0" w:lastRowFirstColumn="0" w:lastRowLastColumn="0"/>
+              <w:rPr>
+                <w:sz w:val="18"/>
+                <w:szCs w:val="18"/>
+              </w:rPr>
+            </w:pPr>
+          </w:p>
+        </w:tc>
+        <w:tc>
+          <w:tcPr>
+            <w:tcW w:w="1746" w:type="dxa"/>
+          </w:tcPr>
+          <w:p>
+            <w:pPr>
+              <w:cnfStyle w:val="000000000000" w:firstRow="0" w:lastRow="0" w:firstColumn="0" w:lastColumn="0" w:oddVBand="0" w:evenVBand="0" w:oddHBand="0" w:evenHBand="0" w:firstRowFirstColumn="0" w:firstRowLastColumn="0" w:lastRowFirstColumn="0" w:lastRowLastColumn="0"/>
+              <w:rPr>
+                <w:sz w:val="18"/>
+                <w:szCs w:val="18"/>
+              </w:rPr>
+            </w:pPr>
+          </w:p>
+        </w:tc>
+        <w:tc>
+          <w:tcPr>
+            <w:tcW w:w="1605" w:type="dxa"/>
+          </w:tcPr>
+          <w:p>
+            <w:pPr>
+              <w:cnfStyle w:val="000000000000" w:firstRow="0" w:lastRow="0" w:firstColumn="0" w:lastColumn="0" w:oddVBand="0" w:evenVBand="0" w:oddHBand="0" w:evenHBand="0" w:firstRowFirstColumn="0" w:firstRowLastColumn="0" w:lastRowFirstColumn="0" w:lastRowLastColumn="0"/>
+              <w:rPr>
+                <w:sz w:val="18"/>
+                <w:szCs w:val="18"/>
+              </w:rPr>
+            </w:pPr>
+          </w:p>
+        </w:tc>
+        <w:tc>
+          <w:tcPr>
+            <w:tcW w:w="1482" w:type="dxa"/>
+          </w:tcPr>
+          <w:p>
+            <w:pPr>
+              <w:cnfStyle w:val="000000000000" w:firstRow="0" w:lastRow="0" w:firstColumn="0" w:lastColumn="0" w:oddVBand="0" w:evenVBand="0" w:oddHBand="0" w:evenHBand="0" w:firstRowFirstColumn="0" w:firstRowLastColumn="0" w:lastRowFirstColumn="0" w:lastRowLastColumn="0"/>
+              <w:rPr>
+                <w:sz w:val="18"/>
+                <w:szCs w:val="18"/>
+              </w:rPr>
+            </w:pPr>
+          </w:p>
+        </w:tc>
+      </w:tr>
+      <w:tr>
+        <w:trPr>
+          <w:cnfStyle w:val="000000100000" w:firstRow="0" w:lastRow="0" w:firstColumn="0" w:lastColumn="0" w:oddVBand="0" w:evenVBand="0" w:oddHBand="1" w:evenHBand="0" w:firstRowFirstColumn="0" w:firstRowLastColumn="0" w:lastRowFirstColumn="0" w:lastRowLastColumn="0"/>
+        </w:trPr>
+        <w:tc>
+          <w:tcPr>
+            <w:cnfStyle w:val="001000000000" w:firstRow="0" w:lastRow="0" w:firstColumn="1" w:lastColumn="0" w:oddVBand="0" w:evenVBand="0" w:oddHBand="0" w:evenHBand="0" w:firstRowFirstColumn="0" w:firstRowLastColumn="0" w:lastRowFirstColumn="0" w:lastRowLastColumn="0"/>
+            <w:tcW w:w="1597" w:type="dxa"/>
+          </w:tcPr>
+          <w:p>
+            <w:pPr>
+              <w:rPr>
+                <w:sz w:val="18"/>
+                <w:szCs w:val="18"/>
+              </w:rPr>
+            </w:pPr>
+            <w:r>
+              <w:rPr>
+                <w:sz w:val="18"/>
+                <w:szCs w:val="18"/>
+              </w:rPr>
+              <w:t>Bärfell</w:t>
+            </w:r>
+          </w:p>
+        </w:tc>
+        <w:tc>
+          <w:tcPr>
+            <w:tcW w:w="1675" w:type="dxa"/>
+          </w:tcPr>
+          <w:p>
+            <w:pPr>
+              <w:cnfStyle w:val="000000100000" w:firstRow="0" w:lastRow="0" w:firstColumn="0" w:lastColumn="0" w:oddVBand="0" w:evenVBand="0" w:oddHBand="1" w:evenHBand="0" w:firstRowFirstColumn="0" w:firstRowLastColumn="0" w:lastRowFirstColumn="0" w:lastRowLastColumn="0"/>
+              <w:rPr>
+                <w:sz w:val="18"/>
+                <w:szCs w:val="18"/>
+              </w:rPr>
+            </w:pPr>
+          </w:p>
+        </w:tc>
+        <w:tc>
+          <w:tcPr>
+            <w:tcW w:w="1533" w:type="dxa"/>
+          </w:tcPr>
+          <w:p>
+            <w:pPr>
+              <w:cnfStyle w:val="000000100000" w:firstRow="0" w:lastRow="0" w:firstColumn="0" w:lastColumn="0" w:oddVBand="0" w:evenVBand="0" w:oddHBand="1" w:evenHBand="0" w:firstRowFirstColumn="0" w:firstRowLastColumn="0" w:lastRowFirstColumn="0" w:lastRowLastColumn="0"/>
+              <w:rPr>
+                <w:sz w:val="18"/>
+                <w:szCs w:val="18"/>
+              </w:rPr>
+            </w:pPr>
+          </w:p>
+        </w:tc>
+        <w:tc>
+          <w:tcPr>
+            <w:tcW w:w="1746" w:type="dxa"/>
+          </w:tcPr>
+          <w:p>
+            <w:pPr>
+              <w:cnfStyle w:val="000000100000" w:firstRow="0" w:lastRow="0" w:firstColumn="0" w:lastColumn="0" w:oddVBand="0" w:evenVBand="0" w:oddHBand="1" w:evenHBand="0" w:firstRowFirstColumn="0" w:firstRowLastColumn="0" w:lastRowFirstColumn="0" w:lastRowLastColumn="0"/>
+              <w:rPr>
+                <w:sz w:val="18"/>
+                <w:szCs w:val="18"/>
+              </w:rPr>
+            </w:pPr>
+          </w:p>
+        </w:tc>
+        <w:tc>
+          <w:tcPr>
+            <w:tcW w:w="1605" w:type="dxa"/>
+          </w:tcPr>
+          <w:p>
+            <w:pPr>
+              <w:cnfStyle w:val="000000100000" w:firstRow="0" w:lastRow="0" w:firstColumn="0" w:lastColumn="0" w:oddVBand="0" w:evenVBand="0" w:oddHBand="1" w:evenHBand="0" w:firstRowFirstColumn="0" w:firstRowLastColumn="0" w:lastRowFirstColumn="0" w:lastRowLastColumn="0"/>
+              <w:rPr>
+                <w:sz w:val="18"/>
+                <w:szCs w:val="18"/>
+              </w:rPr>
+            </w:pPr>
+          </w:p>
+        </w:tc>
+        <w:tc>
+          <w:tcPr>
+            <w:tcW w:w="1482" w:type="dxa"/>
+          </w:tcPr>
+          <w:p>
+            <w:pPr>
+              <w:cnfStyle w:val="000000100000" w:firstRow="0" w:lastRow="0" w:firstColumn="0" w:lastColumn="0" w:oddVBand="0" w:evenVBand="0" w:oddHBand="1" w:evenHBand="0" w:firstRowFirstColumn="0" w:firstRowLastColumn="0" w:lastRowFirstColumn="0" w:lastRowLastColumn="0"/>
+              <w:rPr>
+                <w:sz w:val="18"/>
+                <w:szCs w:val="18"/>
+              </w:rPr>
+            </w:pPr>
+          </w:p>
+        </w:tc>
+      </w:tr>
     </w:tbl>
     <w:p>
       <w:pPr>
         <w:rPr>
           <w:sz w:val="18"/>
           <w:szCs w:val="18"/>
+        </w:rPr>
+      </w:pPr>
+    </w:p>
+    <w:p>
+      <w:pPr>
+        <w:rPr>
+          <w:rFonts w:ascii="Arial" w:hAnsi="Arial" w:cs="Arial"/>
+        </w:rPr>
+      </w:pPr>
+      <w:r>
+        <w:rPr>
+          <w:rFonts w:ascii="Arial" w:hAnsi="Arial" w:cs="Arial"/>
+        </w:rPr>
+        <w:t>_Grid</w:t>
+      </w:r>
+    </w:p>
+    <w:tbl>
+      <w:tblPr>
+        <w:tblStyle w:val="EinfacheTabelle3"/>
+        <w:tblW w:w="0" w:type="auto"/>
+        <w:tblLook w:val="04A0" w:firstRow="1" w:lastRow="0" w:firstColumn="1" w:lastColumn="0" w:noHBand="0" w:noVBand="1"/>
+      </w:tblPr>
+      <w:tblGrid>
+        <w:gridCol w:w="3209"/>
+        <w:gridCol w:w="3209"/>
+        <w:gridCol w:w="3210"/>
+      </w:tblGrid>
+      <w:tr>
+        <w:trPr>
+          <w:cnfStyle w:val="100000000000" w:firstRow="1" w:lastRow="0" w:firstColumn="0" w:lastColumn="0" w:oddVBand="0" w:evenVBand="0" w:oddHBand="0" w:evenHBand="0" w:firstRowFirstColumn="0" w:firstRowLastColumn="0" w:lastRowFirstColumn="0" w:lastRowLastColumn="0"/>
+        </w:trPr>
+        <w:tc>
+          <w:tcPr>
+            <w:cnfStyle w:val="001000000100" w:firstRow="0" w:lastRow="0" w:firstColumn="1" w:lastColumn="0" w:oddVBand="0" w:evenVBand="0" w:oddHBand="0" w:evenHBand="0" w:firstRowFirstColumn="1" w:firstRowLastColumn="0" w:lastRowFirstColumn="0" w:lastRowLastColumn="0"/>
+            <w:tcW w:w="3209" w:type="dxa"/>
+          </w:tcPr>
+          <w:p>
+            <w:pPr>
+              <w:rPr>
+                <w:rFonts w:ascii="Arial" w:hAnsi="Arial" w:cs="Arial"/>
+              </w:rPr>
+            </w:pPr>
+            <w:r>
+              <w:rPr>
+                <w:rFonts w:ascii="Arial" w:hAnsi="Arial" w:cs="Arial"/>
+              </w:rPr>
+              <w:t>Depth</w:t>
+            </w:r>
+          </w:p>
+        </w:tc>
+        <w:tc>
+          <w:tcPr>
+            <w:tcW w:w="3209" w:type="dxa"/>
+          </w:tcPr>
+          <w:p>
+            <w:pPr>
+              <w:cnfStyle w:val="100000000000" w:firstRow="1" w:lastRow="0" w:firstColumn="0" w:lastColumn="0" w:oddVBand="0" w:evenVBand="0" w:oddHBand="0" w:evenHBand="0" w:firstRowFirstColumn="0" w:firstRowLastColumn="0" w:lastRowFirstColumn="0" w:lastRowLastColumn="0"/>
+              <w:rPr>
+                <w:rFonts w:ascii="Arial" w:hAnsi="Arial" w:cs="Arial"/>
+              </w:rPr>
+            </w:pPr>
+          </w:p>
+        </w:tc>
+        <w:tc>
+          <w:tcPr>
+            <w:tcW w:w="3210" w:type="dxa"/>
+          </w:tcPr>
+          <w:p>
+            <w:pPr>
+              <w:cnfStyle w:val="100000000000" w:firstRow="1" w:lastRow="0" w:firstColumn="0" w:lastColumn="0" w:oddVBand="0" w:evenVBand="0" w:oddHBand="0" w:evenHBand="0" w:firstRowFirstColumn="0" w:firstRowLastColumn="0" w:lastRowFirstColumn="0" w:lastRowLastColumn="0"/>
+              <w:rPr>
+                <w:rFonts w:ascii="Arial" w:hAnsi="Arial" w:cs="Arial"/>
+              </w:rPr>
+            </w:pPr>
+          </w:p>
+        </w:tc>
+      </w:tr>
+      <w:tr>
+        <w:trPr>
+          <w:cnfStyle w:val="000000100000" w:firstRow="0" w:lastRow="0" w:firstColumn="0" w:lastColumn="0" w:oddVBand="0" w:evenVBand="0" w:oddHBand="1" w:evenHBand="0" w:firstRowFirstColumn="0" w:firstRowLastColumn="0" w:lastRowFirstColumn="0" w:lastRowLastColumn="0"/>
+        </w:trPr>
+        <w:tc>
+          <w:tcPr>
+            <w:cnfStyle w:val="001000000000" w:firstRow="0" w:lastRow="0" w:firstColumn="1" w:lastColumn="0" w:oddVBand="0" w:evenVBand="0" w:oddHBand="0" w:evenHBand="0" w:firstRowFirstColumn="0" w:firstRowLastColumn="0" w:lastRowFirstColumn="0" w:lastRowLastColumn="0"/>
+            <w:tcW w:w="3209" w:type="dxa"/>
+          </w:tcPr>
+          <w:p>
+            <w:pPr>
+              <w:rPr>
+                <w:rFonts w:ascii="Arial" w:hAnsi="Arial" w:cs="Arial"/>
+              </w:rPr>
+            </w:pPr>
+            <w:r>
+              <w:rPr>
+                <w:rFonts w:ascii="Arial" w:hAnsi="Arial" w:cs="Arial"/>
+              </w:rPr>
+              <w:t>0</w:t>
+            </w:r>
+          </w:p>
+        </w:tc>
+        <w:tc>
+          <w:tcPr>
+            <w:tcW w:w="3209" w:type="dxa"/>
+          </w:tcPr>
+          <w:p>
+            <w:pPr>
+              <w:cnfStyle w:val="000000100000" w:firstRow="0" w:lastRow="0" w:firstColumn="0" w:lastColumn="0" w:oddVBand="0" w:evenVBand="0" w:oddHBand="1" w:evenHBand="0" w:firstRowFirstColumn="0" w:firstRowLastColumn="0" w:lastRowFirstColumn="0" w:lastRowLastColumn="0"/>
+              <w:rPr>
+                <w:rFonts w:ascii="Arial" w:hAnsi="Arial" w:cs="Arial"/>
+              </w:rPr>
+            </w:pPr>
+            <w:r>
+              <w:rPr>
+                <w:rFonts w:ascii="Arial" w:hAnsi="Arial" w:cs="Arial"/>
+              </w:rPr>
+              <w:t>Felder</w:t>
+            </w:r>
+          </w:p>
+        </w:tc>
+        <w:tc>
+          <w:tcPr>
+            <w:tcW w:w="3210" w:type="dxa"/>
+          </w:tcPr>
+          <w:p>
+            <w:pPr>
+              <w:cnfStyle w:val="000000100000" w:firstRow="0" w:lastRow="0" w:firstColumn="0" w:lastColumn="0" w:oddVBand="0" w:evenVBand="0" w:oddHBand="1" w:evenHBand="0" w:firstRowFirstColumn="0" w:firstRowLastColumn="0" w:lastRowFirstColumn="0" w:lastRowLastColumn="0"/>
+              <w:rPr>
+                <w:rFonts w:ascii="Arial" w:hAnsi="Arial" w:cs="Arial"/>
+              </w:rPr>
+            </w:pPr>
+            <w:r>
+              <w:rPr>
+                <w:rFonts w:ascii="Arial" w:hAnsi="Arial" w:cs="Arial"/>
+              </w:rPr>
+              <w:t>Grass,Wand usw</w:t>
+            </w:r>
+          </w:p>
+        </w:tc>
+      </w:tr>
+      <w:tr>
+        <w:tc>
+          <w:tcPr>
+            <w:cnfStyle w:val="001000000000" w:firstRow="0" w:lastRow="0" w:firstColumn="1" w:lastColumn="0" w:oddVBand="0" w:evenVBand="0" w:oddHBand="0" w:evenHBand="0" w:firstRowFirstColumn="0" w:firstRowLastColumn="0" w:lastRowFirstColumn="0" w:lastRowLastColumn="0"/>
+            <w:tcW w:w="3209" w:type="dxa"/>
+          </w:tcPr>
+          <w:p>
+            <w:pPr>
+              <w:rPr>
+                <w:rFonts w:ascii="Arial" w:hAnsi="Arial" w:cs="Arial"/>
+              </w:rPr>
+            </w:pPr>
+            <w:r>
+              <w:rPr>
+                <w:rFonts w:ascii="Arial" w:hAnsi="Arial" w:cs="Arial"/>
+              </w:rPr>
+              <w:t>1</w:t>
+            </w:r>
+          </w:p>
+        </w:tc>
+        <w:tc>
+          <w:tcPr>
+            <w:tcW w:w="3209" w:type="dxa"/>
+          </w:tcPr>
+          <w:p>
+            <w:pPr>
+              <w:cnfStyle w:val="000000000000" w:firstRow="0" w:lastRow="0" w:firstColumn="0" w:lastColumn="0" w:oddVBand="0" w:evenVBand="0" w:oddHBand="0" w:evenHBand="0" w:firstRowFirstColumn="0" w:firstRowLastColumn="0" w:lastRowFirstColumn="0" w:lastRowLastColumn="0"/>
+              <w:rPr>
+                <w:rFonts w:ascii="Arial" w:hAnsi="Arial" w:cs="Arial"/>
+              </w:rPr>
+            </w:pPr>
+            <w:r>
+              <w:rPr>
+                <w:rFonts w:ascii="Arial" w:hAnsi="Arial" w:cs="Arial"/>
+              </w:rPr>
+              <w:t>Player</w:t>
+            </w:r>
+          </w:p>
+        </w:tc>
+        <w:tc>
+          <w:tcPr>
+            <w:tcW w:w="3210" w:type="dxa"/>
+          </w:tcPr>
+          <w:p>
+            <w:pPr>
+              <w:cnfStyle w:val="000000000000" w:firstRow="0" w:lastRow="0" w:firstColumn="0" w:lastColumn="0" w:oddVBand="0" w:evenVBand="0" w:oddHBand="0" w:evenHBand="0" w:firstRowFirstColumn="0" w:firstRowLastColumn="0" w:lastRowFirstColumn="0" w:lastRowLastColumn="0"/>
+              <w:rPr>
+                <w:rFonts w:ascii="Arial" w:hAnsi="Arial" w:cs="Arial"/>
+              </w:rPr>
+            </w:pPr>
+            <w:r>
+              <w:rPr>
+                <w:rFonts w:ascii="Arial" w:hAnsi="Arial" w:cs="Arial"/>
+              </w:rPr>
+              <w:t>Spieler Figur Position</w:t>
+            </w:r>
+          </w:p>
+        </w:tc>
+      </w:tr>
+      <w:tr>
+        <w:trPr>
+          <w:cnfStyle w:val="000000100000" w:firstRow="0" w:lastRow="0" w:firstColumn="0" w:lastColumn="0" w:oddVBand="0" w:evenVBand="0" w:oddHBand="1" w:evenHBand="0" w:firstRowFirstColumn="0" w:firstRowLastColumn="0" w:lastRowFirstColumn="0" w:lastRowLastColumn="0"/>
+        </w:trPr>
+        <w:tc>
+          <w:tcPr>
+            <w:cnfStyle w:val="001000000000" w:firstRow="0" w:lastRow="0" w:firstColumn="1" w:lastColumn="0" w:oddVBand="0" w:evenVBand="0" w:oddHBand="0" w:evenHBand="0" w:firstRowFirstColumn="0" w:firstRowLastColumn="0" w:lastRowFirstColumn="0" w:lastRowLastColumn="0"/>
+            <w:tcW w:w="3209" w:type="dxa"/>
+          </w:tcPr>
+          <w:p>
+            <w:pPr>
+              <w:rPr>
+                <w:rFonts w:ascii="Arial" w:hAnsi="Arial" w:cs="Arial"/>
+              </w:rPr>
+            </w:pPr>
+            <w:r>
+              <w:rPr>
+                <w:rFonts w:ascii="Arial" w:hAnsi="Arial" w:cs="Arial"/>
+              </w:rPr>
+              <w:t>2</w:t>
+            </w:r>
+          </w:p>
+        </w:tc>
+        <w:tc>
+          <w:tcPr>
+            <w:tcW w:w="3209" w:type="dxa"/>
+          </w:tcPr>
+          <w:p>
+            <w:pPr>
+              <w:cnfStyle w:val="000000100000" w:firstRow="0" w:lastRow="0" w:firstColumn="0" w:lastColumn="0" w:oddVBand="0" w:evenVBand="0" w:oddHBand="1" w:evenHBand="0" w:firstRowFirstColumn="0" w:firstRowLastColumn="0" w:lastRowFirstColumn="0" w:lastRowLastColumn="0"/>
+              <w:rPr>
+                <w:rFonts w:ascii="Arial" w:hAnsi="Arial" w:cs="Arial"/>
+              </w:rPr>
+            </w:pPr>
+            <w:r>
+              <w:rPr>
+                <w:rFonts w:ascii="Arial" w:hAnsi="Arial" w:cs="Arial"/>
+              </w:rPr>
+              <w:t>Loot</w:t>
+            </w:r>
+          </w:p>
+        </w:tc>
+        <w:tc>
+          <w:tcPr>
+            <w:tcW w:w="3210" w:type="dxa"/>
+          </w:tcPr>
+          <w:p>
+            <w:pPr>
+              <w:cnfStyle w:val="000000100000" w:firstRow="0" w:lastRow="0" w:firstColumn="0" w:lastColumn="0" w:oddVBand="0" w:evenVBand="0" w:oddHBand="1" w:evenHBand="0" w:firstRowFirstColumn="0" w:firstRowLastColumn="0" w:lastRowFirstColumn="0" w:lastRowLastColumn="0"/>
+              <w:rPr>
+                <w:rFonts w:ascii="Arial" w:hAnsi="Arial" w:cs="Arial"/>
+              </w:rPr>
+            </w:pPr>
+            <w:r>
+              <w:rPr>
+                <w:rFonts w:ascii="Arial" w:hAnsi="Arial" w:cs="Arial"/>
+              </w:rPr>
+              <w:t>Gold, Armor = 1 mal lootbar</w:t>
+            </w:r>
+          </w:p>
+        </w:tc>
+      </w:tr>
+      <w:tr>
+        <w:tc>
+          <w:tcPr>
+            <w:cnfStyle w:val="001000000000" w:firstRow="0" w:lastRow="0" w:firstColumn="1" w:lastColumn="0" w:oddVBand="0" w:evenVBand="0" w:oddHBand="0" w:evenHBand="0" w:firstRowFirstColumn="0" w:firstRowLastColumn="0" w:lastRowFirstColumn="0" w:lastRowLastColumn="0"/>
+            <w:tcW w:w="3209" w:type="dxa"/>
+          </w:tcPr>
+          <w:p>
+            <w:pPr>
+              <w:rPr>
+                <w:rFonts w:ascii="Arial" w:hAnsi="Arial" w:cs="Arial"/>
+              </w:rPr>
+            </w:pPr>
+            <w:r>
+              <w:rPr>
+                <w:rFonts w:ascii="Arial" w:hAnsi="Arial" w:cs="Arial"/>
+              </w:rPr>
+              <w:t>3</w:t>
+            </w:r>
+          </w:p>
+        </w:tc>
+        <w:tc>
+          <w:tcPr>
+            <w:tcW w:w="3209" w:type="dxa"/>
+          </w:tcPr>
+          <w:p>
+            <w:pPr>
+              <w:cnfStyle w:val="000000000000" w:firstRow="0" w:lastRow="0" w:firstColumn="0" w:lastColumn="0" w:oddVBand="0" w:evenVBand="0" w:oddHBand="0" w:evenHBand="0" w:firstRowFirstColumn="0" w:firstRowLastColumn="0" w:lastRowFirstColumn="0" w:lastRowLastColumn="0"/>
+              <w:rPr>
+                <w:rFonts w:ascii="Arial" w:hAnsi="Arial" w:cs="Arial"/>
+              </w:rPr>
+            </w:pPr>
+            <w:r>
+              <w:rPr>
+                <w:rFonts w:ascii="Arial" w:hAnsi="Arial" w:cs="Arial"/>
+              </w:rPr>
+              <w:t>Money</w:t>
+            </w:r>
+          </w:p>
+        </w:tc>
+        <w:tc>
+          <w:tcPr>
+            <w:tcW w:w="3210" w:type="dxa"/>
+          </w:tcPr>
+          <w:p>
+            <w:pPr>
+              <w:cnfStyle w:val="000000000000" w:firstRow="0" w:lastRow="0" w:firstColumn="0" w:lastColumn="0" w:oddVBand="0" w:evenVBand="0" w:oddHBand="0" w:evenHBand="0" w:firstRowFirstColumn="0" w:firstRowLastColumn="0" w:lastRowFirstColumn="0" w:lastRowLastColumn="0"/>
+              <w:rPr>
+                <w:rFonts w:ascii="Arial" w:hAnsi="Arial" w:cs="Arial"/>
+              </w:rPr>
+            </w:pPr>
+            <w:r>
+              <w:rPr>
+                <w:rFonts w:ascii="Arial" w:hAnsi="Arial" w:cs="Arial"/>
+              </w:rPr>
+              <w:t>Goldmenge</w:t>
+            </w:r>
+          </w:p>
+        </w:tc>
+      </w:tr>
+      <w:tr>
+        <w:trPr>
+          <w:cnfStyle w:val="000000100000" w:firstRow="0" w:lastRow="0" w:firstColumn="0" w:lastColumn="0" w:oddVBand="0" w:evenVBand="0" w:oddHBand="1" w:evenHBand="0" w:firstRowFirstColumn="0" w:firstRowLastColumn="0" w:lastRowFirstColumn="0" w:lastRowLastColumn="0"/>
+        </w:trPr>
+        <w:tc>
+          <w:tcPr>
+            <w:cnfStyle w:val="001000000000" w:firstRow="0" w:lastRow="0" w:firstColumn="1" w:lastColumn="0" w:oddVBand="0" w:evenVBand="0" w:oddHBand="0" w:evenHBand="0" w:firstRowFirstColumn="0" w:firstRowLastColumn="0" w:lastRowFirstColumn="0" w:lastRowLastColumn="0"/>
+            <w:tcW w:w="3209" w:type="dxa"/>
+          </w:tcPr>
+          <w:p>
+            <w:pPr>
+              <w:rPr>
+                <w:rFonts w:ascii="Arial" w:hAnsi="Arial" w:cs="Arial"/>
+              </w:rPr>
+            </w:pPr>
+            <w:r>
+              <w:rPr>
+                <w:rFonts w:ascii="Arial" w:hAnsi="Arial" w:cs="Arial"/>
+              </w:rPr>
+              <w:t>4</w:t>
+            </w:r>
+          </w:p>
+        </w:tc>
+        <w:tc>
+          <w:tcPr>
+            <w:tcW w:w="3209" w:type="dxa"/>
+          </w:tcPr>
+          <w:p>
+            <w:pPr>
+              <w:cnfStyle w:val="000000100000" w:firstRow="0" w:lastRow="0" w:firstColumn="0" w:lastColumn="0" w:oddVBand="0" w:evenVBand="0" w:oddHBand="1" w:evenHBand="0" w:firstRowFirstColumn="0" w:firstRowLastColumn="0" w:lastRowFirstColumn="0" w:lastRowLastColumn="0"/>
+              <w:rPr>
+                <w:rFonts w:ascii="Arial" w:hAnsi="Arial" w:cs="Arial"/>
+              </w:rPr>
+            </w:pPr>
+            <w:r>
+              <w:rPr>
+                <w:rFonts w:ascii="Arial" w:hAnsi="Arial" w:cs="Arial"/>
+              </w:rPr>
+              <w:t>Encounter</w:t>
+            </w:r>
+          </w:p>
+        </w:tc>
+        <w:tc>
+          <w:tcPr>
+            <w:tcW w:w="3210" w:type="dxa"/>
+          </w:tcPr>
+          <w:p>
+            <w:pPr>
+              <w:cnfStyle w:val="000000100000" w:firstRow="0" w:lastRow="0" w:firstColumn="0" w:lastColumn="0" w:oddVBand="0" w:evenVBand="0" w:oddHBand="1" w:evenHBand="0" w:firstRowFirstColumn="0" w:firstRowLastColumn="0" w:lastRowFirstColumn="0" w:lastRowLastColumn="0"/>
+              <w:rPr>
+                <w:rFonts w:ascii="Arial" w:hAnsi="Arial" w:cs="Arial"/>
+              </w:rPr>
+            </w:pPr>
+            <w:r>
+              <w:rPr>
+                <w:rFonts w:ascii="Arial" w:hAnsi="Arial" w:cs="Arial"/>
+              </w:rPr>
+              <w:t>Enemy encounter</w:t>
+            </w:r>
+          </w:p>
+        </w:tc>
+      </w:tr>
+    </w:tbl>
+    <w:p>
+      <w:pPr>
+        <w:rPr>
+          <w:rFonts w:ascii="Arial" w:hAnsi="Arial" w:cs="Arial"/>
         </w:rPr>
       </w:pPr>
     </w:p>
@@ -10288,12 +11891,140 @@
         </w:rPr>
         <w:t>Noch geplant</w:t>
       </w:r>
+      <w:r>
+        <w:rPr>
+          <w:rFonts w:ascii="Arial" w:hAnsi="Arial" w:cs="Arial"/>
+        </w:rPr>
+        <w:t>/ oder Ideen</w:t>
+      </w:r>
     </w:p>
     <w:p/>
     <w:p>
+      <w:r>
+        <w:t>Teleporter</w:t>
+      </w:r>
+    </w:p>
+    <w:p>
+      <w:r>
+        <w:t>Skelette</w:t>
+      </w:r>
+    </w:p>
+    <w:p>
+      <w:r>
+        <w:t>Zwerge</w:t>
+      </w:r>
+    </w:p>
+    <w:p>
+      <w:r>
+        <w:t>Elfen</w:t>
+      </w:r>
+    </w:p>
+    <w:p>
       <w:bookmarkStart w:id="0" w:name="_GoBack"/>
-      <w:bookmarkEnd w:id="0"/>
+      <w:r>
+        <w:lastRenderedPageBreak/>
+        <w:t>Respawns</w:t>
+      </w:r>
     </w:p>
+    <w:bookmarkEnd w:id="0"/>
+    <w:p>
+      <w:r>
+        <w:t>Boot</w:t>
+      </w:r>
+    </w:p>
+    <w:p>
+      <w:r>
+        <w:t>Gegengift</w:t>
+      </w:r>
+    </w:p>
+    <w:p>
+      <w:r>
+        <w:t>Magie Gegner</w:t>
+      </w:r>
+    </w:p>
+    <w:p>
+      <w:r>
+        <w:t>Mehr Events</w:t>
+      </w:r>
+    </w:p>
+    <w:p>
+      <w:r>
+        <w:t>Timer</w:t>
+      </w:r>
+    </w:p>
+    <w:p>
+      <w:r>
+        <w:t>Wiederkehrende Charaktere</w:t>
+      </w:r>
+    </w:p>
+    <w:p>
+      <w:r>
+        <w:t>Level</w:t>
+      </w:r>
+    </w:p>
+    <w:p>
+      <w:r>
+        <w:t>Ausdauer</w:t>
+      </w:r>
+    </w:p>
+    <w:p>
+      <w:r>
+        <w:t>Permanente Rüstung/ Schleifsteine</w:t>
+      </w:r>
+    </w:p>
+    <w:p>
+      <w:r>
+        <w:t>Eastereggs</w:t>
+      </w:r>
+    </w:p>
+    <w:p>
+      <w:r>
+        <w:t>mehr nutzen für Mana</w:t>
+      </w:r>
+    </w:p>
+    <w:p>
+      <w:r>
+        <w:t>Gift wird nicht Sichtbar basta!!!!</w:t>
+      </w:r>
+    </w:p>
+    <w:p>
+      <w:r>
+        <w:t xml:space="preserve">Charakter Lader(Datenbank(nicht auf dem Form aber Extern und mit hilfe von static speichern und Laden))=Namen geber charakter. </w:t>
+      </w:r>
+    </w:p>
+    <w:p>
+      <w:r>
+        <w:t>Lore weiter erstellen</w:t>
+      </w:r>
+    </w:p>
+    <w:p>
+      <w:r>
+        <w:t>mehr anschaubares</w:t>
+      </w:r>
+    </w:p>
+    <w:p>
+      <w:r>
+        <w:t>mehr schlechte witze</w:t>
+      </w:r>
+    </w:p>
+    <w:p>
+      <w:r>
+        <w:t>Perfekt Stats anzeige</w:t>
+      </w:r>
+    </w:p>
+    <w:p>
+      <w:r>
+        <w:t>Armee</w:t>
+      </w:r>
+    </w:p>
+    <w:p>
+      <w:r>
+        <w:t>bis zu 20 maps</w:t>
+      </w:r>
+    </w:p>
+    <w:p/>
+    <w:p/>
+    <w:p/>
     <w:sectPr>
       <w:pgSz w:w="11906" w:h="16838"/>
       <w:pgMar w:top="1418" w:right="1134" w:bottom="1134" w:left="1134" w:header="709" w:footer="709" w:gutter="0"/>
@@ -10852,6 +12583,7 @@
   <w:style w:type="character" w:default="1" w:styleId="Absatz-Standardschriftart">
     <w:name w:val="Default Paragraph Font"/>
     <w:uiPriority w:val="1"/>
+    <w:semiHidden/>
     <w:unhideWhenUsed/>
   </w:style>
   <w:style w:type="table" w:default="1" w:styleId="NormaleTabelle">
@@ -11550,7 +13282,7 @@
 </file>
 
 <file path=customXml/itemProps1.xml><?xml version="1.0" encoding="utf-8"?>
-<ds:datastoreItem xmlns:ds="http://schemas.openxmlformats.org/officeDocument/2006/customXml" ds:itemID="{0AD0E954-A31B-4945-BC79-E2A33C6A2484}">
+<ds:datastoreItem xmlns:ds="http://schemas.openxmlformats.org/officeDocument/2006/customXml" ds:itemID="{EE3495B0-950B-4D8D-80D9-05847AD9E84E}">
   <ds:schemaRefs>
     <ds:schemaRef ds:uri="http://schemas.openxmlformats.org/officeDocument/2006/bibliography"/>
   </ds:schemaRefs>

</xml_diff>